<commit_message>
Finalizado o resumo e o abstract
</commit_message>
<xml_diff>
--- a/TCC/Modelo TCC Original (VERSÃO NOVA) - cópia.docx
+++ b/TCC/Modelo TCC Original (VERSÃO NOVA) - cópia.docx
@@ -713,6 +713,640 @@
         <w:jc w:val="center"/>
         <w:rPr>
           <w:rFonts w:ascii="Arial" w:eastAsia="Arial" w:hAnsi="Arial" w:cs="Arial"/>
+          <w:b/>
+          <w:sz w:val="24"/>
+          <w:szCs w:val="24"/>
+        </w:rPr>
+      </w:pPr>
+    </w:p>
+    <w:p>
+      <w:pPr>
+        <w:spacing w:after="0" w:line="360" w:lineRule="auto"/>
+        <w:jc w:val="center"/>
+        <w:rPr>
+          <w:rFonts w:ascii="Arial" w:eastAsia="Arial" w:hAnsi="Arial" w:cs="Arial"/>
+          <w:b/>
+          <w:sz w:val="24"/>
+          <w:szCs w:val="24"/>
+        </w:rPr>
+      </w:pPr>
+      <w:r>
+        <w:rPr>
+          <w:rFonts w:ascii="Arial" w:eastAsia="Arial" w:hAnsi="Arial" w:cs="Arial"/>
+          <w:b/>
+          <w:sz w:val="24"/>
+          <w:szCs w:val="24"/>
+        </w:rPr>
+        <w:t>RESUMO</w:t>
+      </w:r>
+    </w:p>
+    <w:p>
+      <w:pPr>
+        <w:spacing w:after="0" w:line="360" w:lineRule="auto"/>
+        <w:jc w:val="center"/>
+        <w:rPr>
+          <w:rFonts w:ascii="Arial" w:eastAsia="Arial" w:hAnsi="Arial" w:cs="Arial"/>
+          <w:b/>
+          <w:sz w:val="24"/>
+          <w:szCs w:val="24"/>
+        </w:rPr>
+      </w:pPr>
+    </w:p>
+    <w:p>
+      <w:pPr>
+        <w:spacing w:after="0" w:line="360" w:lineRule="auto"/>
+        <w:ind w:firstLine="708"/>
+        <w:jc w:val="both"/>
+        <w:rPr>
+          <w:rFonts w:ascii="Arial" w:eastAsia="Times New Roman" w:hAnsi="Arial" w:cs="Arial"/>
+          <w:color w:val="000000"/>
+          <w:sz w:val="24"/>
+          <w:szCs w:val="24"/>
+        </w:rPr>
+      </w:pPr>
+      <w:r>
+        <w:rPr>
+          <w:rFonts w:ascii="Arial" w:eastAsia="Times New Roman" w:hAnsi="Arial" w:cs="Arial"/>
+          <w:color w:val="000000"/>
+          <w:sz w:val="24"/>
+          <w:szCs w:val="24"/>
+        </w:rPr>
+        <w:t xml:space="preserve">Com o crescente aumento da quantidade de dados disponíveis, houve o surgimento do </w:t>
+      </w:r>
+      <w:r>
+        <w:rPr>
+          <w:rFonts w:ascii="Arial" w:eastAsia="Times New Roman" w:hAnsi="Arial" w:cs="Arial"/>
+          <w:i/>
+          <w:iCs/>
+          <w:color w:val="000000"/>
+          <w:sz w:val="24"/>
+          <w:szCs w:val="24"/>
+        </w:rPr>
+        <w:t>Big Data</w:t>
+      </w:r>
+      <w:r>
+        <w:rPr>
+          <w:rFonts w:ascii="Arial" w:eastAsia="Times New Roman" w:hAnsi="Arial" w:cs="Arial"/>
+          <w:color w:val="000000"/>
+          <w:sz w:val="24"/>
+          <w:szCs w:val="24"/>
+        </w:rPr>
+        <w:t xml:space="preserve">, a criação do sistema de armazenamento de dados </w:t>
+      </w:r>
+      <w:r>
+        <w:rPr>
+          <w:rFonts w:ascii="Arial" w:eastAsia="Times New Roman" w:hAnsi="Arial" w:cs="Arial"/>
+          <w:i/>
+          <w:iCs/>
+          <w:color w:val="000000"/>
+          <w:sz w:val="24"/>
+          <w:szCs w:val="24"/>
+        </w:rPr>
+        <w:t>Data Warehouse</w:t>
+      </w:r>
+      <w:r>
+        <w:rPr>
+          <w:rFonts w:ascii="Arial" w:eastAsia="Times New Roman" w:hAnsi="Arial" w:cs="Arial"/>
+          <w:color w:val="000000"/>
+          <w:sz w:val="24"/>
+          <w:szCs w:val="24"/>
+        </w:rPr>
+        <w:t xml:space="preserve"> e os modelos de extração de dados, dentre eles o ETL (</w:t>
+      </w:r>
+      <w:r>
+        <w:rPr>
+          <w:rFonts w:ascii="Arial" w:eastAsia="Times New Roman" w:hAnsi="Arial" w:cs="Arial"/>
+          <w:i/>
+          <w:iCs/>
+          <w:color w:val="000000"/>
+          <w:sz w:val="24"/>
+          <w:szCs w:val="24"/>
+        </w:rPr>
+        <w:t>Extract, Transform, Load)</w:t>
+      </w:r>
+      <w:r>
+        <w:rPr>
+          <w:rFonts w:ascii="Arial" w:eastAsia="Times New Roman" w:hAnsi="Arial" w:cs="Arial"/>
+          <w:color w:val="000000"/>
+          <w:sz w:val="24"/>
+          <w:szCs w:val="24"/>
+        </w:rPr>
+        <w:t xml:space="preserve">, que consiste no processo de extrair os dados de um ponto de origem, realizar os tratamentos necessários e realizar o seu carregamento em um </w:t>
+      </w:r>
+      <w:r>
+        <w:rPr>
+          <w:rFonts w:ascii="Arial" w:eastAsia="Times New Roman" w:hAnsi="Arial" w:cs="Arial"/>
+          <w:i/>
+          <w:iCs/>
+          <w:color w:val="000000"/>
+          <w:sz w:val="24"/>
+          <w:szCs w:val="24"/>
+        </w:rPr>
+        <w:t xml:space="preserve">Data Warehouse </w:t>
+      </w:r>
+      <w:r>
+        <w:rPr>
+          <w:rFonts w:ascii="Arial" w:eastAsia="Times New Roman" w:hAnsi="Arial" w:cs="Arial"/>
+          <w:color w:val="000000"/>
+          <w:sz w:val="24"/>
+          <w:szCs w:val="24"/>
+        </w:rPr>
+        <w:t xml:space="preserve">de destino. Com o surgimento do armazenamento em nuvem e a evolução dos dados, foi realizado a criação de um novo sistema de armazenamento o </w:t>
+      </w:r>
+      <w:r>
+        <w:rPr>
+          <w:rFonts w:ascii="Arial" w:eastAsia="Times New Roman" w:hAnsi="Arial" w:cs="Arial"/>
+          <w:i/>
+          <w:iCs/>
+          <w:color w:val="000000"/>
+          <w:sz w:val="24"/>
+          <w:szCs w:val="24"/>
+        </w:rPr>
+        <w:t>Data Lake</w:t>
+      </w:r>
+      <w:r>
+        <w:rPr>
+          <w:rFonts w:ascii="Arial" w:eastAsia="Times New Roman" w:hAnsi="Arial" w:cs="Arial"/>
+          <w:color w:val="000000"/>
+          <w:sz w:val="24"/>
+          <w:szCs w:val="24"/>
+        </w:rPr>
+        <w:t>, o que ocasionou a atualização do método de extração de dados, de ETL para ELT (</w:t>
+      </w:r>
+      <w:r>
+        <w:rPr>
+          <w:rFonts w:ascii="Arial" w:eastAsia="Times New Roman" w:hAnsi="Arial" w:cs="Arial"/>
+          <w:i/>
+          <w:iCs/>
+          <w:color w:val="000000"/>
+          <w:sz w:val="24"/>
+          <w:szCs w:val="24"/>
+        </w:rPr>
+        <w:t>Extract, Load, Transform)</w:t>
+      </w:r>
+      <w:r>
+        <w:rPr>
+          <w:rFonts w:ascii="Arial" w:eastAsia="Times New Roman" w:hAnsi="Arial" w:cs="Arial"/>
+          <w:color w:val="000000"/>
+          <w:sz w:val="24"/>
+          <w:szCs w:val="24"/>
+        </w:rPr>
+        <w:t>. Essa mudança se deu devido ao fato da necessidade de capturar dados de diversas origens, sejam eles estruturados ou não estruturados. Seguindo esse contexto, o objetivo do presente estudo é construir um entendimento sobre as principais diferenças entre os métodos de extração de dados ETL e ELT, onde serão demonstradas suas principais diferenças, vantagens e desvantagens.</w:t>
+      </w:r>
+    </w:p>
+    <w:p>
+      <w:pPr>
+        <w:spacing w:after="0" w:line="360" w:lineRule="auto"/>
+        <w:ind w:firstLine="708"/>
+        <w:jc w:val="both"/>
+        <w:rPr>
+          <w:rFonts w:ascii="Arial" w:eastAsia="Times New Roman" w:hAnsi="Arial" w:cs="Arial"/>
+          <w:color w:val="000000"/>
+          <w:sz w:val="24"/>
+          <w:szCs w:val="24"/>
+        </w:rPr>
+      </w:pPr>
+    </w:p>
+    <w:p>
+      <w:pPr>
+        <w:spacing w:after="0" w:line="360" w:lineRule="auto"/>
+        <w:jc w:val="both"/>
+        <w:rPr>
+          <w:rFonts w:ascii="Arial" w:eastAsia="Times New Roman" w:hAnsi="Arial" w:cs="Arial"/>
+          <w:color w:val="000000"/>
+          <w:sz w:val="28"/>
+          <w:szCs w:val="28"/>
+        </w:rPr>
+      </w:pPr>
+      <w:r>
+        <w:rPr>
+          <w:rFonts w:ascii="Arial" w:eastAsia="Times New Roman" w:hAnsi="Arial" w:cs="Arial"/>
+          <w:b/>
+          <w:bCs/>
+          <w:color w:val="000000"/>
+          <w:sz w:val="24"/>
+          <w:szCs w:val="24"/>
+        </w:rPr>
+        <w:t xml:space="preserve">Palavras-chave: </w:t>
+      </w:r>
+      <w:r>
+        <w:rPr>
+          <w:rFonts w:ascii="Arial" w:eastAsia="Times New Roman" w:hAnsi="Arial" w:cs="Arial"/>
+          <w:color w:val="000000"/>
+          <w:sz w:val="24"/>
+          <w:szCs w:val="24"/>
+        </w:rPr>
+        <w:t xml:space="preserve">Big Data; ETL; ELT; Data Lake; Data Warehouse </w:t>
+      </w:r>
+    </w:p>
+    <w:p>
+      <w:pPr>
+        <w:jc w:val="both"/>
+        <w:rPr>
+          <w:rFonts w:ascii="Arial" w:eastAsia="Arial" w:hAnsi="Arial" w:cs="Arial"/>
+          <w:bCs/>
+          <w:sz w:val="24"/>
+          <w:szCs w:val="24"/>
+        </w:rPr>
+      </w:pPr>
+    </w:p>
+    <w:p>
+      <w:pPr>
+        <w:jc w:val="center"/>
+        <w:rPr>
+          <w:rFonts w:ascii="Arial" w:eastAsia="Arial" w:hAnsi="Arial" w:cs="Arial"/>
+          <w:b/>
+          <w:sz w:val="24"/>
+          <w:szCs w:val="24"/>
+        </w:rPr>
+      </w:pPr>
+    </w:p>
+    <w:p>
+      <w:pPr>
+        <w:jc w:val="center"/>
+        <w:rPr>
+          <w:rFonts w:ascii="Arial" w:eastAsia="Arial" w:hAnsi="Arial" w:cs="Arial"/>
+          <w:b/>
+          <w:sz w:val="24"/>
+          <w:szCs w:val="24"/>
+        </w:rPr>
+      </w:pPr>
+    </w:p>
+    <w:p>
+      <w:pPr>
+        <w:jc w:val="center"/>
+        <w:rPr>
+          <w:rFonts w:ascii="Arial" w:eastAsia="Arial" w:hAnsi="Arial" w:cs="Arial"/>
+          <w:b/>
+          <w:sz w:val="24"/>
+          <w:szCs w:val="24"/>
+        </w:rPr>
+      </w:pPr>
+    </w:p>
+    <w:p>
+      <w:pPr>
+        <w:jc w:val="center"/>
+        <w:rPr>
+          <w:rFonts w:ascii="Arial" w:eastAsia="Arial" w:hAnsi="Arial" w:cs="Arial"/>
+          <w:b/>
+          <w:sz w:val="24"/>
+          <w:szCs w:val="24"/>
+        </w:rPr>
+      </w:pPr>
+    </w:p>
+    <w:p>
+      <w:pPr>
+        <w:jc w:val="center"/>
+        <w:rPr>
+          <w:rFonts w:ascii="Arial" w:eastAsia="Arial" w:hAnsi="Arial" w:cs="Arial"/>
+          <w:b/>
+          <w:sz w:val="24"/>
+          <w:szCs w:val="24"/>
+        </w:rPr>
+      </w:pPr>
+    </w:p>
+    <w:p>
+      <w:pPr>
+        <w:jc w:val="center"/>
+        <w:rPr>
+          <w:rFonts w:ascii="Arial" w:eastAsia="Arial" w:hAnsi="Arial" w:cs="Arial"/>
+          <w:b/>
+          <w:sz w:val="24"/>
+          <w:szCs w:val="24"/>
+        </w:rPr>
+      </w:pPr>
+    </w:p>
+    <w:p>
+      <w:pPr>
+        <w:jc w:val="center"/>
+        <w:rPr>
+          <w:rFonts w:ascii="Arial" w:eastAsia="Arial" w:hAnsi="Arial" w:cs="Arial"/>
+          <w:b/>
+          <w:sz w:val="24"/>
+          <w:szCs w:val="24"/>
+        </w:rPr>
+      </w:pPr>
+    </w:p>
+    <w:p>
+      <w:pPr>
+        <w:jc w:val="center"/>
+        <w:rPr>
+          <w:rFonts w:ascii="Arial" w:eastAsia="Arial" w:hAnsi="Arial" w:cs="Arial"/>
+          <w:b/>
+          <w:sz w:val="24"/>
+          <w:szCs w:val="24"/>
+        </w:rPr>
+      </w:pPr>
+    </w:p>
+    <w:p>
+      <w:pPr>
+        <w:jc w:val="center"/>
+        <w:rPr>
+          <w:rFonts w:ascii="Arial" w:eastAsia="Arial" w:hAnsi="Arial" w:cs="Arial"/>
+          <w:b/>
+          <w:sz w:val="24"/>
+          <w:szCs w:val="24"/>
+        </w:rPr>
+      </w:pPr>
+    </w:p>
+    <w:p>
+      <w:pPr>
+        <w:rPr>
+          <w:rFonts w:ascii="Arial" w:eastAsia="Arial" w:hAnsi="Arial" w:cs="Arial"/>
+          <w:b/>
+          <w:sz w:val="24"/>
+          <w:szCs w:val="24"/>
+        </w:rPr>
+      </w:pPr>
+    </w:p>
+    <w:p>
+      <w:pPr>
+        <w:spacing w:after="0" w:line="360" w:lineRule="auto"/>
+        <w:jc w:val="center"/>
+        <w:rPr>
+          <w:rFonts w:ascii="Arial" w:eastAsia="Arial" w:hAnsi="Arial" w:cs="Arial"/>
+          <w:b/>
+          <w:sz w:val="24"/>
+          <w:szCs w:val="24"/>
+          <w:lang w:val="en-US"/>
+        </w:rPr>
+      </w:pPr>
+      <w:r>
+        <w:rPr>
+          <w:rFonts w:ascii="Arial" w:eastAsia="Arial" w:hAnsi="Arial" w:cs="Arial"/>
+          <w:b/>
+          <w:sz w:val="24"/>
+          <w:szCs w:val="24"/>
+          <w:lang w:val="en-US"/>
+        </w:rPr>
+        <w:lastRenderedPageBreak/>
+        <w:t>ABSTRACT</w:t>
+      </w:r>
+    </w:p>
+    <w:p>
+      <w:pPr>
+        <w:spacing w:after="0" w:line="360" w:lineRule="auto"/>
+        <w:jc w:val="center"/>
+        <w:rPr>
+          <w:rFonts w:ascii="Arial" w:eastAsia="Arial" w:hAnsi="Arial" w:cs="Arial"/>
+          <w:b/>
+          <w:sz w:val="24"/>
+          <w:szCs w:val="24"/>
+          <w:lang w:val="en-US"/>
+        </w:rPr>
+      </w:pPr>
+    </w:p>
+    <w:p>
+      <w:pPr>
+        <w:spacing w:after="0" w:line="360" w:lineRule="auto"/>
+        <w:ind w:firstLine="720"/>
+        <w:rPr>
+          <w:rFonts w:ascii="Arial" w:hAnsi="Arial" w:cs="Arial"/>
+          <w:sz w:val="24"/>
+          <w:szCs w:val="24"/>
+          <w:lang w:val="en-US"/>
+        </w:rPr>
+      </w:pPr>
+      <w:r>
+        <w:rPr>
+          <w:rFonts w:ascii="Arial" w:hAnsi="Arial" w:cs="Arial"/>
+          <w:sz w:val="24"/>
+          <w:szCs w:val="24"/>
+          <w:lang w:val="en-US"/>
+        </w:rPr>
+        <w:t>With the growing increase in the amount of available data, there was the emergence of Big Data, the creation of the Data Warehouse data storage system and the data extraction models, among them the ETL (Extract, Transform, Load), which consists of the process of extracting data from a point of origin, perform the necessary treatments and perform its loading into a destination Data Warehouse. With the emergence of cloud storage and the evolution of data, a new storage system, the Data Lake, was created, which caused the update of the data extraction method, from ETL to ELT (Extract, Load, Transform). This change was due to the need to capture data from various sources, whether structured or unstructured. Following this context, the objective of this study is to build an understanding about the main differences between ETL and ELT data extraction methods, where their main differences, advantages and disadvantages will be demonstrated.</w:t>
+      </w:r>
+    </w:p>
+    <w:p>
+      <w:pPr>
+        <w:spacing w:after="0" w:line="360" w:lineRule="auto"/>
+        <w:rPr>
+          <w:rFonts w:ascii="Arial" w:hAnsi="Arial" w:cs="Arial"/>
+          <w:sz w:val="24"/>
+          <w:szCs w:val="24"/>
+          <w:lang w:val="en-US"/>
+        </w:rPr>
+      </w:pPr>
+    </w:p>
+    <w:p>
+      <w:pPr>
+        <w:spacing w:after="0" w:line="360" w:lineRule="auto"/>
+        <w:rPr>
+          <w:rFonts w:ascii="Arial" w:hAnsi="Arial" w:cs="Arial"/>
+          <w:sz w:val="24"/>
+          <w:szCs w:val="24"/>
+          <w:lang w:val="en-US"/>
+        </w:rPr>
+      </w:pPr>
+      <w:r>
+        <w:rPr>
+          <w:rFonts w:ascii="Arial" w:hAnsi="Arial" w:cs="Arial"/>
+          <w:b/>
+          <w:bCs/>
+          <w:sz w:val="24"/>
+          <w:szCs w:val="24"/>
+          <w:lang w:val="en-US"/>
+        </w:rPr>
+        <w:t>Keywords:</w:t>
+      </w:r>
+      <w:r>
+        <w:rPr>
+          <w:rFonts w:ascii="Arial" w:hAnsi="Arial" w:cs="Arial"/>
+          <w:sz w:val="24"/>
+          <w:szCs w:val="24"/>
+          <w:lang w:val="en-US"/>
+        </w:rPr>
+        <w:t xml:space="preserve"> Big Data; ETL; ELT; Data Lake; Data Warehouse</w:t>
+      </w:r>
+    </w:p>
+    <w:p>
+      <w:pPr>
+        <w:spacing w:after="0" w:line="360" w:lineRule="auto"/>
+        <w:jc w:val="both"/>
+        <w:rPr>
+          <w:rFonts w:ascii="Arial" w:eastAsia="Arial" w:hAnsi="Arial" w:cs="Arial"/>
+          <w:bCs/>
+          <w:sz w:val="24"/>
+          <w:szCs w:val="24"/>
+          <w:lang w:val="en-US"/>
+        </w:rPr>
+      </w:pPr>
+    </w:p>
+    <w:p>
+      <w:pPr>
+        <w:spacing w:after="0" w:line="360" w:lineRule="auto"/>
+        <w:jc w:val="center"/>
+        <w:rPr>
+          <w:rFonts w:ascii="Arial" w:eastAsia="Arial" w:hAnsi="Arial" w:cs="Arial"/>
+          <w:b/>
+          <w:sz w:val="24"/>
+          <w:szCs w:val="24"/>
+          <w:lang w:val="en-US"/>
+        </w:rPr>
+      </w:pPr>
+    </w:p>
+    <w:p>
+      <w:pPr>
+        <w:spacing w:after="0" w:line="360" w:lineRule="auto"/>
+        <w:jc w:val="center"/>
+        <w:rPr>
+          <w:rFonts w:ascii="Arial" w:eastAsia="Arial" w:hAnsi="Arial" w:cs="Arial"/>
+          <w:b/>
+          <w:sz w:val="24"/>
+          <w:szCs w:val="24"/>
+          <w:lang w:val="en-US"/>
+        </w:rPr>
+      </w:pPr>
+    </w:p>
+    <w:p>
+      <w:pPr>
+        <w:spacing w:after="0" w:line="360" w:lineRule="auto"/>
+        <w:jc w:val="center"/>
+        <w:rPr>
+          <w:rFonts w:ascii="Arial" w:eastAsia="Arial" w:hAnsi="Arial" w:cs="Arial"/>
+          <w:b/>
+          <w:sz w:val="24"/>
+          <w:szCs w:val="24"/>
+          <w:lang w:val="en-US"/>
+        </w:rPr>
+      </w:pPr>
+    </w:p>
+    <w:p>
+      <w:pPr>
+        <w:jc w:val="center"/>
+        <w:rPr>
+          <w:rFonts w:ascii="Arial" w:eastAsia="Arial" w:hAnsi="Arial" w:cs="Arial"/>
+          <w:b/>
+          <w:sz w:val="24"/>
+          <w:szCs w:val="24"/>
+          <w:lang w:val="en-US"/>
+        </w:rPr>
+      </w:pPr>
+    </w:p>
+    <w:p>
+      <w:pPr>
+        <w:jc w:val="center"/>
+        <w:rPr>
+          <w:rFonts w:ascii="Arial" w:eastAsia="Arial" w:hAnsi="Arial" w:cs="Arial"/>
+          <w:b/>
+          <w:sz w:val="24"/>
+          <w:szCs w:val="24"/>
+          <w:lang w:val="en-US"/>
+        </w:rPr>
+      </w:pPr>
+    </w:p>
+    <w:p>
+      <w:pPr>
+        <w:jc w:val="center"/>
+        <w:rPr>
+          <w:rFonts w:ascii="Arial" w:eastAsia="Arial" w:hAnsi="Arial" w:cs="Arial"/>
+          <w:b/>
+          <w:sz w:val="24"/>
+          <w:szCs w:val="24"/>
+          <w:lang w:val="en-US"/>
+        </w:rPr>
+      </w:pPr>
+    </w:p>
+    <w:p>
+      <w:pPr>
+        <w:jc w:val="center"/>
+        <w:rPr>
+          <w:rFonts w:ascii="Arial" w:eastAsia="Arial" w:hAnsi="Arial" w:cs="Arial"/>
+          <w:b/>
+          <w:sz w:val="24"/>
+          <w:szCs w:val="24"/>
+          <w:lang w:val="en-US"/>
+        </w:rPr>
+      </w:pPr>
+    </w:p>
+    <w:p>
+      <w:pPr>
+        <w:jc w:val="center"/>
+        <w:rPr>
+          <w:rFonts w:ascii="Arial" w:eastAsia="Arial" w:hAnsi="Arial" w:cs="Arial"/>
+          <w:b/>
+          <w:sz w:val="24"/>
+          <w:szCs w:val="24"/>
+          <w:lang w:val="en-US"/>
+        </w:rPr>
+      </w:pPr>
+    </w:p>
+    <w:p>
+      <w:pPr>
+        <w:jc w:val="center"/>
+        <w:rPr>
+          <w:rFonts w:ascii="Arial" w:eastAsia="Arial" w:hAnsi="Arial" w:cs="Arial"/>
+          <w:b/>
+          <w:sz w:val="24"/>
+          <w:szCs w:val="24"/>
+          <w:lang w:val="en-US"/>
+        </w:rPr>
+      </w:pPr>
+    </w:p>
+    <w:p>
+      <w:pPr>
+        <w:jc w:val="center"/>
+        <w:rPr>
+          <w:rFonts w:ascii="Arial" w:eastAsia="Arial" w:hAnsi="Arial" w:cs="Arial"/>
+          <w:b/>
+          <w:sz w:val="24"/>
+          <w:szCs w:val="24"/>
+          <w:lang w:val="en-US"/>
+        </w:rPr>
+      </w:pPr>
+    </w:p>
+    <w:p>
+      <w:pPr>
+        <w:jc w:val="center"/>
+        <w:rPr>
+          <w:rFonts w:ascii="Arial" w:eastAsia="Arial" w:hAnsi="Arial" w:cs="Arial"/>
+          <w:b/>
+          <w:sz w:val="24"/>
+          <w:szCs w:val="24"/>
+          <w:lang w:val="en-US"/>
+        </w:rPr>
+      </w:pPr>
+    </w:p>
+    <w:p>
+      <w:pPr>
+        <w:jc w:val="center"/>
+        <w:rPr>
+          <w:rFonts w:ascii="Arial" w:eastAsia="Arial" w:hAnsi="Arial" w:cs="Arial"/>
+          <w:b/>
+          <w:sz w:val="24"/>
+          <w:szCs w:val="24"/>
+          <w:lang w:val="en-US"/>
+        </w:rPr>
+      </w:pPr>
+    </w:p>
+    <w:p>
+      <w:pPr>
+        <w:jc w:val="center"/>
+        <w:rPr>
+          <w:rFonts w:ascii="Arial" w:eastAsia="Arial" w:hAnsi="Arial" w:cs="Arial"/>
+          <w:b/>
+          <w:sz w:val="24"/>
+          <w:szCs w:val="24"/>
+          <w:lang w:val="en-US"/>
+        </w:rPr>
+      </w:pPr>
+    </w:p>
+    <w:p>
+      <w:pPr>
+        <w:rPr>
+          <w:rFonts w:ascii="Arial" w:eastAsia="Arial" w:hAnsi="Arial" w:cs="Arial"/>
+          <w:b/>
+          <w:sz w:val="24"/>
+          <w:szCs w:val="24"/>
+          <w:lang w:val="en-US"/>
+        </w:rPr>
+      </w:pPr>
+    </w:p>
+    <w:p>
+      <w:pPr>
+        <w:jc w:val="center"/>
+        <w:rPr>
+          <w:rFonts w:ascii="Arial" w:eastAsia="Arial" w:hAnsi="Arial" w:cs="Arial"/>
           <w:color w:val="FF0000"/>
           <w:sz w:val="24"/>
           <w:szCs w:val="24"/>
@@ -728,15 +1362,6 @@
         <w:lastRenderedPageBreak/>
         <w:t>SUMÁRIO</w:t>
       </w:r>
-      <w:r>
-        <w:rPr>
-          <w:rFonts w:ascii="Arial" w:eastAsia="Arial" w:hAnsi="Arial" w:cs="Arial"/>
-          <w:b/>
-          <w:sz w:val="24"/>
-          <w:szCs w:val="24"/>
-        </w:rPr>
-        <w:br/>
-      </w:r>
     </w:p>
     <w:p>
       <w:pPr>
@@ -876,23 +1501,7 @@
           <w:sz w:val="24"/>
           <w:szCs w:val="24"/>
         </w:rPr>
-        <w:t xml:space="preserve"> de </w:t>
-      </w:r>
-      <w:r>
-        <w:rPr>
-          <w:rFonts w:ascii="Arial" w:eastAsia="Arial" w:hAnsi="Arial" w:cs="Arial"/>
-          <w:sz w:val="24"/>
-          <w:szCs w:val="24"/>
-        </w:rPr>
-        <w:t>Quadros</w:t>
-      </w:r>
-      <w:r>
-        <w:rPr>
-          <w:rFonts w:ascii="Arial" w:eastAsia="Arial" w:hAnsi="Arial" w:cs="Arial"/>
-          <w:sz w:val="24"/>
-          <w:szCs w:val="24"/>
-        </w:rPr>
-        <w:t>.</w:t>
+        <w:t xml:space="preserve"> de Quadros.</w:t>
       </w:r>
       <w:r>
         <w:rPr>
@@ -1560,15 +2169,13 @@
           <w:rFonts w:ascii="Arial" w:eastAsia="Arial" w:hAnsi="Arial" w:cs="Arial"/>
           <w:sz w:val="24"/>
           <w:szCs w:val="24"/>
-          <w:lang w:val="en-US"/>
-        </w:rPr>
-      </w:pPr>
-      <w:r>
-        <w:rPr>
-          <w:rFonts w:ascii="Arial" w:hAnsi="Arial" w:cs="Arial"/>
-          <w:sz w:val="24"/>
-          <w:szCs w:val="24"/>
-          <w:lang w:val="en-US"/>
+        </w:rPr>
+      </w:pPr>
+      <w:r>
+        <w:rPr>
+          <w:rFonts w:ascii="Arial" w:hAnsi="Arial" w:cs="Arial"/>
+          <w:sz w:val="24"/>
+          <w:szCs w:val="24"/>
         </w:rPr>
         <w:t>2.1.1</w:t>
       </w:r>
@@ -1577,7 +2184,6 @@
           <w:rFonts w:ascii="Arial" w:hAnsi="Arial" w:cs="Arial"/>
           <w:sz w:val="24"/>
           <w:szCs w:val="24"/>
-          <w:lang w:val="en-US"/>
         </w:rPr>
         <w:t>.</w:t>
       </w:r>
@@ -1586,36 +2192,22 @@
           <w:rFonts w:ascii="Arial" w:hAnsi="Arial" w:cs="Arial"/>
           <w:sz w:val="24"/>
           <w:szCs w:val="24"/>
-          <w:lang w:val="en-US"/>
-        </w:rPr>
-        <w:t xml:space="preserve"> </w:t>
-      </w:r>
-      <w:proofErr w:type="spellStart"/>
-      <w:r>
-        <w:rPr>
-          <w:rFonts w:ascii="Arial" w:hAnsi="Arial" w:cs="Arial"/>
-          <w:sz w:val="24"/>
-          <w:szCs w:val="24"/>
-          <w:lang w:val="en-US"/>
-        </w:rPr>
-        <w:t>O</w:t>
-      </w:r>
-      <w:r>
-        <w:rPr>
-          <w:rFonts w:ascii="Arial" w:hAnsi="Arial" w:cs="Arial"/>
-          <w:sz w:val="24"/>
-          <w:szCs w:val="24"/>
-          <w:lang w:val="en-US"/>
+        </w:rPr>
+        <w:t xml:space="preserve"> O</w:t>
+      </w:r>
+      <w:r>
+        <w:rPr>
+          <w:rFonts w:ascii="Arial" w:hAnsi="Arial" w:cs="Arial"/>
+          <w:sz w:val="24"/>
+          <w:szCs w:val="24"/>
         </w:rPr>
         <w:t>s</w:t>
       </w:r>
-      <w:proofErr w:type="spellEnd"/>
-      <w:r>
-        <w:rPr>
-          <w:rFonts w:ascii="Arial" w:hAnsi="Arial" w:cs="Arial"/>
-          <w:sz w:val="24"/>
-          <w:szCs w:val="24"/>
-          <w:lang w:val="en-US"/>
+      <w:r>
+        <w:rPr>
+          <w:rFonts w:ascii="Arial" w:hAnsi="Arial" w:cs="Arial"/>
+          <w:sz w:val="24"/>
+          <w:szCs w:val="24"/>
         </w:rPr>
         <w:t xml:space="preserve"> 5 Vs</w:t>
       </w:r>
@@ -1624,7 +2216,6 @@
           <w:rFonts w:ascii="Arial" w:hAnsi="Arial" w:cs="Arial"/>
           <w:sz w:val="24"/>
           <w:szCs w:val="24"/>
-          <w:lang w:val="en-US"/>
         </w:rPr>
         <w:t>……….</w:t>
       </w:r>
@@ -1633,7 +2224,6 @@
           <w:rFonts w:ascii="Arial" w:eastAsia="Arial" w:hAnsi="Arial" w:cs="Arial"/>
           <w:sz w:val="24"/>
           <w:szCs w:val="24"/>
-          <w:lang w:val="en-US"/>
         </w:rPr>
         <w:t>................</w:t>
       </w:r>
@@ -1642,7 +2232,6 @@
           <w:rFonts w:ascii="Arial" w:eastAsia="Arial" w:hAnsi="Arial" w:cs="Arial"/>
           <w:sz w:val="24"/>
           <w:szCs w:val="24"/>
-          <w:lang w:val="en-US"/>
         </w:rPr>
         <w:t>..</w:t>
       </w:r>
@@ -1651,7 +2240,6 @@
           <w:rFonts w:ascii="Arial" w:eastAsia="Arial" w:hAnsi="Arial" w:cs="Arial"/>
           <w:sz w:val="24"/>
           <w:szCs w:val="24"/>
-          <w:lang w:val="en-US"/>
         </w:rPr>
         <w:t>.........................................................................7</w:t>
       </w:r>
@@ -1665,15 +2253,13 @@
           <w:rFonts w:ascii="Arial" w:eastAsia="Arial" w:hAnsi="Arial" w:cs="Arial"/>
           <w:sz w:val="24"/>
           <w:szCs w:val="24"/>
-          <w:lang w:val="en-US"/>
-        </w:rPr>
-      </w:pPr>
-      <w:r>
-        <w:rPr>
-          <w:rFonts w:ascii="Arial" w:eastAsia="Arial" w:hAnsi="Arial" w:cs="Arial"/>
-          <w:sz w:val="24"/>
-          <w:szCs w:val="24"/>
-          <w:lang w:val="en-US"/>
+        </w:rPr>
+      </w:pPr>
+      <w:r>
+        <w:rPr>
+          <w:rFonts w:ascii="Arial" w:eastAsia="Arial" w:hAnsi="Arial" w:cs="Arial"/>
+          <w:sz w:val="24"/>
+          <w:szCs w:val="24"/>
         </w:rPr>
         <w:t>2.2</w:t>
       </w:r>
@@ -1682,7 +2268,6 @@
           <w:rFonts w:ascii="Arial" w:eastAsia="Arial" w:hAnsi="Arial" w:cs="Arial"/>
           <w:sz w:val="24"/>
           <w:szCs w:val="24"/>
-          <w:lang w:val="en-US"/>
         </w:rPr>
         <w:t>.</w:t>
       </w:r>
@@ -1691,7 +2276,6 @@
           <w:rFonts w:ascii="Arial" w:eastAsia="Arial" w:hAnsi="Arial" w:cs="Arial"/>
           <w:sz w:val="24"/>
           <w:szCs w:val="24"/>
-          <w:lang w:val="en-US"/>
         </w:rPr>
         <w:t xml:space="preserve"> D</w:t>
       </w:r>
@@ -1700,7 +2284,6 @@
           <w:rFonts w:ascii="Arial" w:eastAsia="Arial" w:hAnsi="Arial" w:cs="Arial"/>
           <w:sz w:val="24"/>
           <w:szCs w:val="24"/>
-          <w:lang w:val="en-US"/>
         </w:rPr>
         <w:t>ata Warehouse……………</w:t>
       </w:r>
@@ -1709,7 +2292,6 @@
           <w:rFonts w:ascii="Arial" w:eastAsia="Arial" w:hAnsi="Arial" w:cs="Arial"/>
           <w:sz w:val="24"/>
           <w:szCs w:val="24"/>
-          <w:lang w:val="en-US"/>
         </w:rPr>
         <w:t>.</w:t>
       </w:r>
@@ -1718,7 +2300,6 @@
           <w:rFonts w:ascii="Arial" w:eastAsia="Arial" w:hAnsi="Arial" w:cs="Arial"/>
           <w:sz w:val="24"/>
           <w:szCs w:val="24"/>
-          <w:lang w:val="en-US"/>
         </w:rPr>
         <w:t>..</w:t>
       </w:r>
@@ -1727,7 +2308,6 @@
           <w:rFonts w:ascii="Arial" w:eastAsia="Arial" w:hAnsi="Arial" w:cs="Arial"/>
           <w:sz w:val="24"/>
           <w:szCs w:val="24"/>
-          <w:lang w:val="en-US"/>
         </w:rPr>
         <w:t>...........................................................................9</w:t>
       </w:r>
@@ -1745,16 +2325,14 @@
           <w:color w:val="000000"/>
           <w:sz w:val="24"/>
           <w:szCs w:val="24"/>
-          <w:lang w:val="en-US"/>
-        </w:rPr>
-      </w:pPr>
-      <w:r>
-        <w:rPr>
-          <w:rFonts w:ascii="Arial" w:hAnsi="Arial" w:cs="Arial"/>
-          <w:color w:val="000000"/>
-          <w:sz w:val="24"/>
-          <w:szCs w:val="24"/>
-          <w:lang w:val="en-US"/>
+        </w:rPr>
+      </w:pPr>
+      <w:r>
+        <w:rPr>
+          <w:rFonts w:ascii="Arial" w:hAnsi="Arial" w:cs="Arial"/>
+          <w:color w:val="000000"/>
+          <w:sz w:val="24"/>
+          <w:szCs w:val="24"/>
         </w:rPr>
         <w:t>2.2.1</w:t>
       </w:r>
@@ -1764,7 +2342,6 @@
           <w:color w:val="000000"/>
           <w:sz w:val="24"/>
           <w:szCs w:val="24"/>
-          <w:lang w:val="en-US"/>
         </w:rPr>
         <w:t>.</w:t>
       </w:r>
@@ -1774,39 +2351,24 @@
           <w:color w:val="000000"/>
           <w:sz w:val="24"/>
           <w:szCs w:val="24"/>
-          <w:lang w:val="en-US"/>
         </w:rPr>
         <w:t xml:space="preserve"> </w:t>
       </w:r>
-      <w:proofErr w:type="spellStart"/>
-      <w:r>
-        <w:rPr>
-          <w:rFonts w:ascii="Arial" w:hAnsi="Arial" w:cs="Arial"/>
-          <w:color w:val="000000"/>
-          <w:sz w:val="24"/>
-          <w:szCs w:val="24"/>
-          <w:lang w:val="en-US"/>
-        </w:rPr>
-        <w:t>Arquitetura</w:t>
-      </w:r>
-      <w:proofErr w:type="spellEnd"/>
-      <w:r>
-        <w:rPr>
-          <w:rFonts w:ascii="Arial" w:hAnsi="Arial" w:cs="Arial"/>
-          <w:color w:val="000000"/>
-          <w:sz w:val="24"/>
-          <w:szCs w:val="24"/>
-          <w:lang w:val="en-US"/>
-        </w:rPr>
-        <w:t xml:space="preserve"> do Data Warehouse</w:t>
-      </w:r>
-      <w:r>
-        <w:rPr>
-          <w:rFonts w:ascii="Arial" w:hAnsi="Arial" w:cs="Arial"/>
-          <w:color w:val="000000"/>
-          <w:sz w:val="24"/>
-          <w:szCs w:val="24"/>
-          <w:lang w:val="en-US"/>
+      <w:r>
+        <w:rPr>
+          <w:rFonts w:ascii="Arial" w:hAnsi="Arial" w:cs="Arial"/>
+          <w:color w:val="000000"/>
+          <w:sz w:val="24"/>
+          <w:szCs w:val="24"/>
+        </w:rPr>
+        <w:t>Arquitetura do Data Warehouse</w:t>
+      </w:r>
+      <w:r>
+        <w:rPr>
+          <w:rFonts w:ascii="Arial" w:hAnsi="Arial" w:cs="Arial"/>
+          <w:color w:val="000000"/>
+          <w:sz w:val="24"/>
+          <w:szCs w:val="24"/>
         </w:rPr>
         <w:t>..</w:t>
       </w:r>
@@ -1816,7 +2378,6 @@
           <w:color w:val="000000"/>
           <w:sz w:val="24"/>
           <w:szCs w:val="24"/>
-          <w:lang w:val="en-US"/>
         </w:rPr>
         <w:t>.........</w:t>
       </w:r>
@@ -1826,22 +2387,9 @@
           <w:color w:val="000000"/>
           <w:sz w:val="24"/>
           <w:szCs w:val="24"/>
-          <w:lang w:val="en-US"/>
-        </w:rPr>
-        <w:t>....................................................</w:t>
-      </w:r>
-      <w:proofErr w:type="gramStart"/>
-      <w:r>
-        <w:rPr>
-          <w:rFonts w:ascii="Arial" w:hAnsi="Arial" w:cs="Arial"/>
-          <w:color w:val="000000"/>
-          <w:sz w:val="24"/>
-          <w:szCs w:val="24"/>
-          <w:lang w:val="en-US"/>
-        </w:rPr>
-        <w:t>10</w:t>
-      </w:r>
-      <w:proofErr w:type="gramEnd"/>
+        </w:rPr>
+        <w:t>....................................................10</w:t>
+      </w:r>
     </w:p>
     <w:p>
       <w:pPr>
@@ -3726,42 +4274,6 @@
     </w:p>
     <w:p>
       <w:pPr>
-        <w:spacing w:line="360" w:lineRule="auto"/>
-        <w:jc w:val="both"/>
-        <w:rPr>
-          <w:rFonts w:ascii="Arial" w:eastAsia="Arial" w:hAnsi="Arial" w:cs="Arial"/>
-          <w:bCs/>
-          <w:sz w:val="24"/>
-          <w:szCs w:val="24"/>
-        </w:rPr>
-      </w:pPr>
-    </w:p>
-    <w:p>
-      <w:pPr>
-        <w:spacing w:line="360" w:lineRule="auto"/>
-        <w:jc w:val="both"/>
-        <w:rPr>
-          <w:rFonts w:ascii="Arial" w:eastAsia="Arial" w:hAnsi="Arial" w:cs="Arial"/>
-          <w:bCs/>
-          <w:sz w:val="24"/>
-          <w:szCs w:val="24"/>
-        </w:rPr>
-      </w:pPr>
-    </w:p>
-    <w:p>
-      <w:pPr>
-        <w:spacing w:line="360" w:lineRule="auto"/>
-        <w:jc w:val="both"/>
-        <w:rPr>
-          <w:rFonts w:ascii="Arial" w:eastAsia="Arial" w:hAnsi="Arial" w:cs="Arial"/>
-          <w:bCs/>
-          <w:sz w:val="24"/>
-          <w:szCs w:val="24"/>
-        </w:rPr>
-      </w:pPr>
-    </w:p>
-    <w:p>
-      <w:pPr>
         <w:jc w:val="center"/>
         <w:rPr>
           <w:rFonts w:ascii="Arial" w:eastAsia="Arial" w:hAnsi="Arial" w:cs="Arial"/>
@@ -3777,6 +4289,7 @@
           <w:sz w:val="24"/>
           <w:szCs w:val="24"/>
         </w:rPr>
+        <w:lastRenderedPageBreak/>
         <w:t xml:space="preserve">Índice </w:t>
       </w:r>
       <w:r>
@@ -3787,15 +4300,6 @@
           <w:szCs w:val="24"/>
         </w:rPr>
         <w:t>de Figuras</w:t>
-      </w:r>
-      <w:r>
-        <w:rPr>
-          <w:rFonts w:ascii="Arial" w:eastAsia="Arial" w:hAnsi="Arial" w:cs="Arial"/>
-          <w:b/>
-          <w:sz w:val="24"/>
-          <w:szCs w:val="24"/>
-        </w:rPr>
-        <w:br/>
       </w:r>
     </w:p>
     <w:p>
@@ -4412,6 +4916,17 @@
         <w:jc w:val="center"/>
         <w:rPr>
           <w:rFonts w:ascii="Arial" w:eastAsia="Arial" w:hAnsi="Arial" w:cs="Arial"/>
+          <w:b/>
+          <w:sz w:val="24"/>
+          <w:szCs w:val="24"/>
+        </w:rPr>
+      </w:pPr>
+    </w:p>
+    <w:p>
+      <w:pPr>
+        <w:jc w:val="center"/>
+        <w:rPr>
+          <w:rFonts w:ascii="Arial" w:eastAsia="Arial" w:hAnsi="Arial" w:cs="Arial"/>
           <w:color w:val="FF0000"/>
           <w:sz w:val="24"/>
           <w:szCs w:val="24"/>
@@ -4424,6 +4939,7 @@
           <w:sz w:val="24"/>
           <w:szCs w:val="24"/>
         </w:rPr>
+        <w:lastRenderedPageBreak/>
         <w:t xml:space="preserve">Índice </w:t>
       </w:r>
       <w:r>
@@ -4435,15 +4951,6 @@
         </w:rPr>
         <w:t>de Quadros</w:t>
       </w:r>
-      <w:r>
-        <w:rPr>
-          <w:rFonts w:ascii="Arial" w:eastAsia="Arial" w:hAnsi="Arial" w:cs="Arial"/>
-          <w:b/>
-          <w:sz w:val="24"/>
-          <w:szCs w:val="24"/>
-        </w:rPr>
-        <w:br/>
-      </w:r>
     </w:p>
     <w:p>
       <w:pPr>
@@ -4464,7 +4971,6 @@
           <w:rFonts w:ascii="Arial" w:eastAsia="Arial" w:hAnsi="Arial" w:cs="Arial"/>
           <w:sz w:val="24"/>
           <w:szCs w:val="24"/>
-          <w:lang w:val="en-US"/>
         </w:rPr>
       </w:pPr>
       <w:r>
@@ -4498,7 +5004,6 @@
           <w:iCs/>
           <w:sz w:val="24"/>
           <w:szCs w:val="24"/>
-          <w:lang w:val="en-US"/>
         </w:rPr>
         <w:t xml:space="preserve">Data Warehouse </w:t>
       </w:r>
@@ -4507,7 +5012,6 @@
           <w:rFonts w:ascii="Arial" w:eastAsia="Arial" w:hAnsi="Arial" w:cs="Arial"/>
           <w:sz w:val="24"/>
           <w:szCs w:val="24"/>
-          <w:lang w:val="en-US"/>
         </w:rPr>
         <w:t xml:space="preserve">x </w:t>
       </w:r>
@@ -4518,7 +5022,6 @@
           <w:iCs/>
           <w:sz w:val="24"/>
           <w:szCs w:val="24"/>
-          <w:lang w:val="en-US"/>
         </w:rPr>
         <w:t>Data Lake</w:t>
       </w:r>
@@ -4527,7 +5030,6 @@
           <w:rFonts w:ascii="Arial" w:eastAsia="Arial" w:hAnsi="Arial" w:cs="Arial"/>
           <w:sz w:val="24"/>
           <w:szCs w:val="24"/>
-          <w:lang w:val="en-US"/>
         </w:rPr>
         <w:t>...........</w:t>
       </w:r>
@@ -4536,7 +5038,6 @@
           <w:rFonts w:ascii="Arial" w:eastAsia="Arial" w:hAnsi="Arial" w:cs="Arial"/>
           <w:sz w:val="24"/>
           <w:szCs w:val="24"/>
-          <w:lang w:val="en-US"/>
         </w:rPr>
         <w:t>...</w:t>
       </w:r>
@@ -4545,7 +5046,6 @@
           <w:rFonts w:ascii="Arial" w:eastAsia="Arial" w:hAnsi="Arial" w:cs="Arial"/>
           <w:sz w:val="24"/>
           <w:szCs w:val="24"/>
-          <w:lang w:val="en-US"/>
         </w:rPr>
         <w:t>.........................................................4</w:t>
       </w:r>
@@ -4932,13 +5432,25 @@
           <w:szCs w:val="24"/>
         </w:rPr>
       </w:pPr>
-      <w:r>
+    </w:p>
+    <w:p>
+      <w:pPr>
+        <w:spacing w:after="0" w:line="360" w:lineRule="auto"/>
         <w:rPr>
           <w:rFonts w:ascii="Arial" w:eastAsia="Arial" w:hAnsi="Arial" w:cs="Arial"/>
           <w:b/>
           <w:sz w:val="24"/>
           <w:szCs w:val="24"/>
         </w:rPr>
+      </w:pPr>
+      <w:r>
+        <w:rPr>
+          <w:rFonts w:ascii="Arial" w:eastAsia="Arial" w:hAnsi="Arial" w:cs="Arial"/>
+          <w:b/>
+          <w:sz w:val="24"/>
+          <w:szCs w:val="24"/>
+        </w:rPr>
+        <w:lastRenderedPageBreak/>
         <w:t>1 INTRODUÇÃO</w:t>
       </w:r>
     </w:p>
@@ -5415,8 +5927,44 @@
           <w:sz w:val="24"/>
           <w:szCs w:val="24"/>
         </w:rPr>
-        <w:t xml:space="preserve">O ELT pode ser considerado a modernização do processo de ETL. Ao contrário do ETL, o ELT é um processo mais ágil para o carregamento e o processamento de dados. A sua principal vantagem é que ele permite um processamento de dados mais </w:t>
-      </w:r>
+        <w:t>O ELT pode ser considerado a modernização do processo de ETL. Ao contrário do ETL, o ELT é um processo mais ágil para o carregamento e o processamento de dados. A sua principal vantagem é que ele permite um processamento de dados mais rápido, pois esses dados são carregados no sistema de destino antes de serem transformados</w:t>
+      </w:r>
+      <w:r>
+        <w:rPr>
+          <w:rFonts w:ascii="Arial" w:hAnsi="Arial" w:cs="Arial"/>
+          <w:sz w:val="24"/>
+          <w:szCs w:val="24"/>
+        </w:rPr>
+        <w:t xml:space="preserve"> </w:t>
+      </w:r>
+      <w:r>
+        <w:rPr>
+          <w:rFonts w:ascii="Arial" w:hAnsi="Arial" w:cs="Arial"/>
+          <w:sz w:val="24"/>
+          <w:szCs w:val="24"/>
+        </w:rPr>
+        <w:t>(BLASI, 2020)</w:t>
+      </w:r>
+      <w:r>
+        <w:rPr>
+          <w:rFonts w:ascii="Arial" w:hAnsi="Arial" w:cs="Arial"/>
+          <w:sz w:val="24"/>
+          <w:szCs w:val="24"/>
+        </w:rPr>
+        <w:t xml:space="preserve">. </w:t>
+      </w:r>
+    </w:p>
+    <w:p>
+      <w:pPr>
+        <w:spacing w:after="0" w:line="360" w:lineRule="auto"/>
+        <w:ind w:firstLine="709"/>
+        <w:jc w:val="both"/>
+        <w:rPr>
+          <w:rFonts w:ascii="Arial" w:hAnsi="Arial" w:cs="Arial"/>
+          <w:sz w:val="24"/>
+          <w:szCs w:val="24"/>
+        </w:rPr>
+      </w:pPr>
       <w:r>
         <w:rPr>
           <w:rFonts w:ascii="Arial" w:hAnsi="Arial" w:cs="Arial"/>
@@ -5424,50 +5972,6 @@
           <w:szCs w:val="24"/>
         </w:rPr>
         <w:lastRenderedPageBreak/>
-        <w:t>rápido, pois esses dados são carregados no sistema de destino antes de serem transformados</w:t>
-      </w:r>
-      <w:r>
-        <w:rPr>
-          <w:rFonts w:ascii="Arial" w:hAnsi="Arial" w:cs="Arial"/>
-          <w:sz w:val="24"/>
-          <w:szCs w:val="24"/>
-        </w:rPr>
-        <w:t xml:space="preserve"> </w:t>
-      </w:r>
-      <w:r>
-        <w:rPr>
-          <w:rFonts w:ascii="Arial" w:hAnsi="Arial" w:cs="Arial"/>
-          <w:sz w:val="24"/>
-          <w:szCs w:val="24"/>
-        </w:rPr>
-        <w:t>(BLASI, 2020)</w:t>
-      </w:r>
-      <w:r>
-        <w:rPr>
-          <w:rFonts w:ascii="Arial" w:hAnsi="Arial" w:cs="Arial"/>
-          <w:sz w:val="24"/>
-          <w:szCs w:val="24"/>
-        </w:rPr>
-        <w:t xml:space="preserve">. </w:t>
-      </w:r>
-    </w:p>
-    <w:p>
-      <w:pPr>
-        <w:spacing w:after="0" w:line="360" w:lineRule="auto"/>
-        <w:ind w:firstLine="709"/>
-        <w:jc w:val="both"/>
-        <w:rPr>
-          <w:rFonts w:ascii="Arial" w:hAnsi="Arial" w:cs="Arial"/>
-          <w:sz w:val="24"/>
-          <w:szCs w:val="24"/>
-        </w:rPr>
-      </w:pPr>
-      <w:r>
-        <w:rPr>
-          <w:rFonts w:ascii="Arial" w:hAnsi="Arial" w:cs="Arial"/>
-          <w:sz w:val="24"/>
-          <w:szCs w:val="24"/>
-        </w:rPr>
         <w:t xml:space="preserve">A </w:t>
       </w:r>
       <w:r>
@@ -5839,16 +6343,7 @@
           <w:sz w:val="24"/>
           <w:szCs w:val="24"/>
         </w:rPr>
-        <w:t xml:space="preserve"> foram amplamente utilizadas, mas estão começando a enfrentar limitações em termos de escalabilidade, complexidade, </w:t>
-      </w:r>
-      <w:r>
-        <w:rPr>
-          <w:rFonts w:ascii="Arial" w:eastAsia="Times New Roman" w:hAnsi="Arial" w:cs="Arial"/>
-          <w:sz w:val="24"/>
-          <w:szCs w:val="24"/>
-        </w:rPr>
-        <w:lastRenderedPageBreak/>
-        <w:t xml:space="preserve">custos e flexibilidade. Como alternativa, a implantação de uma solução ELT e o uso de um </w:t>
+        <w:t xml:space="preserve"> foram amplamente utilizadas, mas estão começando a enfrentar limitações em termos de escalabilidade, complexidade, custos e flexibilidade. Como alternativa, a implantação de uma solução ELT e o uso de um </w:t>
       </w:r>
       <w:r>
         <w:rPr>
@@ -5866,7 +6361,16 @@
           <w:sz w:val="24"/>
           <w:szCs w:val="24"/>
         </w:rPr>
-        <w:t xml:space="preserve"> podem oferecer vantagens significativas para as empresas que precisam gerenciar e analisar grandes quantidades de dados não estruturados. No entanto, ainda há poucos estudos que exploram os benefícios e desafios dessas abordagens alternativas</w:t>
+        <w:t xml:space="preserve"> podem oferecer vantagens significativas para as empresas que </w:t>
+      </w:r>
+      <w:r>
+        <w:rPr>
+          <w:rFonts w:ascii="Arial" w:eastAsia="Times New Roman" w:hAnsi="Arial" w:cs="Arial"/>
+          <w:sz w:val="24"/>
+          <w:szCs w:val="24"/>
+        </w:rPr>
+        <w:lastRenderedPageBreak/>
+        <w:t>precisam gerenciar e analisar grandes quantidades de dados não estruturados. No entanto, ainda há poucos estudos que exploram os benefícios e desafios dessas abordagens alternativas</w:t>
       </w:r>
       <w:r>
         <w:rPr>
@@ -6240,7 +6744,7 @@
           <w:sz w:val="24"/>
           <w:szCs w:val="24"/>
         </w:rPr>
-        <w:t xml:space="preserve">Possuímos sensores em todos os lugares, causando, crescimento da utilização de dispositivos conectados à rede, aumento do poder de armazenamento com um </w:t>
+        <w:t xml:space="preserve">Possuímos sensores em todos os lugares, causando, crescimento da utilização de dispositivos conectados à rede, aumento do poder de armazenamento com um arquivamento quase infinito, arquitetura em nuvem, com evolução constante de todos os recursos computacionais. Tudo isso ocasiona uma geração massiva de dados, que </w:t>
       </w:r>
       <w:r>
         <w:rPr>
@@ -6249,7 +6753,7 @@
           <w:szCs w:val="24"/>
         </w:rPr>
         <w:lastRenderedPageBreak/>
-        <w:t>arquivamento quase infinito, arquitetura em nuvem, com evolução constante de todos os recursos computacionais. Tudo isso ocasiona uma geração massiva de dados, que tem auxiliado diversas áreas. Todas essas informações precisam ser tratadas, armazenadas e analisadas, com foco na riqueza que esses dados podem conter. O Big Data é um conjunto de dados que devido a quantidade e variedade, não podem ser manipulados através de ferramentas computacionais tradicionais (ARRAIS, 2022).</w:t>
+        <w:t>tem auxiliado diversas áreas. Todas essas informações precisam ser tratadas, armazenadas e analisadas, com foco na riqueza que esses dados podem conter. O Big Data é um conjunto de dados que devido a quantidade e variedade, não podem ser manipulados através de ferramentas computacionais tradicionais (ARRAIS, 2022).</w:t>
       </w:r>
     </w:p>
     <w:p>
@@ -6383,6 +6887,210 @@
           <w:szCs w:val="24"/>
         </w:rPr>
       </w:pPr>
+    </w:p>
+    <w:p>
+      <w:pPr>
+        <w:spacing w:after="0" w:line="360" w:lineRule="auto"/>
+        <w:ind w:firstLine="720"/>
+        <w:jc w:val="both"/>
+        <w:rPr>
+          <w:rFonts w:ascii="Arial" w:hAnsi="Arial" w:cs="Arial"/>
+          <w:sz w:val="24"/>
+          <w:szCs w:val="24"/>
+        </w:rPr>
+      </w:pPr>
+    </w:p>
+    <w:p>
+      <w:pPr>
+        <w:spacing w:after="0" w:line="360" w:lineRule="auto"/>
+        <w:ind w:firstLine="720"/>
+        <w:jc w:val="both"/>
+        <w:rPr>
+          <w:rFonts w:ascii="Arial" w:hAnsi="Arial" w:cs="Arial"/>
+          <w:sz w:val="24"/>
+          <w:szCs w:val="24"/>
+        </w:rPr>
+      </w:pPr>
+    </w:p>
+    <w:p>
+      <w:pPr>
+        <w:spacing w:after="0" w:line="360" w:lineRule="auto"/>
+        <w:ind w:firstLine="720"/>
+        <w:jc w:val="both"/>
+        <w:rPr>
+          <w:rFonts w:ascii="Arial" w:hAnsi="Arial" w:cs="Arial"/>
+          <w:sz w:val="24"/>
+          <w:szCs w:val="24"/>
+        </w:rPr>
+      </w:pPr>
+    </w:p>
+    <w:p>
+      <w:pPr>
+        <w:spacing w:after="0" w:line="360" w:lineRule="auto"/>
+        <w:ind w:firstLine="720"/>
+        <w:jc w:val="both"/>
+        <w:rPr>
+          <w:rFonts w:ascii="Arial" w:hAnsi="Arial" w:cs="Arial"/>
+          <w:sz w:val="24"/>
+          <w:szCs w:val="24"/>
+        </w:rPr>
+      </w:pPr>
+    </w:p>
+    <w:p>
+      <w:pPr>
+        <w:spacing w:after="0" w:line="360" w:lineRule="auto"/>
+        <w:ind w:firstLine="720"/>
+        <w:jc w:val="both"/>
+        <w:rPr>
+          <w:rFonts w:ascii="Arial" w:hAnsi="Arial" w:cs="Arial"/>
+          <w:sz w:val="24"/>
+          <w:szCs w:val="24"/>
+        </w:rPr>
+      </w:pPr>
+    </w:p>
+    <w:p>
+      <w:pPr>
+        <w:spacing w:after="0" w:line="360" w:lineRule="auto"/>
+        <w:ind w:firstLine="720"/>
+        <w:jc w:val="both"/>
+        <w:rPr>
+          <w:rFonts w:ascii="Arial" w:hAnsi="Arial" w:cs="Arial"/>
+          <w:sz w:val="24"/>
+          <w:szCs w:val="24"/>
+        </w:rPr>
+      </w:pPr>
+    </w:p>
+    <w:p>
+      <w:pPr>
+        <w:spacing w:after="0" w:line="360" w:lineRule="auto"/>
+        <w:ind w:firstLine="720"/>
+        <w:jc w:val="both"/>
+        <w:rPr>
+          <w:rFonts w:ascii="Arial" w:hAnsi="Arial" w:cs="Arial"/>
+          <w:sz w:val="24"/>
+          <w:szCs w:val="24"/>
+        </w:rPr>
+      </w:pPr>
+    </w:p>
+    <w:p>
+      <w:pPr>
+        <w:spacing w:after="0" w:line="360" w:lineRule="auto"/>
+        <w:ind w:firstLine="720"/>
+        <w:jc w:val="both"/>
+        <w:rPr>
+          <w:rFonts w:ascii="Arial" w:hAnsi="Arial" w:cs="Arial"/>
+          <w:sz w:val="24"/>
+          <w:szCs w:val="24"/>
+        </w:rPr>
+      </w:pPr>
+    </w:p>
+    <w:p>
+      <w:pPr>
+        <w:spacing w:after="0" w:line="360" w:lineRule="auto"/>
+        <w:ind w:firstLine="720"/>
+        <w:jc w:val="both"/>
+        <w:rPr>
+          <w:rFonts w:ascii="Arial" w:hAnsi="Arial" w:cs="Arial"/>
+          <w:sz w:val="24"/>
+          <w:szCs w:val="24"/>
+        </w:rPr>
+      </w:pPr>
+    </w:p>
+    <w:p>
+      <w:pPr>
+        <w:spacing w:after="0" w:line="360" w:lineRule="auto"/>
+        <w:ind w:firstLine="720"/>
+        <w:jc w:val="both"/>
+        <w:rPr>
+          <w:rFonts w:ascii="Arial" w:hAnsi="Arial" w:cs="Arial"/>
+          <w:sz w:val="24"/>
+          <w:szCs w:val="24"/>
+        </w:rPr>
+      </w:pPr>
+    </w:p>
+    <w:p>
+      <w:pPr>
+        <w:spacing w:after="0" w:line="360" w:lineRule="auto"/>
+        <w:ind w:firstLine="720"/>
+        <w:jc w:val="both"/>
+        <w:rPr>
+          <w:rFonts w:ascii="Arial" w:hAnsi="Arial" w:cs="Arial"/>
+          <w:sz w:val="24"/>
+          <w:szCs w:val="24"/>
+        </w:rPr>
+      </w:pPr>
+    </w:p>
+    <w:p>
+      <w:pPr>
+        <w:spacing w:after="0" w:line="360" w:lineRule="auto"/>
+        <w:ind w:firstLine="720"/>
+        <w:jc w:val="both"/>
+        <w:rPr>
+          <w:rFonts w:ascii="Arial" w:hAnsi="Arial" w:cs="Arial"/>
+          <w:sz w:val="24"/>
+          <w:szCs w:val="24"/>
+        </w:rPr>
+      </w:pPr>
+    </w:p>
+    <w:p>
+      <w:pPr>
+        <w:spacing w:after="0" w:line="360" w:lineRule="auto"/>
+        <w:ind w:firstLine="720"/>
+        <w:jc w:val="both"/>
+        <w:rPr>
+          <w:rFonts w:ascii="Arial" w:hAnsi="Arial" w:cs="Arial"/>
+          <w:sz w:val="24"/>
+          <w:szCs w:val="24"/>
+        </w:rPr>
+      </w:pPr>
+    </w:p>
+    <w:p>
+      <w:pPr>
+        <w:spacing w:after="0" w:line="360" w:lineRule="auto"/>
+        <w:ind w:firstLine="720"/>
+        <w:jc w:val="both"/>
+        <w:rPr>
+          <w:rFonts w:ascii="Arial" w:hAnsi="Arial" w:cs="Arial"/>
+          <w:sz w:val="24"/>
+          <w:szCs w:val="24"/>
+        </w:rPr>
+      </w:pPr>
+    </w:p>
+    <w:p>
+      <w:pPr>
+        <w:spacing w:after="0" w:line="360" w:lineRule="auto"/>
+        <w:ind w:firstLine="720"/>
+        <w:jc w:val="both"/>
+        <w:rPr>
+          <w:rFonts w:ascii="Arial" w:hAnsi="Arial" w:cs="Arial"/>
+          <w:sz w:val="24"/>
+          <w:szCs w:val="24"/>
+        </w:rPr>
+      </w:pPr>
+    </w:p>
+    <w:p>
+      <w:pPr>
+        <w:spacing w:after="0" w:line="360" w:lineRule="auto"/>
+        <w:ind w:firstLine="720"/>
+        <w:jc w:val="both"/>
+        <w:rPr>
+          <w:rFonts w:ascii="Arial" w:hAnsi="Arial" w:cs="Arial"/>
+          <w:sz w:val="24"/>
+          <w:szCs w:val="24"/>
+        </w:rPr>
+      </w:pPr>
+    </w:p>
+    <w:p>
+      <w:pPr>
+        <w:spacing w:after="0" w:line="360" w:lineRule="auto"/>
+        <w:ind w:firstLine="720"/>
+        <w:jc w:val="both"/>
+        <w:rPr>
+          <w:rFonts w:ascii="Arial" w:hAnsi="Arial" w:cs="Arial"/>
+          <w:sz w:val="24"/>
+          <w:szCs w:val="24"/>
+        </w:rPr>
+      </w:pPr>
       <w:r>
         <w:rPr>
           <w:rFonts w:ascii="Arial" w:hAnsi="Arial" w:cs="Arial"/>
@@ -6407,6 +7115,7 @@
           <w:sz w:val="24"/>
           <w:szCs w:val="24"/>
         </w:rPr>
+        <w:lastRenderedPageBreak/>
         <w:t>2.1</w:t>
       </w:r>
       <w:r>
@@ -6579,7 +7288,23 @@
           <w:sz w:val="24"/>
           <w:szCs w:val="24"/>
         </w:rPr>
-        <w:t>Conforme podemos visualizar na figura 1.</w:t>
+        <w:t xml:space="preserve">Conforme podemos visualizar na </w:t>
+      </w:r>
+      <w:r>
+        <w:rPr>
+          <w:rFonts w:ascii="Arial" w:hAnsi="Arial" w:cs="Arial"/>
+          <w:sz w:val="24"/>
+          <w:szCs w:val="24"/>
+        </w:rPr>
+        <w:t>F</w:t>
+      </w:r>
+      <w:r>
+        <w:rPr>
+          <w:rFonts w:ascii="Arial" w:hAnsi="Arial" w:cs="Arial"/>
+          <w:sz w:val="24"/>
+          <w:szCs w:val="24"/>
+        </w:rPr>
+        <w:t>igura 1.</w:t>
       </w:r>
     </w:p>
     <w:p>
@@ -6588,6 +7313,56 @@
         <w:jc w:val="center"/>
         <w:rPr>
           <w:rFonts w:ascii="Arial" w:hAnsi="Arial" w:cs="Arial"/>
+          <w:sz w:val="24"/>
+          <w:szCs w:val="24"/>
+        </w:rPr>
+      </w:pPr>
+    </w:p>
+    <w:p>
+      <w:pPr>
+        <w:spacing w:after="0" w:line="360" w:lineRule="auto"/>
+        <w:jc w:val="center"/>
+        <w:rPr>
+          <w:rFonts w:ascii="Arial" w:hAnsi="Arial" w:cs="Arial"/>
+          <w:sz w:val="24"/>
+          <w:szCs w:val="24"/>
+        </w:rPr>
+      </w:pPr>
+      <w:r>
+        <w:rPr>
+          <w:rFonts w:ascii="Arial" w:hAnsi="Arial" w:cs="Arial"/>
+          <w:b/>
+          <w:bCs/>
+          <w:sz w:val="24"/>
+          <w:szCs w:val="24"/>
+        </w:rPr>
+        <w:t>Figura 1</w:t>
+      </w:r>
+      <w:r>
+        <w:rPr>
+          <w:rFonts w:ascii="Arial" w:hAnsi="Arial" w:cs="Arial"/>
+          <w:sz w:val="24"/>
+          <w:szCs w:val="24"/>
+        </w:rPr>
+        <w:t xml:space="preserve"> Os 5Vs do </w:t>
+      </w:r>
+      <w:r>
+        <w:rPr>
+          <w:rFonts w:ascii="Arial" w:hAnsi="Arial" w:cs="Arial"/>
+          <w:i/>
+          <w:iCs/>
+          <w:sz w:val="24"/>
+          <w:szCs w:val="24"/>
+        </w:rPr>
+        <w:t>Big Data</w:t>
+      </w:r>
+    </w:p>
+    <w:p>
+      <w:pPr>
+        <w:spacing w:after="0" w:line="360" w:lineRule="auto"/>
+        <w:jc w:val="center"/>
+        <w:rPr>
+          <w:rFonts w:ascii="Arial" w:hAnsi="Arial" w:cs="Arial"/>
           <w:noProof/>
           <w:sz w:val="24"/>
           <w:szCs w:val="24"/>
@@ -6600,10 +7375,9 @@
           <w:sz w:val="24"/>
           <w:szCs w:val="24"/>
         </w:rPr>
-        <w:lastRenderedPageBreak/>
         <w:drawing>
-          <wp:inline distT="0" distB="0" distL="0" distR="0" wp14:anchorId="151C1400" wp14:editId="7440E675">
-            <wp:extent cx="4371340" cy="3581400"/>
+          <wp:inline distT="0" distB="0" distL="0" distR="0" wp14:anchorId="151C1400" wp14:editId="059B649D">
+            <wp:extent cx="4583083" cy="3754877"/>
             <wp:effectExtent l="0" t="0" r="0" b="0"/>
             <wp:docPr id="2" name="Imagem 2" descr="What is Big Data? - BPI - The destination for everything process related"/>
             <wp:cNvGraphicFramePr>
@@ -6634,7 +7408,7 @@
                   <pic:spPr bwMode="auto">
                     <a:xfrm>
                       <a:off x="0" y="0"/>
-                      <a:ext cx="4389849" cy="3596564"/>
+                      <a:ext cx="4709298" cy="3858284"/>
                     </a:xfrm>
                     <a:prstGeom prst="rect">
                       <a:avLst/>
@@ -6654,20 +7428,28 @@
     <w:p>
       <w:pPr>
         <w:spacing w:after="0" w:line="360" w:lineRule="auto"/>
-        <w:jc w:val="both"/>
-        <w:rPr>
-          <w:rFonts w:ascii="Arial" w:hAnsi="Arial" w:cs="Arial"/>
-          <w:sz w:val="24"/>
-          <w:szCs w:val="24"/>
-        </w:rPr>
-      </w:pPr>
-      <w:r>
-        <w:rPr>
-          <w:rFonts w:ascii="Arial" w:hAnsi="Arial" w:cs="Arial"/>
-          <w:sz w:val="24"/>
-          <w:szCs w:val="24"/>
-        </w:rPr>
-        <w:t>Figura 1.</w:t>
+        <w:jc w:val="center"/>
+        <w:rPr>
+          <w:rFonts w:ascii="Arial" w:hAnsi="Arial" w:cs="Arial"/>
+          <w:sz w:val="24"/>
+          <w:szCs w:val="24"/>
+        </w:rPr>
+      </w:pPr>
+      <w:r>
+        <w:rPr>
+          <w:rFonts w:ascii="Arial" w:hAnsi="Arial" w:cs="Arial"/>
+          <w:sz w:val="24"/>
+          <w:szCs w:val="24"/>
+        </w:rPr>
+        <w:t>Fonte</w:t>
+      </w:r>
+      <w:r>
+        <w:rPr>
+          <w:rFonts w:ascii="Arial" w:hAnsi="Arial" w:cs="Arial"/>
+          <w:sz w:val="24"/>
+          <w:szCs w:val="24"/>
+        </w:rPr>
+        <w:t>:</w:t>
       </w:r>
       <w:r>
         <w:rPr>
@@ -6703,6 +7485,17 @@
         </w:rPr>
         <w:t>. Acesso em: 24 mar. 23.</w:t>
       </w:r>
+    </w:p>
+    <w:p>
+      <w:pPr>
+        <w:spacing w:after="0" w:line="360" w:lineRule="auto"/>
+        <w:jc w:val="center"/>
+        <w:rPr>
+          <w:rFonts w:ascii="Arial" w:hAnsi="Arial" w:cs="Arial"/>
+          <w:sz w:val="24"/>
+          <w:szCs w:val="24"/>
+        </w:rPr>
+      </w:pPr>
     </w:p>
     <w:p>
       <w:pPr>
@@ -6775,6 +7568,7 @@
         <w:rPr>
           <w:rFonts w:ascii="Arial" w:hAnsi="Arial" w:cs="Arial"/>
         </w:rPr>
+        <w:lastRenderedPageBreak/>
         <w:t xml:space="preserve">Velocidade: </w:t>
       </w:r>
       <w:r>
@@ -6830,15 +7624,7 @@
           <w:rFonts w:ascii="Arial" w:hAnsi="Arial" w:cs="Arial"/>
           <w:color w:val="auto"/>
         </w:rPr>
-        <w:t xml:space="preserve">efere-se à variedade de dados que são gerados (dados estruturados, não estruturados e semiestruturados). Temos dados em </w:t>
-      </w:r>
-      <w:r>
-        <w:rPr>
-          <w:rFonts w:ascii="Arial" w:hAnsi="Arial" w:cs="Arial"/>
-          <w:color w:val="auto"/>
-        </w:rPr>
-        <w:lastRenderedPageBreak/>
-        <w:t>formato de textos, imagens, áudios, vídeos, oriundos de sensores, de operações; e os sistemas precisam ser flexíveis para atender todos esses formatos e suas especificidades para que possa ser possível o tratamento e aquisição de informações a partir dos mesmos.</w:t>
+        <w:t>efere-se à variedade de dados que são gerados (dados estruturados, não estruturados e semiestruturados). Temos dados em formato de textos, imagens, áudios, vídeos, oriundos de sensores, de operações; e os sistemas precisam ser flexíveis para atender todos esses formatos e suas especificidades para que possa ser possível o tratamento e aquisição de informações a partir dos mesmos.</w:t>
       </w:r>
     </w:p>
     <w:p>
@@ -6915,18 +7701,6 @@
     </w:p>
     <w:p>
       <w:pPr>
-        <w:pStyle w:val="Default"/>
-        <w:spacing w:line="360" w:lineRule="auto"/>
-        <w:ind w:left="1428"/>
-        <w:jc w:val="both"/>
-        <w:rPr>
-          <w:rFonts w:ascii="Arial" w:hAnsi="Arial" w:cs="Arial"/>
-          <w:color w:val="auto"/>
-        </w:rPr>
-      </w:pPr>
-    </w:p>
-    <w:p>
-      <w:pPr>
         <w:spacing w:after="0" w:line="360" w:lineRule="auto"/>
         <w:jc w:val="both"/>
         <w:rPr>
@@ -7087,7 +7861,21 @@
           <w:rFonts w:ascii="Arial" w:hAnsi="Arial" w:cs="Arial"/>
           <w:color w:val="000000"/>
         </w:rPr>
-        <w:t xml:space="preserve"> Conforme a figura 2, podemos visualizar o fluxo de entrada de dados, o armazenamento desses dados em um </w:t>
+        <w:t xml:space="preserve"> Conforme a </w:t>
+      </w:r>
+      <w:r>
+        <w:rPr>
+          <w:rFonts w:ascii="Arial" w:hAnsi="Arial" w:cs="Arial"/>
+          <w:color w:val="000000"/>
+        </w:rPr>
+        <w:t>F</w:t>
+      </w:r>
+      <w:r>
+        <w:rPr>
+          <w:rFonts w:ascii="Arial" w:hAnsi="Arial" w:cs="Arial"/>
+          <w:color w:val="000000"/>
+        </w:rPr>
+        <w:t xml:space="preserve">igura 2, podemos visualizar o fluxo de entrada de dados, o armazenamento desses dados em um </w:t>
       </w:r>
       <w:r>
         <w:rPr>
@@ -7114,6 +7902,7 @@
         <w:jc w:val="both"/>
         <w:rPr>
           <w:rFonts w:ascii="Arial" w:hAnsi="Arial" w:cs="Arial"/>
+          <w:color w:val="000000"/>
         </w:rPr>
       </w:pPr>
       <w:r>
@@ -7190,7 +7979,62 @@
           <w:rFonts w:ascii="Arial" w:hAnsi="Arial" w:cs="Arial"/>
           <w:color w:val="000000"/>
         </w:rPr>
-        <w:t>volumes grandes de dados que se encontram espalhados em diversos sistemas de uma organização (RASLAN; CALAZANS, 2014).</w:t>
+        <w:t xml:space="preserve">volumes grandes de dados que </w:t>
+      </w:r>
+      <w:r>
+        <w:rPr>
+          <w:rFonts w:ascii="Arial" w:hAnsi="Arial" w:cs="Arial"/>
+          <w:color w:val="000000"/>
+        </w:rPr>
+        <w:lastRenderedPageBreak/>
+        <w:t>se encontram espalhados em diversos sistemas de uma organização (RASLAN; CALAZANS, 2014).</w:t>
+      </w:r>
+    </w:p>
+    <w:p>
+      <w:pPr>
+        <w:pStyle w:val="NormalWeb"/>
+        <w:spacing w:before="0" w:beforeAutospacing="0" w:after="0" w:afterAutospacing="0" w:line="360" w:lineRule="auto"/>
+        <w:ind w:firstLine="720"/>
+        <w:jc w:val="both"/>
+        <w:rPr>
+          <w:rFonts w:ascii="Arial" w:hAnsi="Arial" w:cs="Arial"/>
+          <w:color w:val="000000"/>
+        </w:rPr>
+      </w:pPr>
+    </w:p>
+    <w:p>
+      <w:pPr>
+        <w:pStyle w:val="NormalWeb"/>
+        <w:spacing w:before="0" w:beforeAutospacing="0" w:after="0" w:afterAutospacing="0" w:line="360" w:lineRule="auto"/>
+        <w:jc w:val="center"/>
+        <w:rPr>
+          <w:rFonts w:ascii="Arial" w:hAnsi="Arial" w:cs="Arial"/>
+        </w:rPr>
+      </w:pPr>
+      <w:r>
+        <w:rPr>
+          <w:rFonts w:ascii="Arial" w:hAnsi="Arial" w:cs="Arial"/>
+          <w:b/>
+          <w:bCs/>
+          <w:color w:val="000000"/>
+        </w:rPr>
+        <w:t>Figura 2</w:t>
+      </w:r>
+      <w:r>
+        <w:rPr>
+          <w:rFonts w:ascii="Arial" w:hAnsi="Arial" w:cs="Arial"/>
+          <w:color w:val="000000"/>
+        </w:rPr>
+        <w:t xml:space="preserve"> Funcionamento do </w:t>
+      </w:r>
+      <w:r>
+        <w:rPr>
+          <w:rFonts w:ascii="Arial" w:hAnsi="Arial" w:cs="Arial"/>
+          <w:i/>
+          <w:iCs/>
+          <w:color w:val="000000"/>
+        </w:rPr>
+        <w:t>Data Warehouse</w:t>
       </w:r>
     </w:p>
     <w:p>
@@ -7209,7 +8053,6 @@
           <w:sz w:val="24"/>
           <w:szCs w:val="24"/>
         </w:rPr>
-        <w:lastRenderedPageBreak/>
         <w:br/>
       </w:r>
       <w:r>
@@ -7271,17 +8114,25 @@
       <w:pPr>
         <w:pStyle w:val="NormalWeb"/>
         <w:spacing w:before="0" w:beforeAutospacing="0" w:after="0" w:afterAutospacing="0" w:line="360" w:lineRule="auto"/>
-        <w:rPr>
-          <w:rFonts w:ascii="Arial" w:hAnsi="Arial" w:cs="Arial"/>
-          <w:color w:val="000000"/>
-        </w:rPr>
-      </w:pPr>
-      <w:r>
-        <w:rPr>
-          <w:rFonts w:ascii="Arial" w:hAnsi="Arial" w:cs="Arial"/>
-          <w:color w:val="000000"/>
-        </w:rPr>
-        <w:t>Figura 2.</w:t>
+        <w:jc w:val="center"/>
+        <w:rPr>
+          <w:rFonts w:ascii="Arial" w:hAnsi="Arial" w:cs="Arial"/>
+          <w:color w:val="000000"/>
+        </w:rPr>
+      </w:pPr>
+      <w:r>
+        <w:rPr>
+          <w:rFonts w:ascii="Arial" w:hAnsi="Arial" w:cs="Arial"/>
+          <w:color w:val="000000"/>
+        </w:rPr>
+        <w:t>Fonte</w:t>
+      </w:r>
+      <w:r>
+        <w:rPr>
+          <w:rFonts w:ascii="Arial" w:hAnsi="Arial" w:cs="Arial"/>
+          <w:color w:val="000000"/>
+        </w:rPr>
+        <w:t>:</w:t>
       </w:r>
       <w:r>
         <w:rPr>
@@ -7303,46 +8154,6 @@
         </w:rPr>
         <w:t>Acesso em: 04 abr. 23.</w:t>
       </w:r>
-    </w:p>
-    <w:p>
-      <w:pPr>
-        <w:spacing w:after="0" w:line="360" w:lineRule="auto"/>
-        <w:rPr>
-          <w:rFonts w:ascii="Arial" w:hAnsi="Arial" w:cs="Arial"/>
-          <w:sz w:val="24"/>
-          <w:szCs w:val="24"/>
-        </w:rPr>
-      </w:pPr>
-    </w:p>
-    <w:p>
-      <w:pPr>
-        <w:spacing w:after="0" w:line="360" w:lineRule="auto"/>
-        <w:rPr>
-          <w:rFonts w:ascii="Arial" w:hAnsi="Arial" w:cs="Arial"/>
-          <w:sz w:val="24"/>
-          <w:szCs w:val="24"/>
-        </w:rPr>
-      </w:pPr>
-    </w:p>
-    <w:p>
-      <w:pPr>
-        <w:spacing w:after="0" w:line="360" w:lineRule="auto"/>
-        <w:rPr>
-          <w:rFonts w:ascii="Arial" w:hAnsi="Arial" w:cs="Arial"/>
-          <w:sz w:val="24"/>
-          <w:szCs w:val="24"/>
-        </w:rPr>
-      </w:pPr>
-    </w:p>
-    <w:p>
-      <w:pPr>
-        <w:spacing w:after="0" w:line="360" w:lineRule="auto"/>
-        <w:rPr>
-          <w:rFonts w:ascii="Arial" w:hAnsi="Arial" w:cs="Arial"/>
-          <w:sz w:val="24"/>
-          <w:szCs w:val="24"/>
-        </w:rPr>
-      </w:pPr>
     </w:p>
     <w:p>
       <w:pPr>
@@ -8502,7 +9313,23 @@
           <w:color w:val="222222"/>
           <w:shd w:val="clear" w:color="auto" w:fill="FFFFFF"/>
         </w:rPr>
-        <w:t xml:space="preserve">Conforme a figura 3, podemos visualizar a centralização de dados proposta pelo </w:t>
+        <w:t xml:space="preserve">Conforme a </w:t>
+      </w:r>
+      <w:r>
+        <w:rPr>
+          <w:rFonts w:ascii="Arial" w:hAnsi="Arial" w:cs="Arial"/>
+          <w:color w:val="222222"/>
+          <w:shd w:val="clear" w:color="auto" w:fill="FFFFFF"/>
+        </w:rPr>
+        <w:t>F</w:t>
+      </w:r>
+      <w:r>
+        <w:rPr>
+          <w:rFonts w:ascii="Arial" w:hAnsi="Arial" w:cs="Arial"/>
+          <w:color w:val="222222"/>
+          <w:shd w:val="clear" w:color="auto" w:fill="FFFFFF"/>
+        </w:rPr>
+        <w:t xml:space="preserve">igura 3, podemos visualizar a centralização de dados proposta pelo </w:t>
       </w:r>
       <w:r>
         <w:rPr>
@@ -8519,14 +9346,53 @@
       <w:pPr>
         <w:pStyle w:val="NormalWeb"/>
         <w:spacing w:before="0" w:beforeAutospacing="0" w:after="0" w:afterAutospacing="0" w:line="360" w:lineRule="auto"/>
-        <w:ind w:firstLine="708"/>
-        <w:jc w:val="both"/>
-        <w:rPr>
-          <w:rFonts w:ascii="Arial" w:hAnsi="Arial" w:cs="Arial"/>
-          <w:color w:val="222222"/>
-          <w:shd w:val="clear" w:color="auto" w:fill="FFFFFF"/>
-        </w:rPr>
-      </w:pPr>
+        <w:rPr>
+          <w:rFonts w:ascii="Arial" w:hAnsi="Arial" w:cs="Arial"/>
+          <w:color w:val="222222"/>
+          <w:shd w:val="clear" w:color="auto" w:fill="FFFFFF"/>
+        </w:rPr>
+      </w:pPr>
+    </w:p>
+    <w:p>
+      <w:pPr>
+        <w:pStyle w:val="NormalWeb"/>
+        <w:spacing w:before="0" w:beforeAutospacing="0" w:after="0" w:afterAutospacing="0" w:line="360" w:lineRule="auto"/>
+        <w:jc w:val="center"/>
+        <w:rPr>
+          <w:rFonts w:ascii="Arial" w:hAnsi="Arial" w:cs="Arial"/>
+          <w:color w:val="222222"/>
+          <w:shd w:val="clear" w:color="auto" w:fill="FFFFFF"/>
+        </w:rPr>
+      </w:pPr>
+      <w:r>
+        <w:rPr>
+          <w:rFonts w:ascii="Arial" w:hAnsi="Arial" w:cs="Arial"/>
+          <w:b/>
+          <w:bCs/>
+          <w:color w:val="222222"/>
+          <w:shd w:val="clear" w:color="auto" w:fill="FFFFFF"/>
+        </w:rPr>
+        <w:lastRenderedPageBreak/>
+        <w:t>Figura 3</w:t>
+      </w:r>
+      <w:r>
+        <w:rPr>
+          <w:rFonts w:ascii="Arial" w:hAnsi="Arial" w:cs="Arial"/>
+          <w:color w:val="222222"/>
+          <w:shd w:val="clear" w:color="auto" w:fill="FFFFFF"/>
+        </w:rPr>
+        <w:t xml:space="preserve"> Funcionamento do </w:t>
+      </w:r>
+      <w:r>
+        <w:rPr>
+          <w:rFonts w:ascii="Arial" w:hAnsi="Arial" w:cs="Arial"/>
+          <w:i/>
+          <w:iCs/>
+          <w:color w:val="222222"/>
+          <w:shd w:val="clear" w:color="auto" w:fill="FFFFFF"/>
+        </w:rPr>
+        <w:t>Data Lake</w:t>
+      </w:r>
     </w:p>
     <w:p>
       <w:pPr>
@@ -8546,7 +9412,6 @@
           <w:sz w:val="24"/>
           <w:szCs w:val="24"/>
         </w:rPr>
-        <w:lastRenderedPageBreak/>
         <w:drawing>
           <wp:inline distT="0" distB="0" distL="0" distR="0" wp14:anchorId="1ED787F5" wp14:editId="59FA2AFA">
             <wp:extent cx="6362700" cy="3579551"/>
@@ -8600,27 +9465,44 @@
     <w:p>
       <w:pPr>
         <w:spacing w:after="0" w:line="360" w:lineRule="auto"/>
-        <w:rPr>
-          <w:rFonts w:ascii="Arial" w:hAnsi="Arial" w:cs="Arial"/>
-          <w:sz w:val="24"/>
-          <w:szCs w:val="24"/>
-        </w:rPr>
-      </w:pPr>
-      <w:r>
-        <w:rPr>
-          <w:rFonts w:ascii="Arial" w:hAnsi="Arial" w:cs="Arial"/>
-          <w:sz w:val="24"/>
-          <w:szCs w:val="24"/>
-        </w:rPr>
-        <w:t>Figura 3.</w:t>
-      </w:r>
-      <w:r>
-        <w:rPr>
-          <w:rFonts w:ascii="Arial" w:hAnsi="Arial" w:cs="Arial"/>
-          <w:sz w:val="24"/>
-          <w:szCs w:val="24"/>
-        </w:rPr>
-        <w:t xml:space="preserve"> AWS (2023).</w:t>
+        <w:jc w:val="center"/>
+        <w:rPr>
+          <w:rFonts w:ascii="Arial" w:hAnsi="Arial" w:cs="Arial"/>
+          <w:sz w:val="24"/>
+          <w:szCs w:val="24"/>
+        </w:rPr>
+      </w:pPr>
+      <w:r>
+        <w:rPr>
+          <w:rFonts w:ascii="Arial" w:hAnsi="Arial" w:cs="Arial"/>
+          <w:sz w:val="24"/>
+          <w:szCs w:val="24"/>
+        </w:rPr>
+        <w:t>Fonte</w:t>
+      </w:r>
+      <w:r>
+        <w:rPr>
+          <w:rFonts w:ascii="Arial" w:hAnsi="Arial" w:cs="Arial"/>
+          <w:sz w:val="24"/>
+          <w:szCs w:val="24"/>
+        </w:rPr>
+        <w:t>:</w:t>
+      </w:r>
+      <w:r>
+        <w:rPr>
+          <w:rFonts w:ascii="Arial" w:hAnsi="Arial" w:cs="Arial"/>
+          <w:sz w:val="24"/>
+          <w:szCs w:val="24"/>
+        </w:rPr>
+        <w:t xml:space="preserve"> </w:t>
+      </w:r>
+      <w:r>
+        <w:rPr>
+          <w:rFonts w:ascii="Arial" w:hAnsi="Arial" w:cs="Arial"/>
+          <w:sz w:val="24"/>
+          <w:szCs w:val="24"/>
+        </w:rPr>
+        <w:t>AWS (2023).</w:t>
       </w:r>
       <w:r>
         <w:rPr>
@@ -8630,76 +9512,6 @@
         </w:rPr>
         <w:t xml:space="preserve"> Acesso em 03 abr. 23.</w:t>
       </w:r>
-    </w:p>
-    <w:p>
-      <w:pPr>
-        <w:spacing w:after="0" w:line="360" w:lineRule="auto"/>
-        <w:rPr>
-          <w:rFonts w:ascii="Arial" w:hAnsi="Arial" w:cs="Arial"/>
-          <w:sz w:val="24"/>
-          <w:szCs w:val="24"/>
-        </w:rPr>
-      </w:pPr>
-    </w:p>
-    <w:p>
-      <w:pPr>
-        <w:spacing w:after="0" w:line="360" w:lineRule="auto"/>
-        <w:rPr>
-          <w:rFonts w:ascii="Arial" w:hAnsi="Arial" w:cs="Arial"/>
-          <w:sz w:val="24"/>
-          <w:szCs w:val="24"/>
-        </w:rPr>
-      </w:pPr>
-    </w:p>
-    <w:p>
-      <w:pPr>
-        <w:spacing w:after="0" w:line="360" w:lineRule="auto"/>
-        <w:rPr>
-          <w:rFonts w:ascii="Arial" w:hAnsi="Arial" w:cs="Arial"/>
-          <w:sz w:val="24"/>
-          <w:szCs w:val="24"/>
-        </w:rPr>
-      </w:pPr>
-    </w:p>
-    <w:p>
-      <w:pPr>
-        <w:spacing w:after="0" w:line="360" w:lineRule="auto"/>
-        <w:rPr>
-          <w:rFonts w:ascii="Arial" w:hAnsi="Arial" w:cs="Arial"/>
-          <w:sz w:val="24"/>
-          <w:szCs w:val="24"/>
-        </w:rPr>
-      </w:pPr>
-    </w:p>
-    <w:p>
-      <w:pPr>
-        <w:spacing w:after="0" w:line="360" w:lineRule="auto"/>
-        <w:rPr>
-          <w:rFonts w:ascii="Arial" w:hAnsi="Arial" w:cs="Arial"/>
-          <w:sz w:val="24"/>
-          <w:szCs w:val="24"/>
-        </w:rPr>
-      </w:pPr>
-    </w:p>
-    <w:p>
-      <w:pPr>
-        <w:spacing w:after="0" w:line="360" w:lineRule="auto"/>
-        <w:rPr>
-          <w:rFonts w:ascii="Arial" w:hAnsi="Arial" w:cs="Arial"/>
-          <w:sz w:val="24"/>
-          <w:szCs w:val="24"/>
-        </w:rPr>
-      </w:pPr>
-    </w:p>
-    <w:p>
-      <w:pPr>
-        <w:spacing w:after="0" w:line="360" w:lineRule="auto"/>
-        <w:rPr>
-          <w:rFonts w:ascii="Arial" w:hAnsi="Arial" w:cs="Arial"/>
-          <w:sz w:val="24"/>
-          <w:szCs w:val="24"/>
-        </w:rPr>
-      </w:pPr>
     </w:p>
     <w:p>
       <w:pPr>
@@ -8955,17 +9767,7 @@
           <w:sz w:val="24"/>
           <w:szCs w:val="24"/>
         </w:rPr>
-        <w:t xml:space="preserve"> permitem armazenar dados relacionais, como banco de dados operacionais e dados de aplicações de linha de negócios, dados não relacionais </w:t>
-      </w:r>
-      <w:r>
-        <w:rPr>
-          <w:rFonts w:ascii="Arial" w:eastAsia="Times New Roman" w:hAnsi="Arial" w:cs="Arial"/>
-          <w:color w:val="000000"/>
-          <w:sz w:val="24"/>
-          <w:szCs w:val="24"/>
-        </w:rPr>
-        <w:lastRenderedPageBreak/>
-        <w:t xml:space="preserve">também como aplicativos móveis, dispositivos </w:t>
+        <w:t xml:space="preserve"> permitem armazenar dados relacionais, como banco de dados operacionais e dados de aplicações de linha de negócios, dados não relacionais também como aplicativos móveis, dispositivos </w:t>
       </w:r>
       <w:r>
         <w:rPr>
@@ -9129,6 +9931,7 @@
           <w:sz w:val="24"/>
           <w:szCs w:val="24"/>
         </w:rPr>
+        <w:lastRenderedPageBreak/>
         <w:t xml:space="preserve">Os </w:t>
       </w:r>
       <w:r>
@@ -9434,70 +10237,6 @@
     <w:p>
       <w:pPr>
         <w:spacing w:after="0" w:line="360" w:lineRule="auto"/>
-        <w:ind w:firstLine="720"/>
-        <w:jc w:val="both"/>
-        <w:rPr>
-          <w:rFonts w:ascii="Arial" w:eastAsia="Times New Roman" w:hAnsi="Arial" w:cs="Arial"/>
-          <w:color w:val="000000"/>
-          <w:sz w:val="24"/>
-          <w:szCs w:val="24"/>
-        </w:rPr>
-      </w:pPr>
-    </w:p>
-    <w:p>
-      <w:pPr>
-        <w:spacing w:after="0" w:line="360" w:lineRule="auto"/>
-        <w:ind w:firstLine="720"/>
-        <w:jc w:val="both"/>
-        <w:rPr>
-          <w:rFonts w:ascii="Arial" w:eastAsia="Times New Roman" w:hAnsi="Arial" w:cs="Arial"/>
-          <w:color w:val="000000"/>
-          <w:sz w:val="24"/>
-          <w:szCs w:val="24"/>
-        </w:rPr>
-      </w:pPr>
-    </w:p>
-    <w:p>
-      <w:pPr>
-        <w:spacing w:after="0" w:line="360" w:lineRule="auto"/>
-        <w:ind w:firstLine="720"/>
-        <w:jc w:val="both"/>
-        <w:rPr>
-          <w:rFonts w:ascii="Arial" w:eastAsia="Times New Roman" w:hAnsi="Arial" w:cs="Arial"/>
-          <w:color w:val="000000"/>
-          <w:sz w:val="24"/>
-          <w:szCs w:val="24"/>
-        </w:rPr>
-      </w:pPr>
-    </w:p>
-    <w:p>
-      <w:pPr>
-        <w:spacing w:after="0" w:line="360" w:lineRule="auto"/>
-        <w:ind w:firstLine="720"/>
-        <w:jc w:val="both"/>
-        <w:rPr>
-          <w:rFonts w:ascii="Arial" w:eastAsia="Times New Roman" w:hAnsi="Arial" w:cs="Arial"/>
-          <w:color w:val="000000"/>
-          <w:sz w:val="24"/>
-          <w:szCs w:val="24"/>
-        </w:rPr>
-      </w:pPr>
-    </w:p>
-    <w:p>
-      <w:pPr>
-        <w:spacing w:after="0" w:line="360" w:lineRule="auto"/>
-        <w:ind w:firstLine="720"/>
-        <w:jc w:val="both"/>
-        <w:rPr>
-          <w:rFonts w:ascii="Arial" w:eastAsia="Times New Roman" w:hAnsi="Arial" w:cs="Arial"/>
-          <w:sz w:val="24"/>
-          <w:szCs w:val="24"/>
-        </w:rPr>
-      </w:pPr>
-    </w:p>
-    <w:p>
-      <w:pPr>
-        <w:spacing w:after="0" w:line="360" w:lineRule="auto"/>
         <w:rPr>
           <w:rFonts w:ascii="Arial" w:eastAsia="Times New Roman" w:hAnsi="Arial" w:cs="Arial"/>
           <w:color w:val="000000"/>
@@ -9614,7 +10353,7 @@
           <w:sz w:val="24"/>
           <w:szCs w:val="24"/>
         </w:rPr>
-        <w:t xml:space="preserve">. Fase de tratamento de dados, onde será executada a aplicação das técnicas de estatística e </w:t>
+        <w:t>. Fase de tratamento de dados, onde será executada a aplicação das técnicas de estatística e informática que realizará a análise dos dados recolhidos nas fases anteriores.</w:t>
       </w:r>
       <w:r>
         <w:rPr>
@@ -9623,71 +10362,62 @@
           <w:sz w:val="24"/>
           <w:szCs w:val="24"/>
         </w:rPr>
+        <w:t xml:space="preserve"> Fase de construção do modelo, onde serão escolhidos os modelos de aprendizagem computacional ou modelos estatísticos. Fase de avaliação e validação dos resultados, avaliação e validação dos resultados obtidos, serão avaliadas com base nas métricas de desempenho estabelecidas, bem como em processos estatísticos baseados nas melhores práticas. Fase de apresentação dos resultados, apresentação dos resultados e demonstração dos protótipos de produtos de dados criados. Fase de entrega do produto de dados, fase final que irá ser responsável pela implementação dos protótipos aprovados </w:t>
+      </w:r>
+      <w:r>
+        <w:rPr>
+          <w:rFonts w:ascii="Arial" w:hAnsi="Arial" w:cs="Arial"/>
+          <w:color w:val="222222"/>
+          <w:shd w:val="clear" w:color="auto" w:fill="FFFFFF"/>
+        </w:rPr>
+        <w:t>(</w:t>
+      </w:r>
+      <w:r>
+        <w:rPr>
+          <w:rFonts w:ascii="Arial" w:hAnsi="Arial" w:cs="Arial"/>
+          <w:color w:val="222222"/>
+          <w:shd w:val="clear" w:color="auto" w:fill="FFFFFF"/>
+        </w:rPr>
+        <w:t>COLABORATIVO, 2022</w:t>
+      </w:r>
+      <w:r>
+        <w:rPr>
+          <w:rFonts w:ascii="Arial" w:hAnsi="Arial" w:cs="Arial"/>
+          <w:color w:val="222222"/>
+          <w:shd w:val="clear" w:color="auto" w:fill="FFFFFF"/>
+        </w:rPr>
+        <w:t>).</w:t>
+      </w:r>
+    </w:p>
+    <w:p>
+      <w:pPr>
+        <w:spacing w:after="0" w:line="360" w:lineRule="auto"/>
+        <w:jc w:val="both"/>
+        <w:rPr>
+          <w:rFonts w:ascii="Arial" w:eastAsia="Times New Roman" w:hAnsi="Arial" w:cs="Arial"/>
+          <w:color w:val="000000"/>
+          <w:sz w:val="24"/>
+          <w:szCs w:val="24"/>
+        </w:rPr>
+      </w:pPr>
+    </w:p>
+    <w:p>
+      <w:pPr>
+        <w:spacing w:after="0" w:line="360" w:lineRule="auto"/>
+        <w:rPr>
+          <w:rFonts w:ascii="Arial" w:eastAsia="Times New Roman" w:hAnsi="Arial" w:cs="Arial"/>
+          <w:sz w:val="24"/>
+          <w:szCs w:val="24"/>
+        </w:rPr>
+      </w:pPr>
+      <w:r>
+        <w:rPr>
+          <w:rFonts w:ascii="Arial" w:eastAsia="Times New Roman" w:hAnsi="Arial" w:cs="Arial"/>
+          <w:color w:val="000000"/>
+          <w:sz w:val="24"/>
+          <w:szCs w:val="24"/>
+        </w:rPr>
         <w:lastRenderedPageBreak/>
-        <w:t>informática que realizará a análise dos dados recolhidos nas fases anteriores.</w:t>
-      </w:r>
-      <w:r>
-        <w:rPr>
-          <w:rFonts w:ascii="Arial" w:eastAsia="Times New Roman" w:hAnsi="Arial" w:cs="Arial"/>
-          <w:color w:val="000000"/>
-          <w:sz w:val="24"/>
-          <w:szCs w:val="24"/>
-        </w:rPr>
-        <w:t xml:space="preserve"> Fase de construção do modelo, onde serão escolhidos os modelos de aprendizagem computacional ou modelos estatísticos. Fase de avaliação e validação dos resultados, avaliação e validação dos resultados obtidos, serão avaliadas com base nas métricas de desempenho estabelecidas, bem como em processos estatísticos baseados nas melhores práticas. Fase de apresentação dos resultados, apresentação dos resultados e demonstração dos protótipos de produtos de dados criados. Fase de entrega do produto de dados, fase final que irá ser responsável pela implementação dos protótipos aprovados </w:t>
-      </w:r>
-      <w:r>
-        <w:rPr>
-          <w:rFonts w:ascii="Arial" w:hAnsi="Arial" w:cs="Arial"/>
-          <w:color w:val="222222"/>
-          <w:shd w:val="clear" w:color="auto" w:fill="FFFFFF"/>
-        </w:rPr>
-        <w:t>(</w:t>
-      </w:r>
-      <w:r>
-        <w:rPr>
-          <w:rFonts w:ascii="Arial" w:hAnsi="Arial" w:cs="Arial"/>
-          <w:color w:val="222222"/>
-          <w:shd w:val="clear" w:color="auto" w:fill="FFFFFF"/>
-        </w:rPr>
-        <w:t>COLABORATIVO, 2022</w:t>
-      </w:r>
-      <w:r>
-        <w:rPr>
-          <w:rFonts w:ascii="Arial" w:hAnsi="Arial" w:cs="Arial"/>
-          <w:color w:val="222222"/>
-          <w:shd w:val="clear" w:color="auto" w:fill="FFFFFF"/>
-        </w:rPr>
-        <w:t>).</w:t>
-      </w:r>
-    </w:p>
-    <w:p>
-      <w:pPr>
-        <w:spacing w:after="0" w:line="360" w:lineRule="auto"/>
-        <w:jc w:val="both"/>
-        <w:rPr>
-          <w:rFonts w:ascii="Arial" w:eastAsia="Times New Roman" w:hAnsi="Arial" w:cs="Arial"/>
-          <w:color w:val="000000"/>
-          <w:sz w:val="24"/>
-          <w:szCs w:val="24"/>
-        </w:rPr>
-      </w:pPr>
-    </w:p>
-    <w:p>
-      <w:pPr>
-        <w:spacing w:after="0" w:line="360" w:lineRule="auto"/>
-        <w:rPr>
-          <w:rFonts w:ascii="Arial" w:eastAsia="Times New Roman" w:hAnsi="Arial" w:cs="Arial"/>
-          <w:sz w:val="24"/>
-          <w:szCs w:val="24"/>
-        </w:rPr>
-      </w:pPr>
-      <w:r>
-        <w:rPr>
-          <w:rFonts w:ascii="Arial" w:eastAsia="Times New Roman" w:hAnsi="Arial" w:cs="Arial"/>
-          <w:color w:val="000000"/>
-          <w:sz w:val="24"/>
-          <w:szCs w:val="24"/>
-        </w:rPr>
         <w:t xml:space="preserve">2.3.3 </w:t>
       </w:r>
       <w:r>
@@ -9863,7 +10593,15 @@
           <w:sz w:val="24"/>
           <w:szCs w:val="24"/>
         </w:rPr>
-        <w:t>A tabela 1 ilustra as principais diferenças entre as duas abordagens:</w:t>
+        <w:t>O Quadro</w:t>
+      </w:r>
+      <w:r>
+        <w:rPr>
+          <w:rFonts w:ascii="Arial" w:eastAsia="Arial" w:hAnsi="Arial" w:cs="Arial"/>
+          <w:sz w:val="24"/>
+          <w:szCs w:val="24"/>
+        </w:rPr>
+        <w:t xml:space="preserve"> 1 ilustra as principais diferenças entre as duas abordagens:</w:t>
       </w:r>
     </w:p>
     <w:p>
@@ -9877,6 +10615,63 @@
           <w:szCs w:val="24"/>
         </w:rPr>
       </w:pPr>
+    </w:p>
+    <w:p>
+      <w:pPr>
+        <w:spacing w:after="0" w:line="360" w:lineRule="auto"/>
+        <w:jc w:val="center"/>
+        <w:rPr>
+          <w:rFonts w:ascii="Arial" w:eastAsia="Arial" w:hAnsi="Arial" w:cs="Arial"/>
+          <w:sz w:val="24"/>
+          <w:szCs w:val="24"/>
+        </w:rPr>
+      </w:pPr>
+      <w:r>
+        <w:rPr>
+          <w:rFonts w:ascii="Arial" w:eastAsia="Arial" w:hAnsi="Arial" w:cs="Arial"/>
+          <w:b/>
+          <w:bCs/>
+          <w:sz w:val="24"/>
+          <w:szCs w:val="24"/>
+        </w:rPr>
+        <w:t>Quadro 1</w:t>
+      </w:r>
+      <w:r>
+        <w:rPr>
+          <w:rFonts w:ascii="Arial" w:eastAsia="Arial" w:hAnsi="Arial" w:cs="Arial"/>
+          <w:sz w:val="24"/>
+          <w:szCs w:val="24"/>
+        </w:rPr>
+        <w:t xml:space="preserve"> </w:t>
+      </w:r>
+      <w:r>
+        <w:rPr>
+          <w:rFonts w:ascii="Arial" w:eastAsia="Arial" w:hAnsi="Arial" w:cs="Arial"/>
+          <w:i/>
+          <w:iCs/>
+          <w:sz w:val="24"/>
+          <w:szCs w:val="24"/>
+        </w:rPr>
+        <w:t xml:space="preserve">Data Warehouse </w:t>
+      </w:r>
+      <w:r>
+        <w:rPr>
+          <w:rFonts w:ascii="Arial" w:eastAsia="Arial" w:hAnsi="Arial" w:cs="Arial"/>
+          <w:sz w:val="24"/>
+          <w:szCs w:val="24"/>
+        </w:rPr>
+        <w:t xml:space="preserve">x </w:t>
+      </w:r>
+      <w:r>
+        <w:rPr>
+          <w:rFonts w:ascii="Arial" w:eastAsia="Arial" w:hAnsi="Arial" w:cs="Arial"/>
+          <w:i/>
+          <w:iCs/>
+          <w:sz w:val="24"/>
+          <w:szCs w:val="24"/>
+        </w:rPr>
+        <w:t>Data Lake</w:t>
+      </w:r>
     </w:p>
     <w:tbl>
       <w:tblPr>
@@ -10246,7 +11041,6 @@
                 <w:sz w:val="24"/>
                 <w:szCs w:val="24"/>
               </w:rPr>
-              <w:lastRenderedPageBreak/>
               <w:t>Agilidade</w:t>
             </w:r>
           </w:p>
@@ -10452,20 +11246,36 @@
     <w:p>
       <w:pPr>
         <w:spacing w:after="0" w:line="360" w:lineRule="auto"/>
-        <w:jc w:val="both"/>
-        <w:rPr>
-          <w:rFonts w:ascii="Arial" w:eastAsia="Arial" w:hAnsi="Arial" w:cs="Arial"/>
-          <w:sz w:val="24"/>
-          <w:szCs w:val="24"/>
-        </w:rPr>
-      </w:pPr>
-      <w:r>
-        <w:rPr>
-          <w:rFonts w:ascii="Arial" w:eastAsia="Arial" w:hAnsi="Arial" w:cs="Arial"/>
-          <w:sz w:val="24"/>
-          <w:szCs w:val="24"/>
-        </w:rPr>
-        <w:t xml:space="preserve">Tabela 1. Fonte </w:t>
+        <w:jc w:val="center"/>
+        <w:rPr>
+          <w:rFonts w:ascii="Arial" w:eastAsia="Arial" w:hAnsi="Arial" w:cs="Arial"/>
+          <w:sz w:val="24"/>
+          <w:szCs w:val="24"/>
+        </w:rPr>
+      </w:pPr>
+      <w:r>
+        <w:rPr>
+          <w:rFonts w:ascii="Arial" w:eastAsia="Arial" w:hAnsi="Arial" w:cs="Arial"/>
+          <w:sz w:val="24"/>
+          <w:szCs w:val="24"/>
+        </w:rPr>
+        <w:t>Fonte</w:t>
+      </w:r>
+      <w:r>
+        <w:rPr>
+          <w:rFonts w:ascii="Arial" w:eastAsia="Arial" w:hAnsi="Arial" w:cs="Arial"/>
+          <w:sz w:val="24"/>
+          <w:szCs w:val="24"/>
+        </w:rPr>
+        <w:t>:</w:t>
+      </w:r>
+      <w:r>
+        <w:rPr>
+          <w:rFonts w:ascii="Arial" w:eastAsia="Arial" w:hAnsi="Arial" w:cs="Arial"/>
+          <w:sz w:val="24"/>
+          <w:szCs w:val="24"/>
+        </w:rPr>
+        <w:t xml:space="preserve"> </w:t>
       </w:r>
       <w:proofErr w:type="spellStart"/>
       <w:r>
@@ -10485,6 +11295,28 @@
         </w:rPr>
         <w:t xml:space="preserve"> (2021). Acesso em: 07/06/2023.</w:t>
       </w:r>
+    </w:p>
+    <w:p>
+      <w:pPr>
+        <w:spacing w:after="0" w:line="360" w:lineRule="auto"/>
+        <w:jc w:val="both"/>
+        <w:rPr>
+          <w:rFonts w:ascii="Arial" w:eastAsia="Arial" w:hAnsi="Arial" w:cs="Arial"/>
+          <w:sz w:val="24"/>
+          <w:szCs w:val="24"/>
+        </w:rPr>
+      </w:pPr>
+    </w:p>
+    <w:p>
+      <w:pPr>
+        <w:spacing w:after="0" w:line="360" w:lineRule="auto"/>
+        <w:jc w:val="both"/>
+        <w:rPr>
+          <w:rFonts w:ascii="Arial" w:eastAsia="Arial" w:hAnsi="Arial" w:cs="Arial"/>
+          <w:sz w:val="24"/>
+          <w:szCs w:val="24"/>
+        </w:rPr>
+      </w:pPr>
     </w:p>
     <w:p>
       <w:pPr>
@@ -10518,6 +11350,7 @@
           <w:sz w:val="24"/>
           <w:szCs w:val="24"/>
         </w:rPr>
+        <w:lastRenderedPageBreak/>
         <w:t>ETL</w:t>
       </w:r>
     </w:p>
@@ -10752,7 +11585,6 @@
         <w:ind w:firstLine="720"/>
         <w:rPr>
           <w:rFonts w:ascii="Arial" w:hAnsi="Arial" w:cs="Arial"/>
-          <w:color w:val="000000"/>
         </w:rPr>
       </w:pPr>
       <w:r>
@@ -10825,21 +11657,58 @@
         <w:rPr>
           <w:rFonts w:ascii="Arial" w:hAnsi="Arial" w:cs="Arial"/>
         </w:rPr>
-        <w:t xml:space="preserve"> Conforme a figura 4.</w:t>
+        <w:t xml:space="preserve"> Conforme a </w:t>
+      </w:r>
+      <w:r>
+        <w:rPr>
+          <w:rFonts w:ascii="Arial" w:hAnsi="Arial" w:cs="Arial"/>
+        </w:rPr>
+        <w:t>F</w:t>
+      </w:r>
+      <w:r>
+        <w:rPr>
+          <w:rFonts w:ascii="Arial" w:hAnsi="Arial" w:cs="Arial"/>
+        </w:rPr>
+        <w:t>igura 4.</w:t>
       </w:r>
     </w:p>
     <w:p>
       <w:pPr>
         <w:pStyle w:val="NormalWeb"/>
         <w:spacing w:before="0" w:beforeAutospacing="0" w:after="0" w:afterAutospacing="0" w:line="360" w:lineRule="auto"/>
-        <w:ind w:left="1506"/>
-        <w:jc w:val="both"/>
+        <w:ind w:firstLine="720"/>
+        <w:rPr>
+          <w:rFonts w:ascii="Arial" w:hAnsi="Arial" w:cs="Arial"/>
+        </w:rPr>
+      </w:pPr>
+    </w:p>
+    <w:p>
+      <w:pPr>
+        <w:pStyle w:val="NormalWeb"/>
+        <w:spacing w:before="0" w:beforeAutospacing="0" w:after="0" w:afterAutospacing="0" w:line="360" w:lineRule="auto"/>
+        <w:jc w:val="center"/>
         <w:textAlignment w:val="baseline"/>
         <w:rPr>
           <w:rFonts w:ascii="Arial" w:hAnsi="Arial" w:cs="Arial"/>
           <w:color w:val="000000"/>
         </w:rPr>
       </w:pPr>
+      <w:r>
+        <w:rPr>
+          <w:rFonts w:ascii="Arial" w:hAnsi="Arial" w:cs="Arial"/>
+          <w:b/>
+          <w:bCs/>
+          <w:color w:val="000000"/>
+        </w:rPr>
+        <w:t>Figura 4</w:t>
+      </w:r>
+      <w:r>
+        <w:rPr>
+          <w:rFonts w:ascii="Arial" w:hAnsi="Arial" w:cs="Arial"/>
+          <w:color w:val="000000"/>
+        </w:rPr>
+        <w:t xml:space="preserve"> Processo de ETL</w:t>
+      </w:r>
     </w:p>
     <w:p>
       <w:pPr>
@@ -10858,11 +11727,10 @@
           <w:sz w:val="24"/>
           <w:szCs w:val="24"/>
         </w:rPr>
-        <w:lastRenderedPageBreak/>
         <w:drawing>
-          <wp:inline distT="0" distB="0" distL="0" distR="0" wp14:anchorId="3A784AD6" wp14:editId="59172334">
-            <wp:extent cx="5276850" cy="2423136"/>
-            <wp:effectExtent l="0" t="0" r="0" b="0"/>
+          <wp:inline distT="0" distB="0" distL="0" distR="0" wp14:anchorId="3A784AD6" wp14:editId="32D83645">
+            <wp:extent cx="5116749" cy="2264377"/>
+            <wp:effectExtent l="0" t="0" r="1905" b="0"/>
             <wp:docPr id="680639640" name="Imagem 2" descr="Interface gráfica do usuário, Texto, Aplicativo&#10;&#10;Descrição gerada automaticamente"/>
             <wp:cNvGraphicFramePr>
               <a:graphicFrameLocks xmlns:a="http://schemas.openxmlformats.org/drawingml/2006/main" noChangeAspect="1"/>
@@ -10892,7 +11760,7 @@
                   <pic:spPr bwMode="auto">
                     <a:xfrm>
                       <a:off x="0" y="0"/>
-                      <a:ext cx="5289843" cy="2429103"/>
+                      <a:ext cx="5168414" cy="2287241"/>
                     </a:xfrm>
                     <a:prstGeom prst="rect">
                       <a:avLst/>
@@ -10912,20 +11780,30 @@
     <w:p>
       <w:pPr>
         <w:spacing w:after="0" w:line="360" w:lineRule="auto"/>
-        <w:rPr>
-          <w:rFonts w:ascii="Arial" w:hAnsi="Arial" w:cs="Arial"/>
-          <w:sz w:val="24"/>
-          <w:szCs w:val="24"/>
-        </w:rPr>
-      </w:pPr>
-      <w:r>
-        <w:rPr>
-          <w:rFonts w:ascii="Arial" w:hAnsi="Arial" w:cs="Arial"/>
-          <w:color w:val="000000"/>
-          <w:sz w:val="24"/>
-          <w:szCs w:val="24"/>
-        </w:rPr>
-        <w:t>Figura 4.</w:t>
+        <w:jc w:val="center"/>
+        <w:rPr>
+          <w:rFonts w:ascii="Arial" w:hAnsi="Arial" w:cs="Arial"/>
+          <w:sz w:val="24"/>
+          <w:szCs w:val="24"/>
+        </w:rPr>
+      </w:pPr>
+      <w:r>
+        <w:rPr>
+          <w:rFonts w:ascii="Arial" w:hAnsi="Arial" w:cs="Arial"/>
+          <w:color w:val="000000"/>
+          <w:sz w:val="24"/>
+          <w:szCs w:val="24"/>
+        </w:rPr>
+        <w:t>Fonte</w:t>
+      </w:r>
+      <w:r>
+        <w:rPr>
+          <w:rFonts w:ascii="Arial" w:hAnsi="Arial" w:cs="Arial"/>
+          <w:color w:val="000000"/>
+          <w:sz w:val="24"/>
+          <w:szCs w:val="24"/>
+        </w:rPr>
+        <w:t>:</w:t>
       </w:r>
       <w:r>
         <w:rPr>
@@ -10953,16 +11831,6 @@
         </w:rPr>
         <w:t>, Acesso em 11 abr. 23.</w:t>
       </w:r>
-    </w:p>
-    <w:p>
-      <w:pPr>
-        <w:spacing w:after="0" w:line="360" w:lineRule="auto"/>
-        <w:rPr>
-          <w:rFonts w:ascii="Arial" w:hAnsi="Arial" w:cs="Arial"/>
-          <w:sz w:val="24"/>
-          <w:szCs w:val="24"/>
-        </w:rPr>
-      </w:pPr>
     </w:p>
     <w:p>
       <w:pPr>
@@ -10979,6 +11847,7 @@
           <w:rFonts w:ascii="Arial" w:hAnsi="Arial" w:cs="Arial"/>
           <w:color w:val="000000"/>
         </w:rPr>
+        <w:lastRenderedPageBreak/>
         <w:t xml:space="preserve">2.4.2 </w:t>
       </w:r>
       <w:r>
@@ -11482,7 +12351,6 @@
           <w:rFonts w:ascii="Arial" w:hAnsi="Arial" w:cs="Arial"/>
           <w:color w:val="000000"/>
         </w:rPr>
-        <w:lastRenderedPageBreak/>
         <w:t>Junção </w:t>
       </w:r>
     </w:p>
@@ -11756,6 +12624,7 @@
           <w:rFonts w:ascii="Arial" w:hAnsi="Arial" w:cs="Arial"/>
           <w:color w:val="000000"/>
         </w:rPr>
+        <w:lastRenderedPageBreak/>
         <w:t>Carregamento incremental por transmissão</w:t>
       </w:r>
     </w:p>
@@ -11860,7 +12729,21 @@
           <w:rFonts w:ascii="Arial" w:hAnsi="Arial" w:cs="Arial"/>
           <w:color w:val="000000"/>
         </w:rPr>
-        <w:t xml:space="preserve"> Conforme figura 5, abaixo.</w:t>
+        <w:t xml:space="preserve"> Conforme </w:t>
+      </w:r>
+      <w:r>
+        <w:rPr>
+          <w:rFonts w:ascii="Arial" w:hAnsi="Arial" w:cs="Arial"/>
+          <w:color w:val="000000"/>
+        </w:rPr>
+        <w:t>F</w:t>
+      </w:r>
+      <w:r>
+        <w:rPr>
+          <w:rFonts w:ascii="Arial" w:hAnsi="Arial" w:cs="Arial"/>
+          <w:color w:val="000000"/>
+        </w:rPr>
+        <w:t>igura 5, abaixo.</w:t>
       </w:r>
     </w:p>
     <w:p>
@@ -11926,6 +12809,33 @@
       <w:pPr>
         <w:pStyle w:val="NormalWeb"/>
         <w:spacing w:before="0" w:beforeAutospacing="0" w:after="0" w:afterAutospacing="0" w:line="360" w:lineRule="auto"/>
+        <w:jc w:val="center"/>
+        <w:rPr>
+          <w:rFonts w:ascii="Arial" w:hAnsi="Arial" w:cs="Arial"/>
+          <w:color w:val="000000"/>
+        </w:rPr>
+      </w:pPr>
+      <w:r>
+        <w:rPr>
+          <w:rFonts w:ascii="Arial" w:hAnsi="Arial" w:cs="Arial"/>
+          <w:b/>
+          <w:bCs/>
+          <w:color w:val="000000"/>
+        </w:rPr>
+        <w:t>Figura 5</w:t>
+      </w:r>
+      <w:r>
+        <w:rPr>
+          <w:rFonts w:ascii="Arial" w:hAnsi="Arial" w:cs="Arial"/>
+          <w:color w:val="000000"/>
+        </w:rPr>
+        <w:t xml:space="preserve"> Processo de ELT</w:t>
+      </w:r>
+    </w:p>
+    <w:p>
+      <w:pPr>
+        <w:pStyle w:val="NormalWeb"/>
+        <w:spacing w:before="0" w:beforeAutospacing="0" w:after="0" w:afterAutospacing="0" w:line="360" w:lineRule="auto"/>
         <w:rPr>
           <w:rFonts w:ascii="Arial" w:hAnsi="Arial" w:cs="Arial"/>
         </w:rPr>
@@ -11937,7 +12847,6 @@
           <w:color w:val="000000"/>
           <w:bdr w:val="none" w:sz="0" w:space="0" w:color="auto" w:frame="1"/>
         </w:rPr>
-        <w:lastRenderedPageBreak/>
         <w:drawing>
           <wp:inline distT="0" distB="0" distL="0" distR="0" wp14:anchorId="1AB64FE0" wp14:editId="5F230C14">
             <wp:extent cx="5735320" cy="2699385"/>
@@ -11991,29 +12900,48 @@
     <w:p>
       <w:pPr>
         <w:spacing w:after="0" w:line="360" w:lineRule="auto"/>
-        <w:rPr>
-          <w:rFonts w:ascii="Arial" w:hAnsi="Arial" w:cs="Arial"/>
-          <w:sz w:val="24"/>
-          <w:szCs w:val="24"/>
-        </w:rPr>
-      </w:pPr>
-      <w:r>
-        <w:rPr>
-          <w:rFonts w:ascii="Arial" w:hAnsi="Arial" w:cs="Arial"/>
-          <w:color w:val="000000"/>
-          <w:sz w:val="24"/>
-          <w:szCs w:val="24"/>
-        </w:rPr>
-        <w:t>Figura 5.</w:t>
-      </w:r>
-      <w:r>
-        <w:rPr>
-          <w:rFonts w:ascii="Arial" w:hAnsi="Arial" w:cs="Arial"/>
-          <w:color w:val="000000"/>
-          <w:sz w:val="24"/>
-          <w:szCs w:val="24"/>
-        </w:rPr>
-        <w:t xml:space="preserve"> Microsoft (2023).</w:t>
+        <w:jc w:val="center"/>
+        <w:rPr>
+          <w:rFonts w:ascii="Arial" w:hAnsi="Arial" w:cs="Arial"/>
+          <w:sz w:val="24"/>
+          <w:szCs w:val="24"/>
+        </w:rPr>
+      </w:pPr>
+      <w:r>
+        <w:rPr>
+          <w:rFonts w:ascii="Arial" w:hAnsi="Arial" w:cs="Arial"/>
+          <w:color w:val="000000"/>
+          <w:sz w:val="24"/>
+          <w:szCs w:val="24"/>
+        </w:rPr>
+        <w:t>Fonte</w:t>
+      </w:r>
+      <w:r>
+        <w:rPr>
+          <w:rFonts w:ascii="Arial" w:hAnsi="Arial" w:cs="Arial"/>
+          <w:color w:val="000000"/>
+          <w:sz w:val="24"/>
+          <w:szCs w:val="24"/>
+        </w:rPr>
+        <w:t>:</w:t>
+      </w:r>
+      <w:r>
+        <w:rPr>
+          <w:rFonts w:ascii="Arial" w:hAnsi="Arial" w:cs="Arial"/>
+          <w:color w:val="000000"/>
+          <w:sz w:val="24"/>
+          <w:szCs w:val="24"/>
+        </w:rPr>
+        <w:t xml:space="preserve"> </w:t>
+      </w:r>
+      <w:r>
+        <w:rPr>
+          <w:rFonts w:ascii="Arial" w:hAnsi="Arial" w:cs="Arial"/>
+          <w:color w:val="000000"/>
+          <w:sz w:val="24"/>
+          <w:szCs w:val="24"/>
+        </w:rPr>
+        <w:t>Microsoft (2023).</w:t>
       </w:r>
       <w:r>
         <w:rPr>
@@ -12205,7 +13133,17 @@
           <w:sz w:val="24"/>
           <w:szCs w:val="24"/>
         </w:rPr>
-        <w:t xml:space="preserve"> ou repositório de dados</w:t>
+        <w:t xml:space="preserve"> ou repositório </w:t>
+      </w:r>
+      <w:r>
+        <w:rPr>
+          <w:rFonts w:ascii="Arial" w:hAnsi="Arial" w:cs="Arial"/>
+          <w:color w:val="000000"/>
+          <w:sz w:val="24"/>
+          <w:szCs w:val="24"/>
+        </w:rPr>
+        <w:lastRenderedPageBreak/>
+        <w:t>de dados</w:t>
       </w:r>
       <w:r>
         <w:rPr>
@@ -12491,24 +13429,31 @@
           <w:sz w:val="24"/>
           <w:szCs w:val="24"/>
         </w:rPr>
-        <w:t xml:space="preserve">Conforme observado na figura 6. </w:t>
-      </w:r>
-      <w:r>
-        <w:rPr>
-          <w:rFonts w:ascii="Arial" w:hAnsi="Arial" w:cs="Arial"/>
-          <w:sz w:val="24"/>
-          <w:szCs w:val="24"/>
-        </w:rPr>
-        <w:t xml:space="preserve">O ELT possuí muitos benefícios em relação a escalabilidade e em relação ao processamento e armazenamento em nuvem, cada abordagem oferece vantagens e desvantagens a serem consideradas. A velocidade </w:t>
-      </w:r>
-      <w:r>
-        <w:rPr>
-          <w:rFonts w:ascii="Arial" w:hAnsi="Arial" w:cs="Arial"/>
-          <w:sz w:val="24"/>
-          <w:szCs w:val="24"/>
-        </w:rPr>
-        <w:lastRenderedPageBreak/>
-        <w:t xml:space="preserve">do ELT, que vai oferecer a possibilidade de carregamento e transformação simultâneos, é um fator predominante em seu favor, se você precisar carregar e analisar </w:t>
+        <w:t xml:space="preserve">Conforme observado na </w:t>
+      </w:r>
+      <w:r>
+        <w:rPr>
+          <w:rFonts w:ascii="Arial" w:hAnsi="Arial" w:cs="Arial"/>
+          <w:sz w:val="24"/>
+          <w:szCs w:val="24"/>
+        </w:rPr>
+        <w:t>F</w:t>
+      </w:r>
+      <w:r>
+        <w:rPr>
+          <w:rFonts w:ascii="Arial" w:hAnsi="Arial" w:cs="Arial"/>
+          <w:sz w:val="24"/>
+          <w:szCs w:val="24"/>
+        </w:rPr>
+        <w:t xml:space="preserve">igura 6. </w:t>
+      </w:r>
+      <w:r>
+        <w:rPr>
+          <w:rFonts w:ascii="Arial" w:hAnsi="Arial" w:cs="Arial"/>
+          <w:sz w:val="24"/>
+          <w:szCs w:val="24"/>
+        </w:rPr>
+        <w:t xml:space="preserve">O ELT possuí muitos benefícios em relação a escalabilidade e em relação ao processamento e armazenamento em nuvem, cada abordagem oferece vantagens e desvantagens a serem consideradas. A velocidade do ELT, que vai oferecer a possibilidade de carregamento e transformação simultâneos, é um fator predominante em seu favor, se você precisar carregar e analisar </w:t>
       </w:r>
       <w:r>
         <w:rPr>
@@ -12573,6 +13518,45 @@
           <w:szCs w:val="24"/>
         </w:rPr>
       </w:pPr>
+    </w:p>
+    <w:p>
+      <w:pPr>
+        <w:spacing w:after="0" w:line="360" w:lineRule="auto"/>
+        <w:jc w:val="center"/>
+        <w:rPr>
+          <w:rFonts w:ascii="Arial" w:hAnsi="Arial" w:cs="Arial"/>
+          <w:sz w:val="24"/>
+          <w:szCs w:val="24"/>
+        </w:rPr>
+      </w:pPr>
+      <w:r>
+        <w:rPr>
+          <w:rFonts w:ascii="Arial" w:hAnsi="Arial" w:cs="Arial"/>
+          <w:b/>
+          <w:bCs/>
+          <w:sz w:val="24"/>
+          <w:szCs w:val="24"/>
+        </w:rPr>
+        <w:t>Figura 6</w:t>
+      </w:r>
+      <w:r>
+        <w:rPr>
+          <w:rFonts w:ascii="Arial" w:hAnsi="Arial" w:cs="Arial"/>
+          <w:b/>
+          <w:bCs/>
+          <w:sz w:val="24"/>
+          <w:szCs w:val="24"/>
+        </w:rPr>
+        <w:t xml:space="preserve"> </w:t>
+      </w:r>
+      <w:r>
+        <w:rPr>
+          <w:rFonts w:ascii="Arial" w:hAnsi="Arial" w:cs="Arial"/>
+          <w:sz w:val="24"/>
+          <w:szCs w:val="24"/>
+        </w:rPr>
+        <w:t>ETL x ELT</w:t>
+      </w:r>
     </w:p>
     <w:p>
       <w:pPr>
@@ -12640,19 +13624,28 @@
     <w:p>
       <w:pPr>
         <w:spacing w:after="0" w:line="360" w:lineRule="auto"/>
-        <w:rPr>
-          <w:rFonts w:ascii="Arial" w:hAnsi="Arial" w:cs="Arial"/>
-          <w:sz w:val="24"/>
-          <w:szCs w:val="24"/>
-        </w:rPr>
-      </w:pPr>
-      <w:r>
-        <w:rPr>
-          <w:rFonts w:ascii="Arial" w:hAnsi="Arial" w:cs="Arial"/>
-          <w:sz w:val="24"/>
-          <w:szCs w:val="24"/>
-        </w:rPr>
-        <w:t>Figura 6.</w:t>
+        <w:jc w:val="center"/>
+        <w:rPr>
+          <w:rFonts w:ascii="Arial" w:hAnsi="Arial" w:cs="Arial"/>
+          <w:sz w:val="24"/>
+          <w:szCs w:val="24"/>
+        </w:rPr>
+      </w:pPr>
+      <w:r>
+        <w:rPr>
+          <w:rFonts w:ascii="Arial" w:hAnsi="Arial" w:cs="Arial"/>
+          <w:sz w:val="24"/>
+          <w:szCs w:val="24"/>
+        </w:rPr>
+        <w:t>Fonte</w:t>
+      </w:r>
+      <w:r>
+        <w:rPr>
+          <w:rFonts w:ascii="Arial" w:hAnsi="Arial" w:cs="Arial"/>
+          <w:sz w:val="24"/>
+          <w:szCs w:val="24"/>
+        </w:rPr>
+        <w:t>:</w:t>
       </w:r>
       <w:r>
         <w:rPr>
@@ -12715,6 +13708,7 @@
           <w:sz w:val="24"/>
           <w:szCs w:val="24"/>
         </w:rPr>
+        <w:lastRenderedPageBreak/>
         <w:t>3</w:t>
       </w:r>
       <w:r>
@@ -13064,17 +14058,7 @@
           <w:sz w:val="24"/>
           <w:szCs w:val="24"/>
         </w:rPr>
-        <w:t xml:space="preserve"> </w:t>
-      </w:r>
-      <w:r>
-        <w:rPr>
-          <w:rFonts w:ascii="Arial" w:hAnsi="Arial" w:cs="Arial"/>
-          <w:color w:val="000000"/>
-          <w:sz w:val="24"/>
-          <w:szCs w:val="24"/>
-        </w:rPr>
-        <w:lastRenderedPageBreak/>
-        <w:t>OLSSON</w:t>
+        <w:t xml:space="preserve"> OLSSON</w:t>
       </w:r>
       <w:r>
         <w:rPr>
@@ -13573,7 +14557,16 @@
           <w:sz w:val="24"/>
           <w:szCs w:val="24"/>
         </w:rPr>
-        <w:t>Não necessita de um bloco de transformação, pois o sistema de destino que realiza esse trabalho</w:t>
+        <w:t xml:space="preserve">Não necessita de um bloco de transformação, pois o </w:t>
+      </w:r>
+      <w:r>
+        <w:rPr>
+          <w:rFonts w:ascii="Arial" w:hAnsi="Arial" w:cs="Arial"/>
+          <w:sz w:val="24"/>
+          <w:szCs w:val="24"/>
+        </w:rPr>
+        <w:lastRenderedPageBreak/>
+        <w:t>sistema de destino que realiza esse trabalho</w:t>
       </w:r>
       <w:r>
         <w:rPr>
@@ -13923,16 +14916,7 @@
           <w:sz w:val="24"/>
           <w:szCs w:val="24"/>
         </w:rPr>
-        <w:t xml:space="preserve">Demanda uma maior quantidade de </w:t>
-      </w:r>
-      <w:r>
-        <w:rPr>
-          <w:rFonts w:ascii="Arial" w:hAnsi="Arial" w:cs="Arial"/>
-          <w:sz w:val="24"/>
-          <w:szCs w:val="24"/>
-        </w:rPr>
-        <w:lastRenderedPageBreak/>
-        <w:t>armazenamento</w:t>
+        <w:t>Demanda uma maior quantidade de armazenamento</w:t>
       </w:r>
       <w:r>
         <w:rPr>
@@ -14109,7 +15093,15 @@
           <w:sz w:val="24"/>
           <w:szCs w:val="24"/>
         </w:rPr>
-        <w:t>A Tabela 2 ilustra</w:t>
+        <w:t>O Quadro</w:t>
+      </w:r>
+      <w:r>
+        <w:rPr>
+          <w:rFonts w:ascii="Arial" w:hAnsi="Arial" w:cs="Arial"/>
+          <w:sz w:val="24"/>
+          <w:szCs w:val="24"/>
+        </w:rPr>
+        <w:t xml:space="preserve"> 2 ilustra</w:t>
       </w:r>
       <w:r>
         <w:rPr>
@@ -14126,6 +15118,45 @@
           <w:szCs w:val="24"/>
         </w:rPr>
         <w:t>:</w:t>
+      </w:r>
+    </w:p>
+    <w:p>
+      <w:pPr>
+        <w:spacing w:after="0" w:line="360" w:lineRule="auto"/>
+        <w:rPr>
+          <w:rFonts w:ascii="Arial" w:hAnsi="Arial" w:cs="Arial"/>
+          <w:sz w:val="24"/>
+          <w:szCs w:val="24"/>
+        </w:rPr>
+      </w:pPr>
+    </w:p>
+    <w:p>
+      <w:pPr>
+        <w:spacing w:after="0" w:line="360" w:lineRule="auto"/>
+        <w:jc w:val="center"/>
+        <w:rPr>
+          <w:rFonts w:ascii="Arial" w:hAnsi="Arial" w:cs="Arial"/>
+          <w:sz w:val="24"/>
+          <w:szCs w:val="24"/>
+        </w:rPr>
+      </w:pPr>
+      <w:r>
+        <w:rPr>
+          <w:rFonts w:ascii="Arial" w:hAnsi="Arial" w:cs="Arial"/>
+          <w:b/>
+          <w:bCs/>
+          <w:sz w:val="24"/>
+          <w:szCs w:val="24"/>
+        </w:rPr>
+        <w:t>Quadro 2</w:t>
+      </w:r>
+      <w:r>
+        <w:rPr>
+          <w:rFonts w:ascii="Arial" w:hAnsi="Arial" w:cs="Arial"/>
+          <w:sz w:val="24"/>
+          <w:szCs w:val="24"/>
+        </w:rPr>
+        <w:t xml:space="preserve"> ETL x ELT</w:t>
       </w:r>
     </w:p>
     <w:tbl>
@@ -15098,20 +16129,13 @@
     <w:p>
       <w:pPr>
         <w:spacing w:after="0" w:line="360" w:lineRule="auto"/>
-        <w:rPr>
-          <w:rFonts w:ascii="Arial" w:hAnsi="Arial" w:cs="Arial"/>
-          <w:sz w:val="24"/>
-          <w:szCs w:val="24"/>
-        </w:rPr>
-      </w:pPr>
-      <w:r>
-        <w:rPr>
-          <w:rFonts w:ascii="Arial" w:hAnsi="Arial" w:cs="Arial"/>
-          <w:sz w:val="24"/>
-          <w:szCs w:val="24"/>
-        </w:rPr>
-        <w:t xml:space="preserve">Tabela 2. </w:t>
-      </w:r>
+        <w:jc w:val="center"/>
+        <w:rPr>
+          <w:rFonts w:ascii="Arial" w:hAnsi="Arial" w:cs="Arial"/>
+          <w:sz w:val="24"/>
+          <w:szCs w:val="24"/>
+        </w:rPr>
+      </w:pPr>
       <w:r>
         <w:rPr>
           <w:rFonts w:ascii="Arial" w:hAnsi="Arial" w:cs="Arial"/>
@@ -15236,39 +16260,6 @@
         </w:rPr>
         <w:t>/2023.</w:t>
       </w:r>
-    </w:p>
-    <w:p>
-      <w:pPr>
-        <w:spacing w:after="0" w:line="360" w:lineRule="auto"/>
-        <w:jc w:val="both"/>
-        <w:rPr>
-          <w:rFonts w:ascii="Arial" w:hAnsi="Arial" w:cs="Arial"/>
-          <w:sz w:val="24"/>
-          <w:szCs w:val="24"/>
-        </w:rPr>
-      </w:pPr>
-    </w:p>
-    <w:p>
-      <w:pPr>
-        <w:spacing w:after="0" w:line="360" w:lineRule="auto"/>
-        <w:jc w:val="both"/>
-        <w:rPr>
-          <w:rFonts w:ascii="Arial" w:hAnsi="Arial" w:cs="Arial"/>
-          <w:sz w:val="24"/>
-          <w:szCs w:val="24"/>
-        </w:rPr>
-      </w:pPr>
-    </w:p>
-    <w:p>
-      <w:pPr>
-        <w:spacing w:after="0" w:line="360" w:lineRule="auto"/>
-        <w:jc w:val="both"/>
-        <w:rPr>
-          <w:rFonts w:ascii="Arial" w:hAnsi="Arial" w:cs="Arial"/>
-          <w:sz w:val="24"/>
-          <w:szCs w:val="24"/>
-        </w:rPr>
-      </w:pPr>
     </w:p>
     <w:p>
       <w:pPr>
@@ -15293,10 +16284,7 @@
           <w:szCs w:val="24"/>
         </w:rPr>
       </w:pPr>
-    </w:p>
-    <w:p>
-      <w:pPr>
-        <w:spacing w:after="0" w:line="360" w:lineRule="auto"/>
+      <w:r>
         <w:rPr>
           <w:rFonts w:ascii="Arial" w:hAnsi="Arial" w:cs="Arial"/>
           <w:b/>
@@ -15304,11 +16292,9 @@
           <w:sz w:val="24"/>
           <w:szCs w:val="24"/>
         </w:rPr>
-      </w:pPr>
-    </w:p>
-    <w:p>
-      <w:pPr>
-        <w:spacing w:after="0" w:line="360" w:lineRule="auto"/>
+        <w:t>4</w:t>
+      </w:r>
+      <w:r>
         <w:rPr>
           <w:rFonts w:ascii="Arial" w:hAnsi="Arial" w:cs="Arial"/>
           <w:b/>
@@ -15316,7 +16302,8 @@
           <w:sz w:val="24"/>
           <w:szCs w:val="24"/>
         </w:rPr>
-      </w:pPr>
+        <w:t xml:space="preserve"> </w:t>
+      </w:r>
       <w:r>
         <w:rPr>
           <w:rFonts w:ascii="Arial" w:hAnsi="Arial" w:cs="Arial"/>
@@ -15325,9 +16312,19 @@
           <w:sz w:val="24"/>
           <w:szCs w:val="24"/>
         </w:rPr>
-        <w:lastRenderedPageBreak/>
-        <w:t>4</w:t>
-      </w:r>
+        <w:t>CONCLUSÃO</w:t>
+      </w:r>
+    </w:p>
+    <w:p>
+      <w:pPr>
+        <w:spacing w:after="0" w:line="360" w:lineRule="auto"/>
+        <w:jc w:val="both"/>
+        <w:rPr>
+          <w:rFonts w:ascii="Arial" w:hAnsi="Arial" w:cs="Arial"/>
+          <w:sz w:val="24"/>
+          <w:szCs w:val="24"/>
+        </w:rPr>
+      </w:pPr>
       <w:r>
         <w:rPr>
           <w:rFonts w:ascii="Arial" w:hAnsi="Arial" w:cs="Arial"/>
@@ -15336,58 +16333,27 @@
           <w:sz w:val="24"/>
           <w:szCs w:val="24"/>
         </w:rPr>
+        <w:tab/>
+      </w:r>
+      <w:r>
+        <w:rPr>
+          <w:rFonts w:ascii="Arial" w:hAnsi="Arial" w:cs="Arial"/>
+          <w:sz w:val="24"/>
+          <w:szCs w:val="24"/>
+        </w:rPr>
+        <w:t>O Etl é um paradigma clássico, funcionando com infraestruturas convencionais de data center, que estão em processo de substituição por tecnologias de nuvem. Com uma infraestrutura já existente ou para implantações muito específicas, algumas empresas optam pela utilização do ETL. O ELT faz uso eficaz das tecnologias de nuvem, tornando-o assim o futuro do armazenamento de dados. Ele fornece informações relevantes que ajudam na tomada de decisões, possibilitando que empresas analisem grandes conjuntos de dados com menos manutenção. Com o avanço das ferramentas de integração de dados, o ETL tende a se expandir</w:t>
+      </w:r>
+      <w:r>
+        <w:rPr>
+          <w:rFonts w:ascii="Arial" w:hAnsi="Arial" w:cs="Arial"/>
+          <w:sz w:val="24"/>
+          <w:szCs w:val="24"/>
+        </w:rPr>
         <w:t xml:space="preserve"> </w:t>
       </w:r>
       <w:r>
         <w:rPr>
           <w:rFonts w:ascii="Arial" w:hAnsi="Arial" w:cs="Arial"/>
-          <w:b/>
-          <w:bCs/>
-          <w:sz w:val="24"/>
-          <w:szCs w:val="24"/>
-        </w:rPr>
-        <w:t>CONCLUSÃO</w:t>
-      </w:r>
-    </w:p>
-    <w:p>
-      <w:pPr>
-        <w:spacing w:after="0" w:line="360" w:lineRule="auto"/>
-        <w:jc w:val="both"/>
-        <w:rPr>
-          <w:rFonts w:ascii="Arial" w:hAnsi="Arial" w:cs="Arial"/>
-          <w:sz w:val="24"/>
-          <w:szCs w:val="24"/>
-        </w:rPr>
-      </w:pPr>
-      <w:r>
-        <w:rPr>
-          <w:rFonts w:ascii="Arial" w:hAnsi="Arial" w:cs="Arial"/>
-          <w:b/>
-          <w:bCs/>
-          <w:sz w:val="24"/>
-          <w:szCs w:val="24"/>
-        </w:rPr>
-        <w:tab/>
-      </w:r>
-      <w:r>
-        <w:rPr>
-          <w:rFonts w:ascii="Arial" w:hAnsi="Arial" w:cs="Arial"/>
-          <w:sz w:val="24"/>
-          <w:szCs w:val="24"/>
-        </w:rPr>
-        <w:t>O Etl é um paradigma clássico, funcionando com infraestruturas convencionais de data center, que estão em processo de substituição por tecnologias de nuvem. Com uma infraestrutura já existente ou para implantações muito específicas, algumas empresas optam pela utilização do ETL. O ELT faz uso eficaz das tecnologias de nuvem, tornando-o assim o futuro do armazenamento de dados. Ele fornece informações relevantes que ajudam na tomada de decisões, possibilitando que empresas analisem grandes conjuntos de dados com menos manutenção. Com o avanço das ferramentas de integração de dados, o ETL tende a se expandir</w:t>
-      </w:r>
-      <w:r>
-        <w:rPr>
-          <w:rFonts w:ascii="Arial" w:hAnsi="Arial" w:cs="Arial"/>
-          <w:sz w:val="24"/>
-          <w:szCs w:val="24"/>
-        </w:rPr>
-        <w:t xml:space="preserve"> </w:t>
-      </w:r>
-      <w:r>
-        <w:rPr>
-          <w:rFonts w:ascii="Arial" w:hAnsi="Arial" w:cs="Arial"/>
           <w:sz w:val="24"/>
           <w:szCs w:val="24"/>
         </w:rPr>
@@ -15459,6 +16425,7 @@
           <w:sz w:val="24"/>
           <w:szCs w:val="24"/>
         </w:rPr>
+        <w:lastRenderedPageBreak/>
         <w:t>O ELT será mais bem aproveitado em conjuntos de dados de alto volume ou em ambientes de uso de dados em tempo real. Enquanto o ETL é mais bem utilizado na sincronização de vários ambientes de dados e na migração de sistemas legados (IBM, 2021).</w:t>
       </w:r>
     </w:p>
@@ -15505,6 +16472,206 @@
         <w:spacing w:after="0" w:line="360" w:lineRule="auto"/>
         <w:rPr>
           <w:rFonts w:ascii="Arial" w:hAnsi="Arial" w:cs="Arial"/>
+          <w:sz w:val="24"/>
+          <w:szCs w:val="24"/>
+        </w:rPr>
+      </w:pPr>
+    </w:p>
+    <w:p>
+      <w:pPr>
+        <w:spacing w:after="0" w:line="360" w:lineRule="auto"/>
+        <w:rPr>
+          <w:rFonts w:ascii="Arial" w:eastAsia="Arial" w:hAnsi="Arial" w:cs="Arial"/>
+          <w:sz w:val="24"/>
+          <w:szCs w:val="24"/>
+        </w:rPr>
+      </w:pPr>
+    </w:p>
+    <w:p>
+      <w:pPr>
+        <w:spacing w:after="0" w:line="360" w:lineRule="auto"/>
+        <w:rPr>
+          <w:rFonts w:ascii="Arial" w:eastAsia="Arial" w:hAnsi="Arial" w:cs="Arial"/>
+          <w:sz w:val="24"/>
+          <w:szCs w:val="24"/>
+        </w:rPr>
+      </w:pPr>
+    </w:p>
+    <w:p>
+      <w:pPr>
+        <w:spacing w:after="0" w:line="360" w:lineRule="auto"/>
+        <w:rPr>
+          <w:rFonts w:ascii="Arial" w:eastAsia="Arial" w:hAnsi="Arial" w:cs="Arial"/>
+          <w:sz w:val="24"/>
+          <w:szCs w:val="24"/>
+        </w:rPr>
+      </w:pPr>
+    </w:p>
+    <w:p>
+      <w:pPr>
+        <w:spacing w:after="0" w:line="360" w:lineRule="auto"/>
+        <w:rPr>
+          <w:rFonts w:ascii="Arial" w:eastAsia="Arial" w:hAnsi="Arial" w:cs="Arial"/>
+          <w:sz w:val="24"/>
+          <w:szCs w:val="24"/>
+        </w:rPr>
+      </w:pPr>
+    </w:p>
+    <w:p>
+      <w:pPr>
+        <w:spacing w:after="0" w:line="360" w:lineRule="auto"/>
+        <w:rPr>
+          <w:rFonts w:ascii="Arial" w:eastAsia="Arial" w:hAnsi="Arial" w:cs="Arial"/>
+          <w:sz w:val="24"/>
+          <w:szCs w:val="24"/>
+        </w:rPr>
+      </w:pPr>
+    </w:p>
+    <w:p>
+      <w:pPr>
+        <w:spacing w:after="0" w:line="360" w:lineRule="auto"/>
+        <w:rPr>
+          <w:rFonts w:ascii="Arial" w:eastAsia="Arial" w:hAnsi="Arial" w:cs="Arial"/>
+          <w:sz w:val="24"/>
+          <w:szCs w:val="24"/>
+        </w:rPr>
+      </w:pPr>
+    </w:p>
+    <w:p>
+      <w:pPr>
+        <w:spacing w:after="0" w:line="360" w:lineRule="auto"/>
+        <w:rPr>
+          <w:rFonts w:ascii="Arial" w:eastAsia="Arial" w:hAnsi="Arial" w:cs="Arial"/>
+          <w:sz w:val="24"/>
+          <w:szCs w:val="24"/>
+        </w:rPr>
+      </w:pPr>
+    </w:p>
+    <w:p>
+      <w:pPr>
+        <w:spacing w:after="0" w:line="360" w:lineRule="auto"/>
+        <w:rPr>
+          <w:rFonts w:ascii="Arial" w:eastAsia="Arial" w:hAnsi="Arial" w:cs="Arial"/>
+          <w:sz w:val="24"/>
+          <w:szCs w:val="24"/>
+        </w:rPr>
+      </w:pPr>
+    </w:p>
+    <w:p>
+      <w:pPr>
+        <w:spacing w:after="0" w:line="360" w:lineRule="auto"/>
+        <w:rPr>
+          <w:rFonts w:ascii="Arial" w:eastAsia="Arial" w:hAnsi="Arial" w:cs="Arial"/>
+          <w:sz w:val="24"/>
+          <w:szCs w:val="24"/>
+        </w:rPr>
+      </w:pPr>
+    </w:p>
+    <w:p>
+      <w:pPr>
+        <w:spacing w:after="0" w:line="360" w:lineRule="auto"/>
+        <w:rPr>
+          <w:rFonts w:ascii="Arial" w:eastAsia="Arial" w:hAnsi="Arial" w:cs="Arial"/>
+          <w:sz w:val="24"/>
+          <w:szCs w:val="24"/>
+        </w:rPr>
+      </w:pPr>
+    </w:p>
+    <w:p>
+      <w:pPr>
+        <w:spacing w:after="0" w:line="360" w:lineRule="auto"/>
+        <w:rPr>
+          <w:rFonts w:ascii="Arial" w:eastAsia="Arial" w:hAnsi="Arial" w:cs="Arial"/>
+          <w:sz w:val="24"/>
+          <w:szCs w:val="24"/>
+        </w:rPr>
+      </w:pPr>
+    </w:p>
+    <w:p>
+      <w:pPr>
+        <w:spacing w:after="0" w:line="360" w:lineRule="auto"/>
+        <w:rPr>
+          <w:rFonts w:ascii="Arial" w:eastAsia="Arial" w:hAnsi="Arial" w:cs="Arial"/>
+          <w:sz w:val="24"/>
+          <w:szCs w:val="24"/>
+        </w:rPr>
+      </w:pPr>
+    </w:p>
+    <w:p>
+      <w:pPr>
+        <w:spacing w:after="0" w:line="360" w:lineRule="auto"/>
+        <w:rPr>
+          <w:rFonts w:ascii="Arial" w:eastAsia="Arial" w:hAnsi="Arial" w:cs="Arial"/>
+          <w:sz w:val="24"/>
+          <w:szCs w:val="24"/>
+        </w:rPr>
+      </w:pPr>
+    </w:p>
+    <w:p>
+      <w:pPr>
+        <w:spacing w:after="0" w:line="360" w:lineRule="auto"/>
+        <w:rPr>
+          <w:rFonts w:ascii="Arial" w:eastAsia="Arial" w:hAnsi="Arial" w:cs="Arial"/>
+          <w:sz w:val="24"/>
+          <w:szCs w:val="24"/>
+        </w:rPr>
+      </w:pPr>
+    </w:p>
+    <w:p>
+      <w:pPr>
+        <w:spacing w:after="0" w:line="360" w:lineRule="auto"/>
+        <w:rPr>
+          <w:rFonts w:ascii="Arial" w:eastAsia="Arial" w:hAnsi="Arial" w:cs="Arial"/>
+          <w:sz w:val="24"/>
+          <w:szCs w:val="24"/>
+        </w:rPr>
+      </w:pPr>
+    </w:p>
+    <w:p>
+      <w:pPr>
+        <w:spacing w:after="0" w:line="360" w:lineRule="auto"/>
+        <w:rPr>
+          <w:rFonts w:ascii="Arial" w:eastAsia="Arial" w:hAnsi="Arial" w:cs="Arial"/>
+          <w:sz w:val="24"/>
+          <w:szCs w:val="24"/>
+        </w:rPr>
+      </w:pPr>
+    </w:p>
+    <w:p>
+      <w:pPr>
+        <w:spacing w:after="0" w:line="360" w:lineRule="auto"/>
+        <w:rPr>
+          <w:rFonts w:ascii="Arial" w:eastAsia="Arial" w:hAnsi="Arial" w:cs="Arial"/>
+          <w:sz w:val="24"/>
+          <w:szCs w:val="24"/>
+        </w:rPr>
+      </w:pPr>
+    </w:p>
+    <w:p>
+      <w:pPr>
+        <w:spacing w:after="0" w:line="360" w:lineRule="auto"/>
+        <w:rPr>
+          <w:rFonts w:ascii="Arial" w:eastAsia="Arial" w:hAnsi="Arial" w:cs="Arial"/>
+          <w:sz w:val="24"/>
+          <w:szCs w:val="24"/>
+        </w:rPr>
+      </w:pPr>
+    </w:p>
+    <w:p>
+      <w:pPr>
+        <w:spacing w:after="0" w:line="360" w:lineRule="auto"/>
+        <w:rPr>
+          <w:rFonts w:ascii="Arial" w:eastAsia="Arial" w:hAnsi="Arial" w:cs="Arial"/>
+          <w:sz w:val="24"/>
+          <w:szCs w:val="24"/>
+        </w:rPr>
+      </w:pPr>
+    </w:p>
+    <w:p>
+      <w:pPr>
+        <w:spacing w:after="0" w:line="360" w:lineRule="auto"/>
+        <w:rPr>
+          <w:rFonts w:ascii="Arial" w:eastAsia="Arial" w:hAnsi="Arial" w:cs="Arial"/>
           <w:sz w:val="24"/>
           <w:szCs w:val="24"/>
         </w:rPr>
@@ -16153,15 +17320,17 @@
           <w:sz w:val="24"/>
           <w:szCs w:val="24"/>
           <w:shd w:val="clear" w:color="auto" w:fill="FFFFFF"/>
-        </w:rPr>
-      </w:pPr>
-      <w:r>
-        <w:rPr>
-          <w:rFonts w:ascii="Arial" w:hAnsi="Arial" w:cs="Arial"/>
-          <w:color w:val="222222"/>
-          <w:sz w:val="24"/>
-          <w:szCs w:val="24"/>
-          <w:shd w:val="clear" w:color="auto" w:fill="FFFFFF"/>
+          <w:lang w:val="en-US"/>
+        </w:rPr>
+      </w:pPr>
+      <w:r>
+        <w:rPr>
+          <w:rFonts w:ascii="Arial" w:hAnsi="Arial" w:cs="Arial"/>
+          <w:color w:val="222222"/>
+          <w:sz w:val="24"/>
+          <w:szCs w:val="24"/>
+          <w:shd w:val="clear" w:color="auto" w:fill="FFFFFF"/>
+          <w:lang w:val="en-US"/>
         </w:rPr>
         <w:t>BLASI, Isabela. </w:t>
       </w:r>
@@ -16173,16 +17342,44 @@
           <w:sz w:val="24"/>
           <w:szCs w:val="24"/>
           <w:shd w:val="clear" w:color="auto" w:fill="FFFFFF"/>
-        </w:rPr>
-        <w:t>ETL X ELT: qual a diferença?</w:t>
-      </w:r>
-      <w:r>
-        <w:rPr>
-          <w:rFonts w:ascii="Arial" w:hAnsi="Arial" w:cs="Arial"/>
-          <w:color w:val="222222"/>
-          <w:sz w:val="24"/>
-          <w:szCs w:val="24"/>
-          <w:shd w:val="clear" w:color="auto" w:fill="FFFFFF"/>
+          <w:lang w:val="en-US"/>
+        </w:rPr>
+        <w:t xml:space="preserve">ETL X ELT: qual a </w:t>
+      </w:r>
+      <w:proofErr w:type="spellStart"/>
+      <w:r>
+        <w:rPr>
+          <w:rStyle w:val="Forte"/>
+          <w:rFonts w:ascii="Arial" w:hAnsi="Arial" w:cs="Arial"/>
+          <w:color w:val="222222"/>
+          <w:sz w:val="24"/>
+          <w:szCs w:val="24"/>
+          <w:shd w:val="clear" w:color="auto" w:fill="FFFFFF"/>
+          <w:lang w:val="en-US"/>
+        </w:rPr>
+        <w:t>diferença</w:t>
+      </w:r>
+      <w:proofErr w:type="spellEnd"/>
+      <w:r>
+        <w:rPr>
+          <w:rStyle w:val="Forte"/>
+          <w:rFonts w:ascii="Arial" w:hAnsi="Arial" w:cs="Arial"/>
+          <w:color w:val="222222"/>
+          <w:sz w:val="24"/>
+          <w:szCs w:val="24"/>
+          <w:shd w:val="clear" w:color="auto" w:fill="FFFFFF"/>
+          <w:lang w:val="en-US"/>
+        </w:rPr>
+        <w:t>?</w:t>
+      </w:r>
+      <w:r>
+        <w:rPr>
+          <w:rFonts w:ascii="Arial" w:hAnsi="Arial" w:cs="Arial"/>
+          <w:color w:val="222222"/>
+          <w:sz w:val="24"/>
+          <w:szCs w:val="24"/>
+          <w:shd w:val="clear" w:color="auto" w:fill="FFFFFF"/>
+          <w:lang w:val="en-US"/>
         </w:rPr>
         <w:t> </w:t>
       </w:r>
@@ -16196,25 +17393,88 @@
         </w:rPr>
         <w:t xml:space="preserve">2020. Disponível em: https://blog.indicium.tech/etl-vs-elt-diferencas/?utm_source=Google&amp;utm_medium=cpc&amp;utm_term=&amp;utm_campaign=19229929630&amp;utm_content=&amp;gclid=Cj0KCQiAxbefBhDfARIsAL4XLRpHfjmOB5-JAR-YWRjnhhC1TvnUQNWYbNgtbLE8Rzm5dxDS9LglxFwaAtQCEALw_wcB. </w:t>
       </w:r>
-      <w:r>
-        <w:rPr>
-          <w:rFonts w:ascii="Arial" w:hAnsi="Arial" w:cs="Arial"/>
-          <w:color w:val="222222"/>
-          <w:sz w:val="24"/>
-          <w:szCs w:val="24"/>
-          <w:shd w:val="clear" w:color="auto" w:fill="FFFFFF"/>
-        </w:rPr>
-        <w:t>Acesso em: 14 mar. 2023.</w:t>
-      </w:r>
-    </w:p>
-    <w:p>
-      <w:pPr>
-        <w:spacing w:after="0" w:line="360" w:lineRule="auto"/>
-        <w:jc w:val="both"/>
-        <w:rPr>
-          <w:rFonts w:ascii="Arial" w:hAnsi="Arial" w:cs="Arial"/>
-          <w:sz w:val="24"/>
-          <w:szCs w:val="24"/>
+      <w:proofErr w:type="spellStart"/>
+      <w:r>
+        <w:rPr>
+          <w:rFonts w:ascii="Arial" w:hAnsi="Arial" w:cs="Arial"/>
+          <w:color w:val="222222"/>
+          <w:sz w:val="24"/>
+          <w:szCs w:val="24"/>
+          <w:shd w:val="clear" w:color="auto" w:fill="FFFFFF"/>
+          <w:lang w:val="en-US"/>
+        </w:rPr>
+        <w:t>Acesso</w:t>
+      </w:r>
+      <w:proofErr w:type="spellEnd"/>
+      <w:r>
+        <w:rPr>
+          <w:rFonts w:ascii="Arial" w:hAnsi="Arial" w:cs="Arial"/>
+          <w:color w:val="222222"/>
+          <w:sz w:val="24"/>
+          <w:szCs w:val="24"/>
+          <w:shd w:val="clear" w:color="auto" w:fill="FFFFFF"/>
+          <w:lang w:val="en-US"/>
+        </w:rPr>
+        <w:t xml:space="preserve"> </w:t>
+      </w:r>
+      <w:proofErr w:type="spellStart"/>
+      <w:r>
+        <w:rPr>
+          <w:rFonts w:ascii="Arial" w:hAnsi="Arial" w:cs="Arial"/>
+          <w:color w:val="222222"/>
+          <w:sz w:val="24"/>
+          <w:szCs w:val="24"/>
+          <w:shd w:val="clear" w:color="auto" w:fill="FFFFFF"/>
+          <w:lang w:val="en-US"/>
+        </w:rPr>
+        <w:t>em</w:t>
+      </w:r>
+      <w:proofErr w:type="spellEnd"/>
+      <w:r>
+        <w:rPr>
+          <w:rFonts w:ascii="Arial" w:hAnsi="Arial" w:cs="Arial"/>
+          <w:color w:val="222222"/>
+          <w:sz w:val="24"/>
+          <w:szCs w:val="24"/>
+          <w:shd w:val="clear" w:color="auto" w:fill="FFFFFF"/>
+          <w:lang w:val="en-US"/>
+        </w:rPr>
+        <w:t xml:space="preserve">: 14 </w:t>
+      </w:r>
+      <w:proofErr w:type="gramStart"/>
+      <w:r>
+        <w:rPr>
+          <w:rFonts w:ascii="Arial" w:hAnsi="Arial" w:cs="Arial"/>
+          <w:color w:val="222222"/>
+          <w:sz w:val="24"/>
+          <w:szCs w:val="24"/>
+          <w:shd w:val="clear" w:color="auto" w:fill="FFFFFF"/>
+          <w:lang w:val="en-US"/>
+        </w:rPr>
+        <w:t>mar</w:t>
+      </w:r>
+      <w:proofErr w:type="gramEnd"/>
+      <w:r>
+        <w:rPr>
+          <w:rFonts w:ascii="Arial" w:hAnsi="Arial" w:cs="Arial"/>
+          <w:color w:val="222222"/>
+          <w:sz w:val="24"/>
+          <w:szCs w:val="24"/>
+          <w:shd w:val="clear" w:color="auto" w:fill="FFFFFF"/>
+          <w:lang w:val="en-US"/>
+        </w:rPr>
+        <w:t>. 2023.</w:t>
+      </w:r>
+    </w:p>
+    <w:p>
+      <w:pPr>
+        <w:spacing w:after="0" w:line="360" w:lineRule="auto"/>
+        <w:jc w:val="both"/>
+        <w:rPr>
+          <w:rFonts w:ascii="Arial" w:hAnsi="Arial" w:cs="Arial"/>
+          <w:sz w:val="24"/>
+          <w:szCs w:val="24"/>
+          <w:lang w:val="en-US"/>
         </w:rPr>
       </w:pPr>
     </w:p>

</xml_diff>

<commit_message>
Ultimas correções de formatação
</commit_message>
<xml_diff>
--- a/TCC/Modelo TCC Original (VERSÃO NOVA) - cópia.docx
+++ b/TCC/Modelo TCC Original (VERSÃO NOVA) - cópia.docx
@@ -710,6 +710,7 @@
     </w:p>
     <w:p>
       <w:pPr>
+        <w:spacing w:after="0" w:line="360" w:lineRule="auto"/>
         <w:jc w:val="center"/>
         <w:rPr>
           <w:rFonts w:ascii="Arial" w:eastAsia="Arial" w:hAnsi="Arial" w:cs="Arial"/>
@@ -718,25 +719,14 @@
           <w:szCs w:val="24"/>
         </w:rPr>
       </w:pPr>
-    </w:p>
-    <w:p>
-      <w:pPr>
-        <w:spacing w:after="0" w:line="360" w:lineRule="auto"/>
-        <w:jc w:val="center"/>
+      <w:r>
         <w:rPr>
           <w:rFonts w:ascii="Arial" w:eastAsia="Arial" w:hAnsi="Arial" w:cs="Arial"/>
           <w:b/>
           <w:sz w:val="24"/>
           <w:szCs w:val="24"/>
         </w:rPr>
-      </w:pPr>
-      <w:r>
-        <w:rPr>
-          <w:rFonts w:ascii="Arial" w:eastAsia="Arial" w:hAnsi="Arial" w:cs="Arial"/>
-          <w:b/>
-          <w:sz w:val="24"/>
-          <w:szCs w:val="24"/>
-        </w:rPr>
+        <w:lastRenderedPageBreak/>
         <w:t>RESUMO</w:t>
       </w:r>
     </w:p>
@@ -916,8 +906,10 @@
           <w:color w:val="000000"/>
           <w:sz w:val="28"/>
           <w:szCs w:val="28"/>
-        </w:rPr>
-      </w:pPr>
+          <w:lang w:val="en-US"/>
+        </w:rPr>
+      </w:pPr>
+      <w:proofErr w:type="spellStart"/>
       <w:r>
         <w:rPr>
           <w:rFonts w:ascii="Arial" w:eastAsia="Times New Roman" w:hAnsi="Arial" w:cs="Arial"/>
@@ -926,15 +918,30 @@
           <w:color w:val="000000"/>
           <w:sz w:val="24"/>
           <w:szCs w:val="24"/>
-        </w:rPr>
-        <w:t xml:space="preserve">Palavras-chave: </w:t>
-      </w:r>
+          <w:lang w:val="en-US"/>
+        </w:rPr>
+        <w:t>Palavras-chave</w:t>
+      </w:r>
+      <w:proofErr w:type="spellEnd"/>
       <w:r>
         <w:rPr>
           <w:rFonts w:ascii="Arial" w:eastAsia="Times New Roman" w:hAnsi="Arial" w:cs="Arial"/>
-          <w:color w:val="000000"/>
-          <w:sz w:val="24"/>
-          <w:szCs w:val="24"/>
+          <w:b/>
+          <w:bCs/>
+          <w:color w:val="000000"/>
+          <w:sz w:val="24"/>
+          <w:szCs w:val="24"/>
+          <w:lang w:val="en-US"/>
+        </w:rPr>
+        <w:t xml:space="preserve">: </w:t>
+      </w:r>
+      <w:r>
+        <w:rPr>
+          <w:rFonts w:ascii="Arial" w:eastAsia="Times New Roman" w:hAnsi="Arial" w:cs="Arial"/>
+          <w:color w:val="000000"/>
+          <w:sz w:val="24"/>
+          <w:szCs w:val="24"/>
+          <w:lang w:val="en-US"/>
         </w:rPr>
         <w:t xml:space="preserve">Big Data; ETL; ELT; Data Lake; Data Warehouse </w:t>
       </w:r>
@@ -947,6 +954,7 @@
           <w:bCs/>
           <w:sz w:val="24"/>
           <w:szCs w:val="24"/>
+          <w:lang w:val="en-US"/>
         </w:rPr>
       </w:pPr>
     </w:p>
@@ -958,6 +966,7 @@
           <w:b/>
           <w:sz w:val="24"/>
           <w:szCs w:val="24"/>
+          <w:lang w:val="en-US"/>
         </w:rPr>
       </w:pPr>
     </w:p>
@@ -969,6 +978,7 @@
           <w:b/>
           <w:sz w:val="24"/>
           <w:szCs w:val="24"/>
+          <w:lang w:val="en-US"/>
         </w:rPr>
       </w:pPr>
     </w:p>
@@ -980,6 +990,7 @@
           <w:b/>
           <w:sz w:val="24"/>
           <w:szCs w:val="24"/>
+          <w:lang w:val="en-US"/>
         </w:rPr>
       </w:pPr>
     </w:p>
@@ -991,6 +1002,7 @@
           <w:b/>
           <w:sz w:val="24"/>
           <w:szCs w:val="24"/>
+          <w:lang w:val="en-US"/>
         </w:rPr>
       </w:pPr>
     </w:p>
@@ -1002,6 +1014,7 @@
           <w:b/>
           <w:sz w:val="24"/>
           <w:szCs w:val="24"/>
+          <w:lang w:val="en-US"/>
         </w:rPr>
       </w:pPr>
     </w:p>
@@ -1013,6 +1026,7 @@
           <w:b/>
           <w:sz w:val="24"/>
           <w:szCs w:val="24"/>
+          <w:lang w:val="en-US"/>
         </w:rPr>
       </w:pPr>
     </w:p>
@@ -1024,6 +1038,7 @@
           <w:b/>
           <w:sz w:val="24"/>
           <w:szCs w:val="24"/>
+          <w:lang w:val="en-US"/>
         </w:rPr>
       </w:pPr>
     </w:p>
@@ -1035,6 +1050,7 @@
           <w:b/>
           <w:sz w:val="24"/>
           <w:szCs w:val="24"/>
+          <w:lang w:val="en-US"/>
         </w:rPr>
       </w:pPr>
     </w:p>
@@ -1046,16 +1062,30 @@
           <w:b/>
           <w:sz w:val="24"/>
           <w:szCs w:val="24"/>
-        </w:rPr>
-      </w:pPr>
-    </w:p>
-    <w:p>
-      <w:pPr>
+          <w:lang w:val="en-US"/>
+        </w:rPr>
+      </w:pPr>
+    </w:p>
+    <w:p>
+      <w:pPr>
+        <w:jc w:val="center"/>
         <w:rPr>
           <w:rFonts w:ascii="Arial" w:eastAsia="Arial" w:hAnsi="Arial" w:cs="Arial"/>
           <w:b/>
           <w:sz w:val="24"/>
           <w:szCs w:val="24"/>
+          <w:lang w:val="en-US"/>
+        </w:rPr>
+      </w:pPr>
+    </w:p>
+    <w:p>
+      <w:pPr>
+        <w:rPr>
+          <w:rFonts w:ascii="Arial" w:eastAsia="Arial" w:hAnsi="Arial" w:cs="Arial"/>
+          <w:b/>
+          <w:sz w:val="24"/>
+          <w:szCs w:val="24"/>
+          <w:lang w:val="en-US"/>
         </w:rPr>
       </w:pPr>
     </w:p>
@@ -1100,6 +1130,7 @@
       <w:pPr>
         <w:spacing w:after="0" w:line="360" w:lineRule="auto"/>
         <w:ind w:firstLine="720"/>
+        <w:jc w:val="both"/>
         <w:rPr>
           <w:rFonts w:ascii="Arial" w:hAnsi="Arial" w:cs="Arial"/>
           <w:sz w:val="24"/>
@@ -1120,6 +1151,7 @@
     <w:p>
       <w:pPr>
         <w:spacing w:after="0" w:line="360" w:lineRule="auto"/>
+        <w:jc w:val="both"/>
         <w:rPr>
           <w:rFonts w:ascii="Arial" w:hAnsi="Arial" w:cs="Arial"/>
           <w:sz w:val="24"/>
@@ -1131,6 +1163,7 @@
     <w:p>
       <w:pPr>
         <w:spacing w:after="0" w:line="360" w:lineRule="auto"/>
+        <w:jc w:val="both"/>
         <w:rPr>
           <w:rFonts w:ascii="Arial" w:hAnsi="Arial" w:cs="Arial"/>
           <w:sz w:val="24"/>
@@ -1423,7 +1456,7 @@
           <w:sz w:val="24"/>
           <w:szCs w:val="24"/>
         </w:rPr>
-        <w:t>2</w:t>
+        <w:t>4</w:t>
       </w:r>
     </w:p>
     <w:p>
@@ -1474,7 +1507,15 @@
           <w:sz w:val="24"/>
           <w:szCs w:val="24"/>
         </w:rPr>
-        <w:t>..........................................4</w:t>
+        <w:t>..........................................</w:t>
+      </w:r>
+      <w:r>
+        <w:rPr>
+          <w:rFonts w:ascii="Arial" w:eastAsia="Arial" w:hAnsi="Arial" w:cs="Arial"/>
+          <w:sz w:val="24"/>
+          <w:szCs w:val="24"/>
+        </w:rPr>
+        <w:t>6</w:t>
       </w:r>
     </w:p>
     <w:p>
@@ -1533,7 +1574,7 @@
           <w:sz w:val="24"/>
           <w:szCs w:val="24"/>
         </w:rPr>
-        <w:t>5</w:t>
+        <w:t>7</w:t>
       </w:r>
     </w:p>
     <w:p>
@@ -1600,7 +1641,15 @@
           <w:sz w:val="24"/>
           <w:szCs w:val="24"/>
         </w:rPr>
-        <w:t>...................................................4</w:t>
+        <w:t>...................................................</w:t>
+      </w:r>
+      <w:r>
+        <w:rPr>
+          <w:rFonts w:ascii="Arial" w:eastAsia="Arial" w:hAnsi="Arial" w:cs="Arial"/>
+          <w:sz w:val="24"/>
+          <w:szCs w:val="24"/>
+        </w:rPr>
+        <w:t>8</w:t>
       </w:r>
     </w:p>
     <w:p>
@@ -1684,7 +1733,15 @@
           <w:sz w:val="24"/>
           <w:szCs w:val="24"/>
         </w:rPr>
-        <w:t>......................................................5</w:t>
+        <w:t>......................................................</w:t>
+      </w:r>
+      <w:r>
+        <w:rPr>
+          <w:rFonts w:ascii="Arial" w:eastAsia="Arial" w:hAnsi="Arial" w:cs="Arial"/>
+          <w:sz w:val="24"/>
+          <w:szCs w:val="24"/>
+        </w:rPr>
+        <w:t>9</w:t>
       </w:r>
     </w:p>
     <w:p>
@@ -1753,7 +1810,15 @@
           <w:sz w:val="24"/>
           <w:szCs w:val="24"/>
         </w:rPr>
-        <w:t>.........................................................5</w:t>
+        <w:t>.........................................................</w:t>
+      </w:r>
+      <w:r>
+        <w:rPr>
+          <w:rFonts w:ascii="Arial" w:eastAsia="Arial" w:hAnsi="Arial" w:cs="Arial"/>
+          <w:sz w:val="24"/>
+          <w:szCs w:val="24"/>
+        </w:rPr>
+        <w:t>9</w:t>
       </w:r>
     </w:p>
     <w:p>
@@ -1869,7 +1934,15 @@
           <w:sz w:val="24"/>
           <w:szCs w:val="24"/>
         </w:rPr>
-        <w:t>...........................................................5</w:t>
+        <w:t>...........................................................</w:t>
+      </w:r>
+      <w:r>
+        <w:rPr>
+          <w:rFonts w:ascii="Arial" w:eastAsia="Arial" w:hAnsi="Arial" w:cs="Arial"/>
+          <w:sz w:val="24"/>
+          <w:szCs w:val="24"/>
+        </w:rPr>
+        <w:t>9</w:t>
       </w:r>
     </w:p>
     <w:bookmarkEnd w:id="0"/>
@@ -1954,7 +2027,15 @@
           <w:sz w:val="24"/>
           <w:szCs w:val="24"/>
         </w:rPr>
-        <w:t>..............................................................5</w:t>
+        <w:t>..............................................................</w:t>
+      </w:r>
+      <w:r>
+        <w:rPr>
+          <w:rFonts w:ascii="Arial" w:eastAsia="Arial" w:hAnsi="Arial" w:cs="Arial"/>
+          <w:sz w:val="24"/>
+          <w:szCs w:val="24"/>
+        </w:rPr>
+        <w:t>9</w:t>
       </w:r>
     </w:p>
     <w:p>
@@ -2022,7 +2103,15 @@
           <w:sz w:val="24"/>
           <w:szCs w:val="24"/>
         </w:rPr>
-        <w:t>.................................................................6</w:t>
+        <w:t>...............................................................</w:t>
+      </w:r>
+      <w:r>
+        <w:rPr>
+          <w:rFonts w:ascii="Arial" w:eastAsia="Arial" w:hAnsi="Arial" w:cs="Arial"/>
+          <w:sz w:val="24"/>
+          <w:szCs w:val="24"/>
+        </w:rPr>
+        <w:t>10</w:t>
       </w:r>
     </w:p>
     <w:p>
@@ -2089,7 +2178,15 @@
           <w:sz w:val="24"/>
           <w:szCs w:val="24"/>
         </w:rPr>
-        <w:t>....................................................................6</w:t>
+        <w:t>..................................................................</w:t>
+      </w:r>
+      <w:r>
+        <w:rPr>
+          <w:rFonts w:ascii="Arial" w:eastAsia="Arial" w:hAnsi="Arial" w:cs="Arial"/>
+          <w:sz w:val="24"/>
+          <w:szCs w:val="24"/>
+        </w:rPr>
+        <w:t>10</w:t>
       </w:r>
     </w:p>
     <w:p>
@@ -2101,13 +2198,15 @@
           <w:rFonts w:ascii="Arial" w:eastAsia="Arial" w:hAnsi="Arial" w:cs="Arial"/>
           <w:sz w:val="24"/>
           <w:szCs w:val="24"/>
-        </w:rPr>
-      </w:pPr>
-      <w:r>
-        <w:rPr>
-          <w:rFonts w:ascii="Arial" w:eastAsia="Arial" w:hAnsi="Arial" w:cs="Arial"/>
-          <w:sz w:val="24"/>
-          <w:szCs w:val="24"/>
+          <w:lang w:val="en-US"/>
+        </w:rPr>
+      </w:pPr>
+      <w:r>
+        <w:rPr>
+          <w:rFonts w:ascii="Arial" w:eastAsia="Arial" w:hAnsi="Arial" w:cs="Arial"/>
+          <w:sz w:val="24"/>
+          <w:szCs w:val="24"/>
+          <w:lang w:val="en-US"/>
         </w:rPr>
         <w:t>2.1</w:t>
       </w:r>
@@ -2116,6 +2215,7 @@
           <w:rFonts w:ascii="Arial" w:eastAsia="Arial" w:hAnsi="Arial" w:cs="Arial"/>
           <w:sz w:val="24"/>
           <w:szCs w:val="24"/>
+          <w:lang w:val="en-US"/>
         </w:rPr>
         <w:t>.</w:t>
       </w:r>
@@ -2124,6 +2224,7 @@
           <w:rFonts w:ascii="Arial" w:eastAsia="Arial" w:hAnsi="Arial" w:cs="Arial"/>
           <w:sz w:val="24"/>
           <w:szCs w:val="24"/>
+          <w:lang w:val="en-US"/>
         </w:rPr>
         <w:t xml:space="preserve"> </w:t>
       </w:r>
@@ -2132,6 +2233,7 @@
           <w:rFonts w:ascii="Arial" w:eastAsia="Arial" w:hAnsi="Arial" w:cs="Arial"/>
           <w:sz w:val="24"/>
           <w:szCs w:val="24"/>
+          <w:lang w:val="en-US"/>
         </w:rPr>
         <w:t>Big Data</w:t>
       </w:r>
@@ -2140,6 +2242,7 @@
           <w:rFonts w:ascii="Arial" w:eastAsia="Arial" w:hAnsi="Arial" w:cs="Arial"/>
           <w:sz w:val="24"/>
           <w:szCs w:val="24"/>
+          <w:lang w:val="en-US"/>
         </w:rPr>
         <w:t>....................................</w:t>
       </w:r>
@@ -2148,6 +2251,7 @@
           <w:rFonts w:ascii="Arial" w:eastAsia="Arial" w:hAnsi="Arial" w:cs="Arial"/>
           <w:sz w:val="24"/>
           <w:szCs w:val="24"/>
+          <w:lang w:val="en-US"/>
         </w:rPr>
         <w:t>..</w:t>
       </w:r>
@@ -2156,8 +2260,18 @@
           <w:rFonts w:ascii="Arial" w:eastAsia="Arial" w:hAnsi="Arial" w:cs="Arial"/>
           <w:sz w:val="24"/>
           <w:szCs w:val="24"/>
-        </w:rPr>
-        <w:t>.......................................................................6</w:t>
+          <w:lang w:val="en-US"/>
+        </w:rPr>
+        <w:t>.....................................................................</w:t>
+      </w:r>
+      <w:r>
+        <w:rPr>
+          <w:rFonts w:ascii="Arial" w:eastAsia="Arial" w:hAnsi="Arial" w:cs="Arial"/>
+          <w:sz w:val="24"/>
+          <w:szCs w:val="24"/>
+          <w:lang w:val="en-US"/>
+        </w:rPr>
+        <w:t>10</w:t>
       </w:r>
     </w:p>
     <w:p>
@@ -2169,13 +2283,15 @@
           <w:rFonts w:ascii="Arial" w:eastAsia="Arial" w:hAnsi="Arial" w:cs="Arial"/>
           <w:sz w:val="24"/>
           <w:szCs w:val="24"/>
-        </w:rPr>
-      </w:pPr>
-      <w:r>
-        <w:rPr>
-          <w:rFonts w:ascii="Arial" w:hAnsi="Arial" w:cs="Arial"/>
-          <w:sz w:val="24"/>
-          <w:szCs w:val="24"/>
+          <w:lang w:val="en-US"/>
+        </w:rPr>
+      </w:pPr>
+      <w:r>
+        <w:rPr>
+          <w:rFonts w:ascii="Arial" w:hAnsi="Arial" w:cs="Arial"/>
+          <w:sz w:val="24"/>
+          <w:szCs w:val="24"/>
+          <w:lang w:val="en-US"/>
         </w:rPr>
         <w:t>2.1.1</w:t>
       </w:r>
@@ -2184,6 +2300,7 @@
           <w:rFonts w:ascii="Arial" w:hAnsi="Arial" w:cs="Arial"/>
           <w:sz w:val="24"/>
           <w:szCs w:val="24"/>
+          <w:lang w:val="en-US"/>
         </w:rPr>
         <w:t>.</w:t>
       </w:r>
@@ -2192,22 +2309,36 @@
           <w:rFonts w:ascii="Arial" w:hAnsi="Arial" w:cs="Arial"/>
           <w:sz w:val="24"/>
           <w:szCs w:val="24"/>
-        </w:rPr>
-        <w:t xml:space="preserve"> O</w:t>
-      </w:r>
-      <w:r>
-        <w:rPr>
-          <w:rFonts w:ascii="Arial" w:hAnsi="Arial" w:cs="Arial"/>
-          <w:sz w:val="24"/>
-          <w:szCs w:val="24"/>
+          <w:lang w:val="en-US"/>
+        </w:rPr>
+        <w:t xml:space="preserve"> </w:t>
+      </w:r>
+      <w:proofErr w:type="spellStart"/>
+      <w:r>
+        <w:rPr>
+          <w:rFonts w:ascii="Arial" w:hAnsi="Arial" w:cs="Arial"/>
+          <w:sz w:val="24"/>
+          <w:szCs w:val="24"/>
+          <w:lang w:val="en-US"/>
+        </w:rPr>
+        <w:t>O</w:t>
+      </w:r>
+      <w:r>
+        <w:rPr>
+          <w:rFonts w:ascii="Arial" w:hAnsi="Arial" w:cs="Arial"/>
+          <w:sz w:val="24"/>
+          <w:szCs w:val="24"/>
+          <w:lang w:val="en-US"/>
         </w:rPr>
         <w:t>s</w:t>
       </w:r>
-      <w:r>
-        <w:rPr>
-          <w:rFonts w:ascii="Arial" w:hAnsi="Arial" w:cs="Arial"/>
-          <w:sz w:val="24"/>
-          <w:szCs w:val="24"/>
+      <w:proofErr w:type="spellEnd"/>
+      <w:r>
+        <w:rPr>
+          <w:rFonts w:ascii="Arial" w:hAnsi="Arial" w:cs="Arial"/>
+          <w:sz w:val="24"/>
+          <w:szCs w:val="24"/>
+          <w:lang w:val="en-US"/>
         </w:rPr>
         <w:t xml:space="preserve"> 5 Vs</w:t>
       </w:r>
@@ -2216,6 +2347,7 @@
           <w:rFonts w:ascii="Arial" w:hAnsi="Arial" w:cs="Arial"/>
           <w:sz w:val="24"/>
           <w:szCs w:val="24"/>
+          <w:lang w:val="en-US"/>
         </w:rPr>
         <w:t>……….</w:t>
       </w:r>
@@ -2224,6 +2356,7 @@
           <w:rFonts w:ascii="Arial" w:eastAsia="Arial" w:hAnsi="Arial" w:cs="Arial"/>
           <w:sz w:val="24"/>
           <w:szCs w:val="24"/>
+          <w:lang w:val="en-US"/>
         </w:rPr>
         <w:t>................</w:t>
       </w:r>
@@ -2232,6 +2365,7 @@
           <w:rFonts w:ascii="Arial" w:eastAsia="Arial" w:hAnsi="Arial" w:cs="Arial"/>
           <w:sz w:val="24"/>
           <w:szCs w:val="24"/>
+          <w:lang w:val="en-US"/>
         </w:rPr>
         <w:t>..</w:t>
       </w:r>
@@ -2240,8 +2374,18 @@
           <w:rFonts w:ascii="Arial" w:eastAsia="Arial" w:hAnsi="Arial" w:cs="Arial"/>
           <w:sz w:val="24"/>
           <w:szCs w:val="24"/>
-        </w:rPr>
-        <w:t>.........................................................................7</w:t>
+          <w:lang w:val="en-US"/>
+        </w:rPr>
+        <w:t>.......................................................................</w:t>
+      </w:r>
+      <w:r>
+        <w:rPr>
+          <w:rFonts w:ascii="Arial" w:eastAsia="Arial" w:hAnsi="Arial" w:cs="Arial"/>
+          <w:sz w:val="24"/>
+          <w:szCs w:val="24"/>
+          <w:lang w:val="en-US"/>
+        </w:rPr>
+        <w:t>12</w:t>
       </w:r>
     </w:p>
     <w:p>
@@ -2253,13 +2397,15 @@
           <w:rFonts w:ascii="Arial" w:eastAsia="Arial" w:hAnsi="Arial" w:cs="Arial"/>
           <w:sz w:val="24"/>
           <w:szCs w:val="24"/>
-        </w:rPr>
-      </w:pPr>
-      <w:r>
-        <w:rPr>
-          <w:rFonts w:ascii="Arial" w:eastAsia="Arial" w:hAnsi="Arial" w:cs="Arial"/>
-          <w:sz w:val="24"/>
-          <w:szCs w:val="24"/>
+          <w:lang w:val="en-US"/>
+        </w:rPr>
+      </w:pPr>
+      <w:r>
+        <w:rPr>
+          <w:rFonts w:ascii="Arial" w:eastAsia="Arial" w:hAnsi="Arial" w:cs="Arial"/>
+          <w:sz w:val="24"/>
+          <w:szCs w:val="24"/>
+          <w:lang w:val="en-US"/>
         </w:rPr>
         <w:t>2.2</w:t>
       </w:r>
@@ -2268,6 +2414,7 @@
           <w:rFonts w:ascii="Arial" w:eastAsia="Arial" w:hAnsi="Arial" w:cs="Arial"/>
           <w:sz w:val="24"/>
           <w:szCs w:val="24"/>
+          <w:lang w:val="en-US"/>
         </w:rPr>
         <w:t>.</w:t>
       </w:r>
@@ -2276,6 +2423,7 @@
           <w:rFonts w:ascii="Arial" w:eastAsia="Arial" w:hAnsi="Arial" w:cs="Arial"/>
           <w:sz w:val="24"/>
           <w:szCs w:val="24"/>
+          <w:lang w:val="en-US"/>
         </w:rPr>
         <w:t xml:space="preserve"> D</w:t>
       </w:r>
@@ -2284,6 +2432,7 @@
           <w:rFonts w:ascii="Arial" w:eastAsia="Arial" w:hAnsi="Arial" w:cs="Arial"/>
           <w:sz w:val="24"/>
           <w:szCs w:val="24"/>
+          <w:lang w:val="en-US"/>
         </w:rPr>
         <w:t>ata Warehouse……………</w:t>
       </w:r>
@@ -2292,6 +2441,7 @@
           <w:rFonts w:ascii="Arial" w:eastAsia="Arial" w:hAnsi="Arial" w:cs="Arial"/>
           <w:sz w:val="24"/>
           <w:szCs w:val="24"/>
+          <w:lang w:val="en-US"/>
         </w:rPr>
         <w:t>.</w:t>
       </w:r>
@@ -2300,6 +2450,7 @@
           <w:rFonts w:ascii="Arial" w:eastAsia="Arial" w:hAnsi="Arial" w:cs="Arial"/>
           <w:sz w:val="24"/>
           <w:szCs w:val="24"/>
+          <w:lang w:val="en-US"/>
         </w:rPr>
         <w:t>..</w:t>
       </w:r>
@@ -2308,8 +2459,18 @@
           <w:rFonts w:ascii="Arial" w:eastAsia="Arial" w:hAnsi="Arial" w:cs="Arial"/>
           <w:sz w:val="24"/>
           <w:szCs w:val="24"/>
-        </w:rPr>
-        <w:t>...........................................................................9</w:t>
+          <w:lang w:val="en-US"/>
+        </w:rPr>
+        <w:t>.........................................................................</w:t>
+      </w:r>
+      <w:r>
+        <w:rPr>
+          <w:rFonts w:ascii="Arial" w:eastAsia="Arial" w:hAnsi="Arial" w:cs="Arial"/>
+          <w:sz w:val="24"/>
+          <w:szCs w:val="24"/>
+          <w:lang w:val="en-US"/>
+        </w:rPr>
+        <w:t>13</w:t>
       </w:r>
     </w:p>
     <w:p>
@@ -2325,14 +2486,16 @@
           <w:color w:val="000000"/>
           <w:sz w:val="24"/>
           <w:szCs w:val="24"/>
-        </w:rPr>
-      </w:pPr>
-      <w:r>
-        <w:rPr>
-          <w:rFonts w:ascii="Arial" w:hAnsi="Arial" w:cs="Arial"/>
-          <w:color w:val="000000"/>
-          <w:sz w:val="24"/>
-          <w:szCs w:val="24"/>
+          <w:lang w:val="en-US"/>
+        </w:rPr>
+      </w:pPr>
+      <w:r>
+        <w:rPr>
+          <w:rFonts w:ascii="Arial" w:hAnsi="Arial" w:cs="Arial"/>
+          <w:color w:val="000000"/>
+          <w:sz w:val="24"/>
+          <w:szCs w:val="24"/>
+          <w:lang w:val="en-US"/>
         </w:rPr>
         <w:t>2.2.1</w:t>
       </w:r>
@@ -2342,6 +2505,7 @@
           <w:color w:val="000000"/>
           <w:sz w:val="24"/>
           <w:szCs w:val="24"/>
+          <w:lang w:val="en-US"/>
         </w:rPr>
         <w:t>.</w:t>
       </w:r>
@@ -2351,24 +2515,39 @@
           <w:color w:val="000000"/>
           <w:sz w:val="24"/>
           <w:szCs w:val="24"/>
+          <w:lang w:val="en-US"/>
         </w:rPr>
         <w:t xml:space="preserve"> </w:t>
       </w:r>
-      <w:r>
-        <w:rPr>
-          <w:rFonts w:ascii="Arial" w:hAnsi="Arial" w:cs="Arial"/>
-          <w:color w:val="000000"/>
-          <w:sz w:val="24"/>
-          <w:szCs w:val="24"/>
-        </w:rPr>
-        <w:t>Arquitetura do Data Warehouse</w:t>
-      </w:r>
-      <w:r>
-        <w:rPr>
-          <w:rFonts w:ascii="Arial" w:hAnsi="Arial" w:cs="Arial"/>
-          <w:color w:val="000000"/>
-          <w:sz w:val="24"/>
-          <w:szCs w:val="24"/>
+      <w:proofErr w:type="spellStart"/>
+      <w:r>
+        <w:rPr>
+          <w:rFonts w:ascii="Arial" w:hAnsi="Arial" w:cs="Arial"/>
+          <w:color w:val="000000"/>
+          <w:sz w:val="24"/>
+          <w:szCs w:val="24"/>
+          <w:lang w:val="en-US"/>
+        </w:rPr>
+        <w:t>Arquitetura</w:t>
+      </w:r>
+      <w:proofErr w:type="spellEnd"/>
+      <w:r>
+        <w:rPr>
+          <w:rFonts w:ascii="Arial" w:hAnsi="Arial" w:cs="Arial"/>
+          <w:color w:val="000000"/>
+          <w:sz w:val="24"/>
+          <w:szCs w:val="24"/>
+          <w:lang w:val="en-US"/>
+        </w:rPr>
+        <w:t xml:space="preserve"> do Data Warehouse</w:t>
+      </w:r>
+      <w:r>
+        <w:rPr>
+          <w:rFonts w:ascii="Arial" w:hAnsi="Arial" w:cs="Arial"/>
+          <w:color w:val="000000"/>
+          <w:sz w:val="24"/>
+          <w:szCs w:val="24"/>
+          <w:lang w:val="en-US"/>
         </w:rPr>
         <w:t>..</w:t>
       </w:r>
@@ -2378,6 +2557,7 @@
           <w:color w:val="000000"/>
           <w:sz w:val="24"/>
           <w:szCs w:val="24"/>
+          <w:lang w:val="en-US"/>
         </w:rPr>
         <w:t>.........</w:t>
       </w:r>
@@ -2387,9 +2567,32 @@
           <w:color w:val="000000"/>
           <w:sz w:val="24"/>
           <w:szCs w:val="24"/>
-        </w:rPr>
-        <w:t>....................................................10</w:t>
-      </w:r>
+          <w:lang w:val="en-US"/>
+        </w:rPr>
+        <w:t>....................................................</w:t>
+      </w:r>
+      <w:proofErr w:type="gramStart"/>
+      <w:r>
+        <w:rPr>
+          <w:rFonts w:ascii="Arial" w:hAnsi="Arial" w:cs="Arial"/>
+          <w:color w:val="000000"/>
+          <w:sz w:val="24"/>
+          <w:szCs w:val="24"/>
+          <w:lang w:val="en-US"/>
+        </w:rPr>
+        <w:t>1</w:t>
+      </w:r>
+      <w:r>
+        <w:rPr>
+          <w:rFonts w:ascii="Arial" w:hAnsi="Arial" w:cs="Arial"/>
+          <w:color w:val="000000"/>
+          <w:sz w:val="24"/>
+          <w:szCs w:val="24"/>
+          <w:lang w:val="en-US"/>
+        </w:rPr>
+        <w:t>4</w:t>
+      </w:r>
+      <w:proofErr w:type="gramEnd"/>
     </w:p>
     <w:p>
       <w:pPr>
@@ -2442,7 +2645,21 @@
           <w:rFonts w:ascii="Arial" w:hAnsi="Arial" w:cs="Arial"/>
           <w:color w:val="000000"/>
         </w:rPr>
-        <w:t xml:space="preserve">...10 </w:t>
+        <w:t>...1</w:t>
+      </w:r>
+      <w:r>
+        <w:rPr>
+          <w:rFonts w:ascii="Arial" w:hAnsi="Arial" w:cs="Arial"/>
+          <w:color w:val="000000"/>
+        </w:rPr>
+        <w:t>5</w:t>
+      </w:r>
+      <w:r>
+        <w:rPr>
+          <w:rFonts w:ascii="Arial" w:hAnsi="Arial" w:cs="Arial"/>
+          <w:color w:val="000000"/>
+        </w:rPr>
+        <w:t xml:space="preserve"> </w:t>
       </w:r>
     </w:p>
     <w:p>
@@ -2511,7 +2728,7 @@
           <w:rFonts w:ascii="Arial" w:hAnsi="Arial" w:cs="Arial"/>
           <w:color w:val="000000"/>
         </w:rPr>
-        <w:t>1</w:t>
+        <w:t>5</w:t>
       </w:r>
     </w:p>
     <w:p>
@@ -2595,7 +2812,15 @@
           <w:sz w:val="24"/>
           <w:szCs w:val="24"/>
         </w:rPr>
-        <w:t>..11</w:t>
+        <w:t>..1</w:t>
+      </w:r>
+      <w:r>
+        <w:rPr>
+          <w:rFonts w:ascii="Arial" w:eastAsia="Arial" w:hAnsi="Arial" w:cs="Arial"/>
+          <w:sz w:val="24"/>
+          <w:szCs w:val="24"/>
+        </w:rPr>
+        <w:t>6</w:t>
       </w:r>
     </w:p>
     <w:p>
@@ -2698,7 +2923,7 @@
           <w:sz w:val="24"/>
           <w:szCs w:val="24"/>
         </w:rPr>
-        <w:t>3</w:t>
+        <w:t>7</w:t>
       </w:r>
     </w:p>
     <w:p>
@@ -2792,7 +3017,7 @@
           <w:sz w:val="24"/>
           <w:szCs w:val="24"/>
         </w:rPr>
-        <w:t>4</w:t>
+        <w:t>8</w:t>
       </w:r>
     </w:p>
     <w:p>
@@ -2877,7 +3102,7 @@
           <w:sz w:val="24"/>
           <w:szCs w:val="24"/>
         </w:rPr>
-        <w:t>4</w:t>
+        <w:t>9</w:t>
       </w:r>
     </w:p>
     <w:p>
@@ -2989,7 +3214,7 @@
           <w:sz w:val="24"/>
           <w:szCs w:val="24"/>
         </w:rPr>
-        <w:t>5</w:t>
+        <w:t>9</w:t>
       </w:r>
     </w:p>
     <w:p>
@@ -3058,15 +3283,7 @@
           <w:sz w:val="24"/>
           <w:szCs w:val="24"/>
         </w:rPr>
-        <w:t>1</w:t>
-      </w:r>
-      <w:r>
-        <w:rPr>
-          <w:rFonts w:ascii="Arial" w:eastAsia="Arial" w:hAnsi="Arial" w:cs="Arial"/>
-          <w:sz w:val="24"/>
-          <w:szCs w:val="24"/>
-        </w:rPr>
-        <w:t>5</w:t>
+        <w:t>20</w:t>
       </w:r>
     </w:p>
     <w:p>
@@ -3160,16 +3377,7 @@
           <w:sz w:val="24"/>
           <w:szCs w:val="24"/>
         </w:rPr>
-        <w:t>1</w:t>
-      </w:r>
-      <w:r>
-        <w:rPr>
-          <w:rFonts w:ascii="Arial" w:hAnsi="Arial" w:cs="Arial"/>
-          <w:color w:val="000000"/>
-          <w:sz w:val="24"/>
-          <w:szCs w:val="24"/>
-        </w:rPr>
-        <w:t>6</w:t>
+        <w:t>20</w:t>
       </w:r>
     </w:p>
     <w:p>
@@ -3244,14 +3452,7 @@
           <w:rFonts w:ascii="Arial" w:hAnsi="Arial" w:cs="Arial"/>
           <w:color w:val="000000"/>
         </w:rPr>
-        <w:t>1</w:t>
-      </w:r>
-      <w:r>
-        <w:rPr>
-          <w:rFonts w:ascii="Arial" w:hAnsi="Arial" w:cs="Arial"/>
-          <w:color w:val="000000"/>
-        </w:rPr>
-        <w:t>6</w:t>
+        <w:t>21</w:t>
       </w:r>
     </w:p>
     <w:p>
@@ -3305,14 +3506,7 @@
           <w:rFonts w:ascii="Arial" w:hAnsi="Arial" w:cs="Arial"/>
           <w:color w:val="000000"/>
         </w:rPr>
-        <w:t>1</w:t>
-      </w:r>
-      <w:r>
-        <w:rPr>
-          <w:rFonts w:ascii="Arial" w:hAnsi="Arial" w:cs="Arial"/>
-          <w:color w:val="000000"/>
-        </w:rPr>
-        <w:t>6</w:t>
+        <w:t>21</w:t>
       </w:r>
     </w:p>
     <w:p>
@@ -3373,14 +3567,7 @@
           <w:rFonts w:ascii="Arial" w:hAnsi="Arial" w:cs="Arial"/>
           <w:color w:val="000000"/>
         </w:rPr>
-        <w:t>1</w:t>
-      </w:r>
-      <w:r>
-        <w:rPr>
-          <w:rFonts w:ascii="Arial" w:hAnsi="Arial" w:cs="Arial"/>
-          <w:color w:val="000000"/>
-        </w:rPr>
-        <w:t>7</w:t>
+        <w:t>21</w:t>
       </w:r>
     </w:p>
     <w:p>
@@ -3448,15 +3635,7 @@
           <w:sz w:val="24"/>
           <w:szCs w:val="24"/>
         </w:rPr>
-        <w:t>1</w:t>
-      </w:r>
-      <w:r>
-        <w:rPr>
-          <w:rFonts w:ascii="Arial" w:eastAsia="Arial" w:hAnsi="Arial" w:cs="Arial"/>
-          <w:sz w:val="24"/>
-          <w:szCs w:val="24"/>
-        </w:rPr>
-        <w:t>7</w:t>
+        <w:t>22</w:t>
       </w:r>
     </w:p>
     <w:p>
@@ -3532,16 +3711,7 @@
           <w:sz w:val="24"/>
           <w:szCs w:val="24"/>
         </w:rPr>
-        <w:t>1</w:t>
-      </w:r>
-      <w:r>
-        <w:rPr>
-          <w:rFonts w:ascii="Arial" w:hAnsi="Arial" w:cs="Arial"/>
-          <w:color w:val="000000"/>
-          <w:sz w:val="24"/>
-          <w:szCs w:val="24"/>
-        </w:rPr>
-        <w:t>8</w:t>
+        <w:t>22</w:t>
       </w:r>
     </w:p>
     <w:p>
@@ -3598,7 +3768,16 @@
           <w:sz w:val="24"/>
           <w:szCs w:val="24"/>
         </w:rPr>
-        <w:t>..18</w:t>
+        <w:t>..</w:t>
+      </w:r>
+      <w:r>
+        <w:rPr>
+          <w:rFonts w:ascii="Arial" w:eastAsia="Arial" w:hAnsi="Arial" w:cs="Arial"/>
+          <w:bCs/>
+          <w:sz w:val="24"/>
+          <w:szCs w:val="24"/>
+        </w:rPr>
+        <w:t>23</w:t>
       </w:r>
     </w:p>
     <w:p>
@@ -3656,7 +3835,16 @@
           <w:sz w:val="24"/>
           <w:szCs w:val="24"/>
         </w:rPr>
-        <w:t>...19</w:t>
+        <w:t>...</w:t>
+      </w:r>
+      <w:r>
+        <w:rPr>
+          <w:rFonts w:ascii="Arial" w:eastAsia="Arial" w:hAnsi="Arial" w:cs="Arial"/>
+          <w:bCs/>
+          <w:sz w:val="24"/>
+          <w:szCs w:val="24"/>
+        </w:rPr>
+        <w:t>24</w:t>
       </w:r>
     </w:p>
     <w:p>
@@ -3750,7 +3938,16 @@
           <w:sz w:val="24"/>
           <w:szCs w:val="24"/>
         </w:rPr>
-        <w:t>20</w:t>
+        <w:t>2</w:t>
+      </w:r>
+      <w:r>
+        <w:rPr>
+          <w:rFonts w:ascii="Arial" w:eastAsia="Arial" w:hAnsi="Arial" w:cs="Arial"/>
+          <w:bCs/>
+          <w:sz w:val="24"/>
+          <w:szCs w:val="24"/>
+        </w:rPr>
+        <w:t>4</w:t>
       </w:r>
     </w:p>
     <w:p>
@@ -3844,7 +4041,16 @@
           <w:sz w:val="24"/>
           <w:szCs w:val="24"/>
         </w:rPr>
-        <w:t>...20</w:t>
+        <w:t>...2</w:t>
+      </w:r>
+      <w:r>
+        <w:rPr>
+          <w:rFonts w:ascii="Arial" w:eastAsia="Arial" w:hAnsi="Arial" w:cs="Arial"/>
+          <w:bCs/>
+          <w:sz w:val="24"/>
+          <w:szCs w:val="24"/>
+        </w:rPr>
+        <w:t>4</w:t>
       </w:r>
     </w:p>
     <w:p>
@@ -3920,7 +4126,16 @@
           <w:sz w:val="24"/>
           <w:szCs w:val="24"/>
         </w:rPr>
-        <w:t>...20</w:t>
+        <w:t>...2</w:t>
+      </w:r>
+      <w:r>
+        <w:rPr>
+          <w:rFonts w:ascii="Arial" w:eastAsia="Arial" w:hAnsi="Arial" w:cs="Arial"/>
+          <w:bCs/>
+          <w:sz w:val="24"/>
+          <w:szCs w:val="24"/>
+        </w:rPr>
+        <w:t>5</w:t>
       </w:r>
     </w:p>
     <w:p>
@@ -4032,7 +4247,16 @@
           <w:sz w:val="24"/>
           <w:szCs w:val="24"/>
         </w:rPr>
-        <w:t>21</w:t>
+        <w:t>2</w:t>
+      </w:r>
+      <w:r>
+        <w:rPr>
+          <w:rFonts w:ascii="Arial" w:eastAsia="Arial" w:hAnsi="Arial" w:cs="Arial"/>
+          <w:bCs/>
+          <w:sz w:val="24"/>
+          <w:szCs w:val="24"/>
+        </w:rPr>
+        <w:t>5</w:t>
       </w:r>
     </w:p>
     <w:p>
@@ -4107,7 +4331,16 @@
           <w:sz w:val="24"/>
           <w:szCs w:val="24"/>
         </w:rPr>
-        <w:t>..................................................................................................22</w:t>
+        <w:t>..................................................................................................2</w:t>
+      </w:r>
+      <w:r>
+        <w:rPr>
+          <w:rFonts w:ascii="Arial" w:eastAsia="Arial" w:hAnsi="Arial" w:cs="Arial"/>
+          <w:bCs/>
+          <w:sz w:val="24"/>
+          <w:szCs w:val="24"/>
+        </w:rPr>
+        <w:t>6</w:t>
       </w:r>
     </w:p>
     <w:p>
@@ -4173,7 +4406,16 @@
           <w:sz w:val="24"/>
           <w:szCs w:val="24"/>
         </w:rPr>
-        <w:t>23</w:t>
+        <w:t>2</w:t>
+      </w:r>
+      <w:r>
+        <w:rPr>
+          <w:rFonts w:ascii="Arial" w:eastAsia="Arial" w:hAnsi="Arial" w:cs="Arial"/>
+          <w:bCs/>
+          <w:sz w:val="24"/>
+          <w:szCs w:val="24"/>
+        </w:rPr>
+        <w:t>8</w:t>
       </w:r>
     </w:p>
     <w:p>
@@ -4382,7 +4624,15 @@
           <w:sz w:val="24"/>
           <w:szCs w:val="24"/>
         </w:rPr>
-        <w:t>....................................................................................4</w:t>
+        <w:t>..................................................................................</w:t>
+      </w:r>
+      <w:r>
+        <w:rPr>
+          <w:rFonts w:ascii="Arial" w:eastAsia="Arial" w:hAnsi="Arial" w:cs="Arial"/>
+          <w:sz w:val="24"/>
+          <w:szCs w:val="24"/>
+        </w:rPr>
+        <w:t>12</w:t>
       </w:r>
     </w:p>
     <w:p>
@@ -4467,7 +4717,15 @@
           <w:sz w:val="24"/>
           <w:szCs w:val="24"/>
         </w:rPr>
-        <w:t>.....................................5</w:t>
+        <w:t>...................................</w:t>
+      </w:r>
+      <w:r>
+        <w:rPr>
+          <w:rFonts w:ascii="Arial" w:eastAsia="Arial" w:hAnsi="Arial" w:cs="Arial"/>
+          <w:sz w:val="24"/>
+          <w:szCs w:val="24"/>
+        </w:rPr>
+        <w:t>14</w:t>
       </w:r>
     </w:p>
     <w:p>
@@ -4536,7 +4794,15 @@
           <w:sz w:val="24"/>
           <w:szCs w:val="24"/>
         </w:rPr>
-        <w:t>..................................5</w:t>
+        <w:t>................................</w:t>
+      </w:r>
+      <w:r>
+        <w:rPr>
+          <w:rFonts w:ascii="Arial" w:eastAsia="Arial" w:hAnsi="Arial" w:cs="Arial"/>
+          <w:sz w:val="24"/>
+          <w:szCs w:val="24"/>
+        </w:rPr>
+        <w:t>17</w:t>
       </w:r>
     </w:p>
     <w:p>
@@ -4603,7 +4869,15 @@
           <w:sz w:val="24"/>
           <w:szCs w:val="24"/>
         </w:rPr>
-        <w:t>................................5</w:t>
+        <w:t>..............................</w:t>
+      </w:r>
+      <w:r>
+        <w:rPr>
+          <w:rFonts w:ascii="Arial" w:eastAsia="Arial" w:hAnsi="Arial" w:cs="Arial"/>
+          <w:sz w:val="24"/>
+          <w:szCs w:val="24"/>
+        </w:rPr>
+        <w:t>20</w:t>
       </w:r>
     </w:p>
     <w:p>
@@ -4662,7 +4936,15 @@
           <w:sz w:val="24"/>
           <w:szCs w:val="24"/>
         </w:rPr>
-        <w:t>..............................5</w:t>
+        <w:t>............................</w:t>
+      </w:r>
+      <w:r>
+        <w:rPr>
+          <w:rFonts w:ascii="Arial" w:eastAsia="Arial" w:hAnsi="Arial" w:cs="Arial"/>
+          <w:sz w:val="24"/>
+          <w:szCs w:val="24"/>
+        </w:rPr>
+        <w:t>22</w:t>
       </w:r>
     </w:p>
     <w:p>
@@ -4721,7 +5003,15 @@
           <w:sz w:val="24"/>
           <w:szCs w:val="24"/>
         </w:rPr>
-        <w:t>............................6</w:t>
+        <w:t>..........................</w:t>
+      </w:r>
+      <w:r>
+        <w:rPr>
+          <w:rFonts w:ascii="Arial" w:eastAsia="Arial" w:hAnsi="Arial" w:cs="Arial"/>
+          <w:sz w:val="24"/>
+          <w:szCs w:val="24"/>
+        </w:rPr>
+        <w:t>23</w:t>
       </w:r>
     </w:p>
     <w:p>
@@ -4971,6 +5261,7 @@
           <w:rFonts w:ascii="Arial" w:eastAsia="Arial" w:hAnsi="Arial" w:cs="Arial"/>
           <w:sz w:val="24"/>
           <w:szCs w:val="24"/>
+          <w:lang w:val="en-US"/>
         </w:rPr>
       </w:pPr>
       <w:r>
@@ -5004,6 +5295,7 @@
           <w:iCs/>
           <w:sz w:val="24"/>
           <w:szCs w:val="24"/>
+          <w:lang w:val="en-US"/>
         </w:rPr>
         <w:t xml:space="preserve">Data Warehouse </w:t>
       </w:r>
@@ -5012,6 +5304,7 @@
           <w:rFonts w:ascii="Arial" w:eastAsia="Arial" w:hAnsi="Arial" w:cs="Arial"/>
           <w:sz w:val="24"/>
           <w:szCs w:val="24"/>
+          <w:lang w:val="en-US"/>
         </w:rPr>
         <w:t xml:space="preserve">x </w:t>
       </w:r>
@@ -5022,6 +5315,7 @@
           <w:iCs/>
           <w:sz w:val="24"/>
           <w:szCs w:val="24"/>
+          <w:lang w:val="en-US"/>
         </w:rPr>
         <w:t>Data Lake</w:t>
       </w:r>
@@ -5030,6 +5324,7 @@
           <w:rFonts w:ascii="Arial" w:eastAsia="Arial" w:hAnsi="Arial" w:cs="Arial"/>
           <w:sz w:val="24"/>
           <w:szCs w:val="24"/>
+          <w:lang w:val="en-US"/>
         </w:rPr>
         <w:t>...........</w:t>
       </w:r>
@@ -5038,6 +5333,7 @@
           <w:rFonts w:ascii="Arial" w:eastAsia="Arial" w:hAnsi="Arial" w:cs="Arial"/>
           <w:sz w:val="24"/>
           <w:szCs w:val="24"/>
+          <w:lang w:val="en-US"/>
         </w:rPr>
         <w:t>...</w:t>
       </w:r>
@@ -5046,8 +5342,18 @@
           <w:rFonts w:ascii="Arial" w:eastAsia="Arial" w:hAnsi="Arial" w:cs="Arial"/>
           <w:sz w:val="24"/>
           <w:szCs w:val="24"/>
-        </w:rPr>
-        <w:t>.........................................................4</w:t>
+          <w:lang w:val="en-US"/>
+        </w:rPr>
+        <w:t>.......................................................</w:t>
+      </w:r>
+      <w:r>
+        <w:rPr>
+          <w:rFonts w:ascii="Arial" w:eastAsia="Arial" w:hAnsi="Arial" w:cs="Arial"/>
+          <w:sz w:val="24"/>
+          <w:szCs w:val="24"/>
+          <w:lang w:val="en-US"/>
+        </w:rPr>
+        <w:t>19</w:t>
       </w:r>
     </w:p>
     <w:p>
@@ -5122,7 +5428,15 @@
           <w:sz w:val="24"/>
           <w:szCs w:val="24"/>
         </w:rPr>
-        <w:t>...................................................5</w:t>
+        <w:t>.................................................</w:t>
+      </w:r>
+      <w:r>
+        <w:rPr>
+          <w:rFonts w:ascii="Arial" w:eastAsia="Arial" w:hAnsi="Arial" w:cs="Arial"/>
+          <w:sz w:val="24"/>
+          <w:szCs w:val="24"/>
+        </w:rPr>
+        <w:t>25</w:t>
       </w:r>
     </w:p>
     <w:p>
@@ -17320,17 +17634,15 @@
           <w:sz w:val="24"/>
           <w:szCs w:val="24"/>
           <w:shd w:val="clear" w:color="auto" w:fill="FFFFFF"/>
-          <w:lang w:val="en-US"/>
-        </w:rPr>
-      </w:pPr>
-      <w:r>
-        <w:rPr>
-          <w:rFonts w:ascii="Arial" w:hAnsi="Arial" w:cs="Arial"/>
-          <w:color w:val="222222"/>
-          <w:sz w:val="24"/>
-          <w:szCs w:val="24"/>
-          <w:shd w:val="clear" w:color="auto" w:fill="FFFFFF"/>
-          <w:lang w:val="en-US"/>
+        </w:rPr>
+      </w:pPr>
+      <w:r>
+        <w:rPr>
+          <w:rFonts w:ascii="Arial" w:hAnsi="Arial" w:cs="Arial"/>
+          <w:color w:val="222222"/>
+          <w:sz w:val="24"/>
+          <w:szCs w:val="24"/>
+          <w:shd w:val="clear" w:color="auto" w:fill="FFFFFF"/>
         </w:rPr>
         <w:t>BLASI, Isabela. </w:t>
       </w:r>
@@ -17342,44 +17654,16 @@
           <w:sz w:val="24"/>
           <w:szCs w:val="24"/>
           <w:shd w:val="clear" w:color="auto" w:fill="FFFFFF"/>
-          <w:lang w:val="en-US"/>
-        </w:rPr>
-        <w:t xml:space="preserve">ETL X ELT: qual a </w:t>
-      </w:r>
-      <w:proofErr w:type="spellStart"/>
-      <w:r>
-        <w:rPr>
-          <w:rStyle w:val="Forte"/>
-          <w:rFonts w:ascii="Arial" w:hAnsi="Arial" w:cs="Arial"/>
-          <w:color w:val="222222"/>
-          <w:sz w:val="24"/>
-          <w:szCs w:val="24"/>
-          <w:shd w:val="clear" w:color="auto" w:fill="FFFFFF"/>
-          <w:lang w:val="en-US"/>
-        </w:rPr>
-        <w:t>diferença</w:t>
-      </w:r>
-      <w:proofErr w:type="spellEnd"/>
-      <w:r>
-        <w:rPr>
-          <w:rStyle w:val="Forte"/>
-          <w:rFonts w:ascii="Arial" w:hAnsi="Arial" w:cs="Arial"/>
-          <w:color w:val="222222"/>
-          <w:sz w:val="24"/>
-          <w:szCs w:val="24"/>
-          <w:shd w:val="clear" w:color="auto" w:fill="FFFFFF"/>
-          <w:lang w:val="en-US"/>
-        </w:rPr>
-        <w:t>?</w:t>
-      </w:r>
-      <w:r>
-        <w:rPr>
-          <w:rFonts w:ascii="Arial" w:hAnsi="Arial" w:cs="Arial"/>
-          <w:color w:val="222222"/>
-          <w:sz w:val="24"/>
-          <w:szCs w:val="24"/>
-          <w:shd w:val="clear" w:color="auto" w:fill="FFFFFF"/>
-          <w:lang w:val="en-US"/>
+        </w:rPr>
+        <w:t>ETL X ELT: qual a diferença?</w:t>
+      </w:r>
+      <w:r>
+        <w:rPr>
+          <w:rFonts w:ascii="Arial" w:hAnsi="Arial" w:cs="Arial"/>
+          <w:color w:val="222222"/>
+          <w:sz w:val="24"/>
+          <w:szCs w:val="24"/>
+          <w:shd w:val="clear" w:color="auto" w:fill="FFFFFF"/>
         </w:rPr>
         <w:t> </w:t>
       </w:r>
@@ -17393,88 +17677,25 @@
         </w:rPr>
         <w:t xml:space="preserve">2020. Disponível em: https://blog.indicium.tech/etl-vs-elt-diferencas/?utm_source=Google&amp;utm_medium=cpc&amp;utm_term=&amp;utm_campaign=19229929630&amp;utm_content=&amp;gclid=Cj0KCQiAxbefBhDfARIsAL4XLRpHfjmOB5-JAR-YWRjnhhC1TvnUQNWYbNgtbLE8Rzm5dxDS9LglxFwaAtQCEALw_wcB. </w:t>
       </w:r>
-      <w:proofErr w:type="spellStart"/>
-      <w:r>
-        <w:rPr>
-          <w:rFonts w:ascii="Arial" w:hAnsi="Arial" w:cs="Arial"/>
-          <w:color w:val="222222"/>
-          <w:sz w:val="24"/>
-          <w:szCs w:val="24"/>
-          <w:shd w:val="clear" w:color="auto" w:fill="FFFFFF"/>
-          <w:lang w:val="en-US"/>
-        </w:rPr>
-        <w:t>Acesso</w:t>
-      </w:r>
-      <w:proofErr w:type="spellEnd"/>
-      <w:r>
-        <w:rPr>
-          <w:rFonts w:ascii="Arial" w:hAnsi="Arial" w:cs="Arial"/>
-          <w:color w:val="222222"/>
-          <w:sz w:val="24"/>
-          <w:szCs w:val="24"/>
-          <w:shd w:val="clear" w:color="auto" w:fill="FFFFFF"/>
-          <w:lang w:val="en-US"/>
-        </w:rPr>
-        <w:t xml:space="preserve"> </w:t>
-      </w:r>
-      <w:proofErr w:type="spellStart"/>
-      <w:r>
-        <w:rPr>
-          <w:rFonts w:ascii="Arial" w:hAnsi="Arial" w:cs="Arial"/>
-          <w:color w:val="222222"/>
-          <w:sz w:val="24"/>
-          <w:szCs w:val="24"/>
-          <w:shd w:val="clear" w:color="auto" w:fill="FFFFFF"/>
-          <w:lang w:val="en-US"/>
-        </w:rPr>
-        <w:t>em</w:t>
-      </w:r>
-      <w:proofErr w:type="spellEnd"/>
-      <w:r>
-        <w:rPr>
-          <w:rFonts w:ascii="Arial" w:hAnsi="Arial" w:cs="Arial"/>
-          <w:color w:val="222222"/>
-          <w:sz w:val="24"/>
-          <w:szCs w:val="24"/>
-          <w:shd w:val="clear" w:color="auto" w:fill="FFFFFF"/>
-          <w:lang w:val="en-US"/>
-        </w:rPr>
-        <w:t xml:space="preserve">: 14 </w:t>
-      </w:r>
-      <w:proofErr w:type="gramStart"/>
-      <w:r>
-        <w:rPr>
-          <w:rFonts w:ascii="Arial" w:hAnsi="Arial" w:cs="Arial"/>
-          <w:color w:val="222222"/>
-          <w:sz w:val="24"/>
-          <w:szCs w:val="24"/>
-          <w:shd w:val="clear" w:color="auto" w:fill="FFFFFF"/>
-          <w:lang w:val="en-US"/>
-        </w:rPr>
-        <w:t>mar</w:t>
-      </w:r>
-      <w:proofErr w:type="gramEnd"/>
-      <w:r>
-        <w:rPr>
-          <w:rFonts w:ascii="Arial" w:hAnsi="Arial" w:cs="Arial"/>
-          <w:color w:val="222222"/>
-          <w:sz w:val="24"/>
-          <w:szCs w:val="24"/>
-          <w:shd w:val="clear" w:color="auto" w:fill="FFFFFF"/>
-          <w:lang w:val="en-US"/>
-        </w:rPr>
-        <w:t>. 2023.</w:t>
-      </w:r>
-    </w:p>
-    <w:p>
-      <w:pPr>
-        <w:spacing w:after="0" w:line="360" w:lineRule="auto"/>
-        <w:jc w:val="both"/>
-        <w:rPr>
-          <w:rFonts w:ascii="Arial" w:hAnsi="Arial" w:cs="Arial"/>
-          <w:sz w:val="24"/>
-          <w:szCs w:val="24"/>
-          <w:lang w:val="en-US"/>
+      <w:r>
+        <w:rPr>
+          <w:rFonts w:ascii="Arial" w:hAnsi="Arial" w:cs="Arial"/>
+          <w:color w:val="222222"/>
+          <w:sz w:val="24"/>
+          <w:szCs w:val="24"/>
+          <w:shd w:val="clear" w:color="auto" w:fill="FFFFFF"/>
+        </w:rPr>
+        <w:t>Acesso em: 14 mar. 2023.</w:t>
+      </w:r>
+    </w:p>
+    <w:p>
+      <w:pPr>
+        <w:spacing w:after="0" w:line="360" w:lineRule="auto"/>
+        <w:jc w:val="both"/>
+        <w:rPr>
+          <w:rFonts w:ascii="Arial" w:hAnsi="Arial" w:cs="Arial"/>
+          <w:sz w:val="24"/>
+          <w:szCs w:val="24"/>
         </w:rPr>
       </w:pPr>
     </w:p>

</xml_diff>